<commit_message>
Otra forma de hacer método de selecciónInversaMúltiplie
</commit_message>
<xml_diff>
--- a/Practica_4/Informe.docx
+++ b/Practica_4/Informe.docx
@@ -1260,53 +1260,12 @@
           <w:bCs/>
         </w:rPr>
       </w:pPr>
-      <w:proofErr w:type="spellStart"/>
       <w:r>
         <w:rPr>
           <w:b/>
           <w:bCs/>
         </w:rPr>
-        <w:t>seleccionMultiple</w:t>
-      </w:r>
-      <w:proofErr w:type="spellEnd"/>
-      <w:r>
-        <w:rPr>
-          <w:b/>
-          <w:bCs/>
-        </w:rPr>
-        <w:t>(</w:t>
-      </w:r>
-      <w:proofErr w:type="spellStart"/>
-      <w:r>
-        <w:rPr>
-          <w:b/>
-          <w:bCs/>
-        </w:rPr>
-        <w:t>List</w:t>
-      </w:r>
-      <w:proofErr w:type="spellEnd"/>
-      <w:r>
-        <w:rPr>
-          <w:b/>
-          <w:bCs/>
-        </w:rPr>
-        <w:t xml:space="preserve">&lt;E&gt; lista, </w:t>
-      </w:r>
-      <w:proofErr w:type="spellStart"/>
-      <w:r>
-        <w:rPr>
-          <w:b/>
-          <w:bCs/>
-        </w:rPr>
-        <w:t>int</w:t>
-      </w:r>
-      <w:proofErr w:type="spellEnd"/>
-      <w:r>
-        <w:rPr>
-          <w:b/>
-          <w:bCs/>
-        </w:rPr>
-        <w:t>[] seleccionados)</w:t>
+        <w:t>seleccionMultiple(List&lt;E&gt; lista, int[] seleccionados)</w:t>
       </w:r>
     </w:p>
     <w:p>
@@ -1324,6 +1283,9 @@
       </w:r>
       <w:r>
         <w:t>proporcionados.</w:t>
+      </w:r>
+      <w:r>
+        <w:t xml:space="preserve"> </w:t>
       </w:r>
     </w:p>
     <w:p>
@@ -1339,53 +1301,12 @@
           <w:bCs/>
         </w:rPr>
       </w:pPr>
-      <w:proofErr w:type="spellStart"/>
       <w:r>
         <w:rPr>
           <w:b/>
           <w:bCs/>
         </w:rPr>
-        <w:t>seleccionInversaMultiple</w:t>
-      </w:r>
-      <w:proofErr w:type="spellEnd"/>
-      <w:r>
-        <w:rPr>
-          <w:b/>
-          <w:bCs/>
-        </w:rPr>
-        <w:t>(</w:t>
-      </w:r>
-      <w:proofErr w:type="spellStart"/>
-      <w:r>
-        <w:rPr>
-          <w:b/>
-          <w:bCs/>
-        </w:rPr>
-        <w:t>List</w:t>
-      </w:r>
-      <w:proofErr w:type="spellEnd"/>
-      <w:r>
-        <w:rPr>
-          <w:b/>
-          <w:bCs/>
-        </w:rPr>
-        <w:t xml:space="preserve">&lt;E&gt; lista, </w:t>
-      </w:r>
-      <w:proofErr w:type="spellStart"/>
-      <w:r>
-        <w:rPr>
-          <w:b/>
-          <w:bCs/>
-        </w:rPr>
-        <w:t>int</w:t>
-      </w:r>
-      <w:proofErr w:type="spellEnd"/>
-      <w:r>
-        <w:rPr>
-          <w:b/>
-          <w:bCs/>
-        </w:rPr>
-        <w:t>[] eliminados)</w:t>
+        <w:t>seleccionInversaMultiple(List&lt;E&gt; lista, int[] eliminados)</w:t>
       </w:r>
     </w:p>
     <w:p>
@@ -1424,53 +1345,12 @@
           <w:bCs/>
         </w:rPr>
       </w:pPr>
-      <w:proofErr w:type="spellStart"/>
       <w:r>
         <w:rPr>
           <w:b/>
           <w:bCs/>
         </w:rPr>
-        <w:t>particion</w:t>
-      </w:r>
-      <w:proofErr w:type="spellEnd"/>
-      <w:r>
-        <w:rPr>
-          <w:b/>
-          <w:bCs/>
-        </w:rPr>
-        <w:t>(</w:t>
-      </w:r>
-      <w:proofErr w:type="spellStart"/>
-      <w:r>
-        <w:rPr>
-          <w:b/>
-          <w:bCs/>
-        </w:rPr>
-        <w:t>List</w:t>
-      </w:r>
-      <w:proofErr w:type="spellEnd"/>
-      <w:r>
-        <w:rPr>
-          <w:b/>
-          <w:bCs/>
-        </w:rPr>
-        <w:t xml:space="preserve">&lt;E&gt; lista, </w:t>
-      </w:r>
-      <w:proofErr w:type="spellStart"/>
-      <w:r>
-        <w:rPr>
-          <w:b/>
-          <w:bCs/>
-        </w:rPr>
-        <w:t>int</w:t>
-      </w:r>
-      <w:proofErr w:type="spellEnd"/>
-      <w:r>
-        <w:rPr>
-          <w:b/>
-          <w:bCs/>
-        </w:rPr>
-        <w:t>[] destino)</w:t>
+        <w:t>particion(List&lt;E&gt; lista, int[] destino)</w:t>
       </w:r>
     </w:p>
     <w:p>
@@ -1493,23 +1373,7 @@
         <w:t xml:space="preserve"> </w:t>
       </w:r>
       <w:r>
-        <w:t xml:space="preserve">Divide una lista en </w:t>
-      </w:r>
-      <w:proofErr w:type="spellStart"/>
-      <w:r>
-        <w:t>sublistas</w:t>
-      </w:r>
-      <w:proofErr w:type="spellEnd"/>
-      <w:r>
-        <w:t xml:space="preserve"> según el array de destino. Cada elemento de la lista original se coloca en una </w:t>
-      </w:r>
-      <w:proofErr w:type="spellStart"/>
-      <w:r>
-        <w:t>sublista</w:t>
-      </w:r>
-      <w:proofErr w:type="spellEnd"/>
-      <w:r>
-        <w:t xml:space="preserve"> determinada por el índice en el array de destino.</w:t>
+        <w:t>Divide una lista en sublistas según el array de destino. Cada elemento de la lista original se coloca en una sublista determinada por el índice en el array de destino.</w:t>
       </w:r>
     </w:p>
     <w:p>
@@ -1558,11 +1422,9 @@
       <w:r>
         <w:t xml:space="preserve">utilizados en el programa utilizando el test facilitado y debidamente implementado </w:t>
       </w:r>
-      <w:proofErr w:type="spellStart"/>
       <w:r>
         <w:t>TestRendimientoSeleccionListas</w:t>
       </w:r>
-      <w:proofErr w:type="spellEnd"/>
       <w:r>
         <w:t>.</w:t>
       </w:r>
@@ -1686,7 +1548,6 @@
                 <w14:ligatures w14:val="none"/>
               </w:rPr>
             </w:pPr>
-            <w:proofErr w:type="spellStart"/>
             <w:r>
               <w:rPr>
                 <w:rFonts w:ascii="Aptos" w:eastAsia="Times New Roman" w:hAnsi="Aptos" w:cs="Times New Roman"/>
@@ -1697,20 +1558,7 @@
                 <w:lang w:eastAsia="es-ES"/>
                 <w14:ligatures w14:val="none"/>
               </w:rPr>
-              <w:t>SeleccionMultiple</w:t>
-            </w:r>
-            <w:proofErr w:type="spellEnd"/>
-            <w:r>
-              <w:rPr>
-                <w:rFonts w:ascii="Aptos" w:eastAsia="Times New Roman" w:hAnsi="Aptos" w:cs="Times New Roman"/>
-                <w:b/>
-                <w:bCs/>
-                <w:color w:val="FFFFFF"/>
-                <w:kern w:val="0"/>
-                <w:lang w:eastAsia="es-ES"/>
-                <w14:ligatures w14:val="none"/>
-              </w:rPr>
-              <w:t xml:space="preserve"> (ms)</w:t>
+              <w:t>SeleccionMultiple (ms)</w:t>
             </w:r>
           </w:p>
         </w:tc>
@@ -1741,7 +1589,6 @@
                 <w14:ligatures w14:val="none"/>
               </w:rPr>
             </w:pPr>
-            <w:proofErr w:type="spellStart"/>
             <w:r>
               <w:rPr>
                 <w:rFonts w:ascii="Aptos" w:eastAsia="Times New Roman" w:hAnsi="Aptos" w:cs="Times New Roman"/>
@@ -1752,20 +1599,7 @@
                 <w:lang w:eastAsia="es-ES"/>
                 <w14:ligatures w14:val="none"/>
               </w:rPr>
-              <w:t>SeleccionInversaMultiple</w:t>
-            </w:r>
-            <w:proofErr w:type="spellEnd"/>
-            <w:r>
-              <w:rPr>
-                <w:rFonts w:ascii="Aptos" w:eastAsia="Times New Roman" w:hAnsi="Aptos" w:cs="Times New Roman"/>
-                <w:b/>
-                <w:bCs/>
-                <w:color w:val="FFFFFF"/>
-                <w:kern w:val="0"/>
-                <w:lang w:eastAsia="es-ES"/>
-                <w14:ligatures w14:val="none"/>
-              </w:rPr>
-              <w:t xml:space="preserve"> (ms)</w:t>
+              <w:t>SeleccionInversaMultiple (ms)</w:t>
             </w:r>
           </w:p>
         </w:tc>
@@ -1796,7 +1630,6 @@
                 <w14:ligatures w14:val="none"/>
               </w:rPr>
             </w:pPr>
-            <w:proofErr w:type="spellStart"/>
             <w:r>
               <w:rPr>
                 <w:rFonts w:ascii="Aptos" w:eastAsia="Times New Roman" w:hAnsi="Aptos" w:cs="Times New Roman"/>
@@ -1807,20 +1640,7 @@
                 <w:lang w:eastAsia="es-ES"/>
                 <w14:ligatures w14:val="none"/>
               </w:rPr>
-              <w:t>Particion</w:t>
-            </w:r>
-            <w:proofErr w:type="spellEnd"/>
-            <w:r>
-              <w:rPr>
-                <w:rFonts w:ascii="Aptos" w:eastAsia="Times New Roman" w:hAnsi="Aptos" w:cs="Times New Roman"/>
-                <w:b/>
-                <w:bCs/>
-                <w:color w:val="FFFFFF"/>
-                <w:kern w:val="0"/>
-                <w:lang w:eastAsia="es-ES"/>
-                <w14:ligatures w14:val="none"/>
-              </w:rPr>
-              <w:t xml:space="preserve"> (ms)</w:t>
+              <w:t>Particion (ms)</w:t>
             </w:r>
           </w:p>
         </w:tc>
@@ -3567,15 +3387,7 @@
         <w:jc w:val="both"/>
       </w:pPr>
       <w:r>
-        <w:t xml:space="preserve">Con respecto a la implementación, si comparamos las implementaciones nos damos cuenta de que, el método </w:t>
-      </w:r>
-      <w:proofErr w:type="spellStart"/>
-      <w:r>
-        <w:t>seleccionMultiple</w:t>
-      </w:r>
-      <w:proofErr w:type="spellEnd"/>
-      <w:r>
-        <w:t xml:space="preserve"> simplemente recorre todos los elementos de un array de enteros y añade a una nueva lista el elemento en la posición correspondiente, lo que tiene una O(n)</w:t>
+        <w:t>Con respecto a la implementación, si comparamos las implementaciones nos damos cuenta de que, el método seleccionMultiple simplemente recorre todos los elementos de un array de enteros y añade a una nueva lista el elemento en la posición correspondiente, lo que tiene una O(n)</w:t>
       </w:r>
       <w:r>
         <w:t xml:space="preserve"> donde n es la longitud del array seleccionados</w:t>
@@ -3591,11 +3403,9 @@
       <w:r>
         <w:t xml:space="preserve">Comparándolo con el segundo método </w:t>
       </w:r>
-      <w:proofErr w:type="spellStart"/>
       <w:r>
         <w:t>seleccionInversaMultiple</w:t>
       </w:r>
-      <w:proofErr w:type="spellEnd"/>
       <w:r>
         <w:t xml:space="preserve"> vemos que este segundo método se dedica a crear un array de longitud igual a la lista, con otro bucle recorre este array y cambia los valores correspondientes al array eliminados con un -1 para que se les pueda identificar después, gracias a un último bucle</w:t>
       </w:r>
@@ -3620,26 +3430,68 @@
         <w:jc w:val="both"/>
       </w:pPr>
       <w:r>
-        <w:t xml:space="preserve">Por último el último método partición donde vemos un bucle que se dedica a recorrer el array destino para justo después usar otro bucle para añadir cada elemento a la </w:t>
-      </w:r>
-      <w:proofErr w:type="spellStart"/>
-      <w:r>
-        <w:t>sublista</w:t>
-      </w:r>
-      <w:proofErr w:type="spellEnd"/>
-      <w:r>
-        <w:t xml:space="preserve">, excepto en los caso en los que el </w:t>
-      </w:r>
-      <w:proofErr w:type="spellStart"/>
+        <w:t>Por último</w:t>
+      </w:r>
+      <w:r>
+        <w:t>,</w:t>
+      </w:r>
+      <w:r>
+        <w:t xml:space="preserve"> el último método partición donde vemos un bucle que se dedica a recorrer el array destino para justo después usar otro bucle para añadir cada elemento a la sublista</w:t>
+      </w:r>
+      <w:r>
+        <w:t xml:space="preserve">, excepto en </w:t>
+      </w:r>
+      <w:r>
+        <w:t>los casos</w:t>
+      </w:r>
+      <w:r>
+        <w:t xml:space="preserve"> en los que el </w:t>
+      </w:r>
       <w:r>
         <w:t>indiceSublista</w:t>
       </w:r>
-      <w:proofErr w:type="spellEnd"/>
+      <w:r>
+        <w:t xml:space="preserve"> </w:t>
+      </w:r>
       <w:r>
         <w:t>= -1</w:t>
       </w:r>
       <w:r>
-        <w:t>, lo que causa que su O(n^2)</w:t>
+        <w:t xml:space="preserve">, lo que causa que su </w:t>
+      </w:r>
+      <w:r>
+        <w:t>O (</w:t>
+      </w:r>
+      <m:oMath>
+        <m:sSup>
+          <m:sSupPr>
+            <m:ctrlPr>
+              <w:rPr>
+                <w:rFonts w:ascii="Cambria Math" w:hAnsi="Cambria Math"/>
+                <w:i/>
+              </w:rPr>
+            </m:ctrlPr>
+          </m:sSupPr>
+          <m:e>
+            <m:r>
+              <w:rPr>
+                <w:rFonts w:ascii="Cambria Math" w:hAnsi="Cambria Math"/>
+              </w:rPr>
+              <m:t>n</m:t>
+            </m:r>
+          </m:e>
+          <m:sup>
+            <m:r>
+              <w:rPr>
+                <w:rFonts w:ascii="Cambria Math" w:hAnsi="Cambria Math"/>
+              </w:rPr>
+              <m:t>2</m:t>
+            </m:r>
+          </m:sup>
+        </m:sSup>
+      </m:oMath>
+      <w:r>
+        <w:t>)</w:t>
       </w:r>
       <w:r>
         <w:t xml:space="preserve"> en el peor de los casos posibles.</w:t>
@@ -3658,7 +3510,13 @@
         </w:rPr>
       </w:pPr>
       <w:r>
-        <w:t xml:space="preserve">Como hemos visto los valores de O() cuadran con los obtenidos en </w:t>
+        <w:t xml:space="preserve">Como hemos visto los valores de </w:t>
+      </w:r>
+      <w:r>
+        <w:t>O (</w:t>
+      </w:r>
+      <w:r>
+        <w:t xml:space="preserve">) cuadran con los obtenidos en </w:t>
       </w:r>
       <w:r>
         <w:t xml:space="preserve">el experimento y representados en </w:t>
@@ -3666,11 +3524,9 @@
       <w:r>
         <w:t xml:space="preserve">la </w:t>
       </w:r>
-      <w:proofErr w:type="spellStart"/>
-      <w:r>
-        <w:t>grafica</w:t>
-      </w:r>
-      <w:proofErr w:type="spellEnd"/>
+      <w:r>
+        <w:t>gráfica</w:t>
+      </w:r>
       <w:r>
         <w:t>.</w:t>
       </w:r>
@@ -3707,49 +3563,32 @@
       </w:r>
       <w:bookmarkEnd w:id="2"/>
     </w:p>
-    <w:p/>
     <w:p>
       <w:pPr>
         <w:jc w:val="both"/>
       </w:pPr>
-      <w:proofErr w:type="spellStart"/>
-      <w:r>
-        <w:t>findMaxElement</w:t>
-      </w:r>
-      <w:proofErr w:type="spellEnd"/>
-      <w:r>
-        <w:t xml:space="preserve"> </w:t>
-      </w:r>
-      <w:r>
-        <w:t>() es más eficiente en términos de tiempo de ejecución para encontrar el máximo, con una complejidad de O(n).</w:t>
+      <w:r>
+        <w:t xml:space="preserve">seleccionMultiple es el más eficiente, con una complejidad de O(n), lo que se refleja en tiempos de ejecución menores en comparación con los otros métodos. </w:t>
       </w:r>
     </w:p>
     <w:p>
       <w:pPr>
         <w:jc w:val="both"/>
       </w:pPr>
-      <w:proofErr w:type="spellStart"/>
-      <w:r>
-        <w:t>findMaxElementBySorting</w:t>
-      </w:r>
-      <w:proofErr w:type="spellEnd"/>
+      <w:r>
+        <w:t xml:space="preserve">seleccionInversaMultiple es </w:t>
+      </w:r>
+      <w:r>
+        <w:t>un poco menos eficiente</w:t>
+      </w:r>
+      <w:r>
+        <w:t xml:space="preserve"> debido a la necesidad de realizar múltiples recorridos sobre la lista y marcar elementos, con una complejidad de O</w:t>
+      </w:r>
       <w:r>
         <w:t xml:space="preserve"> </w:t>
       </w:r>
       <w:r>
-        <w:t xml:space="preserve">() es menos eficiente debido a la sobrecarga del ordenamiento, con una </w:t>
-      </w:r>
-      <w:r>
-        <w:t>complejidad</w:t>
-      </w:r>
-      <w:r>
-        <w:t xml:space="preserve"> de O</w:t>
-      </w:r>
-      <w:r>
-        <w:t xml:space="preserve"> </w:t>
-      </w:r>
-      <w:r>
-        <w:t>(n log n).</w:t>
+        <w:t xml:space="preserve">(2n + m). </w:t>
       </w:r>
     </w:p>
     <w:p>
@@ -3757,7 +3596,7 @@
         <w:jc w:val="both"/>
       </w:pPr>
       <w:r>
-        <w:t>Las pruebas empíricas confirman las complejidades teóricas, con tiempos de ejecución que crecen acorde a las previsiones matemáticas.</w:t>
+        <w:t>particion es el método menos eficiente en términos de tiempo de ejecución, con una complejidad de O(n²) en el peor de los casos, lo que hace que su rendimiento se degrade significativamente a medida que el tamaño de la lista aumenta.</w:t>
       </w:r>
     </w:p>
     <w:p>
@@ -3765,18 +3604,7 @@
         <w:jc w:val="both"/>
       </w:pPr>
       <w:r>
-        <w:t xml:space="preserve">Este análisis permite concluir que, salvo que se requiera una lista ordenada por otros motivos, el método </w:t>
-      </w:r>
-      <w:proofErr w:type="spellStart"/>
-      <w:r>
-        <w:t>findMaxElement</w:t>
-      </w:r>
-      <w:proofErr w:type="spellEnd"/>
-      <w:r>
-        <w:t xml:space="preserve"> </w:t>
-      </w:r>
-      <w:r>
-        <w:t>() es la opción óptima para encontrar el máximo elemento de la colección.</w:t>
+        <w:t>Los tiempos de ejecución medidos en las pruebas siguen las tendencias esperadas según las complejidades teóricas calculadas, confirmando que el análisis matemático previo es una herramienta válida para predecir el rendimiento de los algoritmos.</w:t>
       </w:r>
     </w:p>
     <w:p>
@@ -3784,31 +3612,13 @@
         <w:jc w:val="both"/>
       </w:pPr>
       <w:r>
-        <w:t>Además, con este trabajo hemos observado dos aspectos fundamentales:</w:t>
-      </w:r>
-    </w:p>
-    <w:p>
-      <w:pPr>
-        <w:numPr>
-          <w:ilvl w:val="0"/>
-          <w:numId w:val="4"/>
-        </w:numPr>
-        <w:jc w:val="both"/>
-      </w:pPr>
-      <w:r>
-        <w:t>La importancia de la optimización y el rendimiento del código que desarrollamos, ya que, al trabajar con grandes volúmenes de datos, las diferencias en el tiempo de ejecución entre distintas implementaciones pueden ser significativas.</w:t>
-      </w:r>
-    </w:p>
-    <w:p>
-      <w:pPr>
-        <w:numPr>
-          <w:ilvl w:val="0"/>
-          <w:numId w:val="4"/>
-        </w:numPr>
-        <w:jc w:val="both"/>
-      </w:pPr>
-      <w:r>
-        <w:t>La naturaleza imperfecta de la experimentación, ya que los resultados obtenidos no siempre coinciden con los esperados. Un ejemplo de esto es nuestro último experimento, en el que los tiempos registrados fueron menores que en pruebas anteriores.</w:t>
+        <w:t xml:space="preserve">Además, con este trabajo hemos observado </w:t>
+      </w:r>
+      <w:r>
+        <w:t>l</w:t>
+      </w:r>
+      <w:r>
+        <w:t>a importancia de la optimización y el rendimiento del código que desarrollamos, ya que, al trabajar con grandes volúmenes de datos, las diferencias en el tiempo de ejecución entre distintas implementaciones pueden ser significativas.</w:t>
       </w:r>
     </w:p>
     <w:p>

</xml_diff>

<commit_message>
ni idea d que he hecho
doc d P3, doc d P4, informe P4 y cambios en P4 como la nueva funcion y poco mas
</commit_message>
<xml_diff>
--- a/Practica_4/Informe.docx
+++ b/Practica_4/Informe.docx
@@ -373,8 +373,18 @@
                                         <w:sz w:val="28"/>
                                         <w:szCs w:val="28"/>
                                       </w:rPr>
-                                      <w:t>María Guzmán Valdezate</w:t>
+                                      <w:t xml:space="preserve">María Guzmán </w:t>
                                     </w:r>
+                                    <w:proofErr w:type="spellStart"/>
+                                    <w:r>
+                                      <w:rPr>
+                                        <w:color w:val="595959" w:themeColor="text1" w:themeTint="A6"/>
+                                        <w:sz w:val="28"/>
+                                        <w:szCs w:val="28"/>
+                                      </w:rPr>
+                                      <w:t>Valdezate</w:t>
+                                    </w:r>
+                                    <w:proofErr w:type="spellEnd"/>
                                   </w:sdtContent>
                                 </w:sdt>
                               </w:p>
@@ -492,8 +502,18 @@
                                   <w:sz w:val="28"/>
                                   <w:szCs w:val="28"/>
                                 </w:rPr>
-                                <w:t>María Guzmán Valdezate</w:t>
+                                <w:t xml:space="preserve">María Guzmán </w:t>
                               </w:r>
+                              <w:proofErr w:type="spellStart"/>
+                              <w:r>
+                                <w:rPr>
+                                  <w:color w:val="595959" w:themeColor="text1" w:themeTint="A6"/>
+                                  <w:sz w:val="28"/>
+                                  <w:szCs w:val="28"/>
+                                </w:rPr>
+                                <w:t>Valdezate</w:t>
+                              </w:r>
+                              <w:proofErr w:type="spellEnd"/>
                             </w:sdtContent>
                           </w:sdt>
                         </w:p>
@@ -976,12 +996,6 @@
           <w:docPartUnique/>
         </w:docPartObj>
       </w:sdtPr>
-      <w:sdtEndPr>
-        <w:rPr>
-          <w:b/>
-          <w:bCs/>
-        </w:rPr>
-      </w:sdtEndPr>
       <w:sdtContent>
         <w:p>
           <w:pPr>
@@ -1133,7 +1147,7 @@
                 <w:noProof/>
                 <w:webHidden/>
               </w:rPr>
-              <w:t>4</w:t>
+              <w:t>3</w:t>
             </w:r>
             <w:r>
               <w:rPr>
@@ -1205,7 +1219,7 @@
                 <w:noProof/>
                 <w:webHidden/>
               </w:rPr>
-              <w:t>5</w:t>
+              <w:t>6</w:t>
             </w:r>
             <w:r>
               <w:rPr>
@@ -1218,10 +1232,6 @@
         </w:p>
         <w:p>
           <w:r>
-            <w:rPr>
-              <w:b/>
-              <w:bCs/>
-            </w:rPr>
             <w:fldChar w:fldCharType="end"/>
           </w:r>
         </w:p>
@@ -1254,132 +1264,543 @@
     <w:p/>
     <w:p>
       <w:pPr>
-        <w:jc w:val="both"/>
+        <w:pStyle w:val="Ttulo2"/>
         <w:rPr>
-          <w:b/>
-          <w:bCs/>
+          <w:rFonts w:asciiTheme="minorHAnsi" w:eastAsiaTheme="minorHAnsi" w:hAnsiTheme="minorHAnsi" w:cstheme="minorBidi"/>
+          <w:color w:val="auto"/>
+          <w:sz w:val="22"/>
+          <w:szCs w:val="22"/>
         </w:rPr>
       </w:pPr>
+      <w:bookmarkStart w:id="1" w:name="_Toc192701429"/>
+      <w:proofErr w:type="spellStart"/>
       <w:r>
         <w:rPr>
-          <w:b/>
-          <w:bCs/>
+          <w:rFonts w:asciiTheme="minorHAnsi" w:eastAsiaTheme="minorHAnsi" w:hAnsiTheme="minorHAnsi" w:cstheme="minorBidi"/>
+          <w:color w:val="auto"/>
+          <w:sz w:val="22"/>
+          <w:szCs w:val="22"/>
         </w:rPr>
-        <w:t>seleccionMultiple(List&lt;E&gt; lista, int[] seleccionados)</w:t>
+        <w:t>seleccionMultiple</w:t>
+      </w:r>
+      <w:proofErr w:type="spellEnd"/>
+      <w:r>
+        <w:rPr>
+          <w:rFonts w:asciiTheme="minorHAnsi" w:eastAsiaTheme="minorHAnsi" w:hAnsiTheme="minorHAnsi" w:cstheme="minorBidi"/>
+          <w:color w:val="auto"/>
+          <w:sz w:val="22"/>
+          <w:szCs w:val="22"/>
+        </w:rPr>
+        <w:t>(</w:t>
+      </w:r>
+      <w:proofErr w:type="spellStart"/>
+      <w:r>
+        <w:rPr>
+          <w:rFonts w:asciiTheme="minorHAnsi" w:eastAsiaTheme="minorHAnsi" w:hAnsiTheme="minorHAnsi" w:cstheme="minorBidi"/>
+          <w:color w:val="auto"/>
+          <w:sz w:val="22"/>
+          <w:szCs w:val="22"/>
+        </w:rPr>
+        <w:t>List</w:t>
+      </w:r>
+      <w:proofErr w:type="spellEnd"/>
+      <w:r>
+        <w:rPr>
+          <w:rFonts w:asciiTheme="minorHAnsi" w:eastAsiaTheme="minorHAnsi" w:hAnsiTheme="minorHAnsi" w:cstheme="minorBidi"/>
+          <w:color w:val="auto"/>
+          <w:sz w:val="22"/>
+          <w:szCs w:val="22"/>
+        </w:rPr>
+        <w:t xml:space="preserve">&lt;E&gt; lista, </w:t>
+      </w:r>
+      <w:proofErr w:type="spellStart"/>
+      <w:r>
+        <w:rPr>
+          <w:rFonts w:asciiTheme="minorHAnsi" w:eastAsiaTheme="minorHAnsi" w:hAnsiTheme="minorHAnsi" w:cstheme="minorBidi"/>
+          <w:color w:val="auto"/>
+          <w:sz w:val="22"/>
+          <w:szCs w:val="22"/>
+        </w:rPr>
+        <w:t>int</w:t>
+      </w:r>
+      <w:proofErr w:type="spellEnd"/>
+      <w:r>
+        <w:rPr>
+          <w:rFonts w:asciiTheme="minorHAnsi" w:eastAsiaTheme="minorHAnsi" w:hAnsiTheme="minorHAnsi" w:cstheme="minorBidi"/>
+          <w:color w:val="auto"/>
+          <w:sz w:val="22"/>
+          <w:szCs w:val="22"/>
+        </w:rPr>
+        <w:t>[] seleccionados)</w:t>
       </w:r>
     </w:p>
     <w:p>
       <w:pPr>
-        <w:jc w:val="both"/>
+        <w:pStyle w:val="Ttulo2"/>
+        <w:ind w:left="708"/>
+        <w:rPr>
+          <w:rFonts w:asciiTheme="minorHAnsi" w:eastAsiaTheme="minorHAnsi" w:hAnsiTheme="minorHAnsi" w:cstheme="minorBidi"/>
+          <w:color w:val="auto"/>
+          <w:sz w:val="22"/>
+          <w:szCs w:val="22"/>
+        </w:rPr>
       </w:pPr>
       <w:r>
-        <w:t xml:space="preserve">Descripción: </w:t>
-      </w:r>
-      <w:r>
-        <w:t>Devuelve una nueva lista con los elementos seleccionados según los índices</w:t>
-      </w:r>
-      <w:r>
-        <w:t xml:space="preserve"> </w:t>
-      </w:r>
-      <w:r>
-        <w:t>proporcionados.</w:t>
-      </w:r>
-      <w:r>
-        <w:t xml:space="preserve"> </w:t>
+        <w:rPr>
+          <w:rFonts w:asciiTheme="minorHAnsi" w:eastAsiaTheme="minorHAnsi" w:hAnsiTheme="minorHAnsi" w:cstheme="minorBidi"/>
+          <w:color w:val="auto"/>
+          <w:sz w:val="22"/>
+          <w:szCs w:val="22"/>
+        </w:rPr>
+        <w:t xml:space="preserve">Descripción: Devuelve una nueva lista con los elementos de la lista original cuyos índices coinciden con los valores proporcionados en el array seleccionados. Si algún índice está fuera del rango de la lista, se lanza una excepción </w:t>
+      </w:r>
+      <w:proofErr w:type="spellStart"/>
+      <w:r>
+        <w:rPr>
+          <w:rFonts w:asciiTheme="minorHAnsi" w:eastAsiaTheme="minorHAnsi" w:hAnsiTheme="minorHAnsi" w:cstheme="minorBidi"/>
+          <w:color w:val="auto"/>
+          <w:sz w:val="22"/>
+          <w:szCs w:val="22"/>
+        </w:rPr>
+        <w:t>IndexOutOfBoundsException</w:t>
+      </w:r>
+      <w:proofErr w:type="spellEnd"/>
+      <w:r>
+        <w:rPr>
+          <w:rFonts w:asciiTheme="minorHAnsi" w:eastAsiaTheme="minorHAnsi" w:hAnsiTheme="minorHAnsi" w:cstheme="minorBidi"/>
+          <w:color w:val="auto"/>
+          <w:sz w:val="22"/>
+          <w:szCs w:val="22"/>
+        </w:rPr>
+        <w:t>.</w:t>
       </w:r>
     </w:p>
     <w:p>
       <w:pPr>
-        <w:jc w:val="both"/>
+        <w:pStyle w:val="Ttulo2"/>
+        <w:rPr>
+          <w:rFonts w:asciiTheme="minorHAnsi" w:eastAsiaTheme="minorHAnsi" w:hAnsiTheme="minorHAnsi" w:cstheme="minorBidi"/>
+          <w:color w:val="auto"/>
+          <w:sz w:val="22"/>
+          <w:szCs w:val="22"/>
+        </w:rPr>
       </w:pPr>
     </w:p>
     <w:p>
       <w:pPr>
-        <w:jc w:val="both"/>
+        <w:pStyle w:val="Ttulo2"/>
         <w:rPr>
-          <w:b/>
-          <w:bCs/>
+          <w:rFonts w:asciiTheme="minorHAnsi" w:eastAsiaTheme="minorHAnsi" w:hAnsiTheme="minorHAnsi" w:cstheme="minorBidi"/>
+          <w:color w:val="auto"/>
+          <w:sz w:val="22"/>
+          <w:szCs w:val="22"/>
         </w:rPr>
       </w:pPr>
       <w:r>
         <w:rPr>
-          <w:b/>
-          <w:bCs/>
+          <w:rFonts w:asciiTheme="minorHAnsi" w:eastAsiaTheme="minorHAnsi" w:hAnsiTheme="minorHAnsi" w:cstheme="minorBidi"/>
+          <w:color w:val="auto"/>
+          <w:sz w:val="22"/>
+          <w:szCs w:val="22"/>
         </w:rPr>
-        <w:t>seleccionInversaMultiple(List&lt;E&gt; lista, int[] eliminados)</w:t>
+        <w:t>seleccionInversaMultiple_1(</w:t>
+      </w:r>
+      <w:proofErr w:type="spellStart"/>
+      <w:r>
+        <w:rPr>
+          <w:rFonts w:asciiTheme="minorHAnsi" w:eastAsiaTheme="minorHAnsi" w:hAnsiTheme="minorHAnsi" w:cstheme="minorBidi"/>
+          <w:color w:val="auto"/>
+          <w:sz w:val="22"/>
+          <w:szCs w:val="22"/>
+        </w:rPr>
+        <w:t>List</w:t>
+      </w:r>
+      <w:proofErr w:type="spellEnd"/>
+      <w:r>
+        <w:rPr>
+          <w:rFonts w:asciiTheme="minorHAnsi" w:eastAsiaTheme="minorHAnsi" w:hAnsiTheme="minorHAnsi" w:cstheme="minorBidi"/>
+          <w:color w:val="auto"/>
+          <w:sz w:val="22"/>
+          <w:szCs w:val="22"/>
+        </w:rPr>
+        <w:t xml:space="preserve">&lt;E&gt; lista, </w:t>
+      </w:r>
+      <w:proofErr w:type="spellStart"/>
+      <w:r>
+        <w:rPr>
+          <w:rFonts w:asciiTheme="minorHAnsi" w:eastAsiaTheme="minorHAnsi" w:hAnsiTheme="minorHAnsi" w:cstheme="minorBidi"/>
+          <w:color w:val="auto"/>
+          <w:sz w:val="22"/>
+          <w:szCs w:val="22"/>
+        </w:rPr>
+        <w:t>int</w:t>
+      </w:r>
+      <w:proofErr w:type="spellEnd"/>
+      <w:r>
+        <w:rPr>
+          <w:rFonts w:asciiTheme="minorHAnsi" w:eastAsiaTheme="minorHAnsi" w:hAnsiTheme="minorHAnsi" w:cstheme="minorBidi"/>
+          <w:color w:val="auto"/>
+          <w:sz w:val="22"/>
+          <w:szCs w:val="22"/>
+        </w:rPr>
+        <w:t>[] eliminados)</w:t>
       </w:r>
     </w:p>
     <w:p>
       <w:pPr>
-        <w:jc w:val="both"/>
+        <w:pStyle w:val="Ttulo2"/>
+        <w:ind w:left="708"/>
+        <w:rPr>
+          <w:rFonts w:asciiTheme="minorHAnsi" w:eastAsiaTheme="minorHAnsi" w:hAnsiTheme="minorHAnsi" w:cstheme="minorBidi"/>
+          <w:color w:val="auto"/>
+          <w:sz w:val="22"/>
+          <w:szCs w:val="22"/>
+        </w:rPr>
       </w:pPr>
       <w:r>
-        <w:t>Descripción:</w:t>
-      </w:r>
-      <w:r>
         <w:rPr>
-          <w:rFonts w:ascii="Consolas" w:eastAsia="Times New Roman" w:hAnsi="Consolas" w:cs="Times New Roman"/>
-          <w:color w:val="808080"/>
-          <w:kern w:val="0"/>
-          <w:sz w:val="20"/>
-          <w:szCs w:val="20"/>
-          <w:lang w:eastAsia="es-ES"/>
-          <w14:ligatures w14:val="none"/>
+          <w:rFonts w:asciiTheme="minorHAnsi" w:eastAsiaTheme="minorHAnsi" w:hAnsiTheme="minorHAnsi" w:cstheme="minorBidi"/>
+          <w:color w:val="auto"/>
+          <w:sz w:val="22"/>
+          <w:szCs w:val="22"/>
         </w:rPr>
-        <w:t xml:space="preserve"> </w:t>
-      </w:r>
-      <w:r>
-        <w:t>Devuelve una nueva lista excluyendo los elementos cuyos índices están en el array de eliminados.</w:t>
+        <w:t xml:space="preserve">Descripción: Devuelve una nueva lista que excluye los elementos de la lista original cuyos índices coinciden con los valores proporcionados en el array eliminados. Utiliza un array auxiliar para marcar los índices eliminados y construye la lista final excluyendo los elementos marcados. Si algún índice está fuera del rango de la lista, se lanza una excepción </w:t>
+      </w:r>
+      <w:proofErr w:type="spellStart"/>
+      <w:r>
+        <w:rPr>
+          <w:rFonts w:asciiTheme="minorHAnsi" w:eastAsiaTheme="minorHAnsi" w:hAnsiTheme="minorHAnsi" w:cstheme="minorBidi"/>
+          <w:color w:val="auto"/>
+          <w:sz w:val="22"/>
+          <w:szCs w:val="22"/>
+        </w:rPr>
+        <w:t>IndexOutOfBoundsException</w:t>
+      </w:r>
+      <w:proofErr w:type="spellEnd"/>
+      <w:r>
+        <w:rPr>
+          <w:rFonts w:asciiTheme="minorHAnsi" w:eastAsiaTheme="minorHAnsi" w:hAnsiTheme="minorHAnsi" w:cstheme="minorBidi"/>
+          <w:color w:val="auto"/>
+          <w:sz w:val="22"/>
+          <w:szCs w:val="22"/>
+        </w:rPr>
+        <w:t>.</w:t>
       </w:r>
     </w:p>
     <w:p>
       <w:pPr>
-        <w:jc w:val="both"/>
+        <w:pStyle w:val="Ttulo2"/>
+        <w:rPr>
+          <w:rFonts w:asciiTheme="minorHAnsi" w:eastAsiaTheme="minorHAnsi" w:hAnsiTheme="minorHAnsi" w:cstheme="minorBidi"/>
+          <w:color w:val="auto"/>
+          <w:sz w:val="22"/>
+          <w:szCs w:val="22"/>
+        </w:rPr>
       </w:pPr>
     </w:p>
     <w:p>
       <w:pPr>
-        <w:jc w:val="both"/>
+        <w:pStyle w:val="Ttulo2"/>
         <w:rPr>
-          <w:b/>
-          <w:bCs/>
+          <w:rFonts w:asciiTheme="minorHAnsi" w:eastAsiaTheme="minorHAnsi" w:hAnsiTheme="minorHAnsi" w:cstheme="minorBidi"/>
+          <w:color w:val="auto"/>
+          <w:sz w:val="22"/>
+          <w:szCs w:val="22"/>
         </w:rPr>
       </w:pPr>
       <w:r>
         <w:rPr>
-          <w:b/>
-          <w:bCs/>
+          <w:rFonts w:asciiTheme="minorHAnsi" w:eastAsiaTheme="minorHAnsi" w:hAnsiTheme="minorHAnsi" w:cstheme="minorBidi"/>
+          <w:color w:val="auto"/>
+          <w:sz w:val="22"/>
+          <w:szCs w:val="22"/>
         </w:rPr>
-        <w:t>particion(List&lt;E&gt; lista, int[] destino)</w:t>
+        <w:t>seleccionInversaMultiple_2(</w:t>
+      </w:r>
+      <w:proofErr w:type="spellStart"/>
+      <w:r>
+        <w:rPr>
+          <w:rFonts w:asciiTheme="minorHAnsi" w:eastAsiaTheme="minorHAnsi" w:hAnsiTheme="minorHAnsi" w:cstheme="minorBidi"/>
+          <w:color w:val="auto"/>
+          <w:sz w:val="22"/>
+          <w:szCs w:val="22"/>
+        </w:rPr>
+        <w:t>List</w:t>
+      </w:r>
+      <w:proofErr w:type="spellEnd"/>
+      <w:r>
+        <w:rPr>
+          <w:rFonts w:asciiTheme="minorHAnsi" w:eastAsiaTheme="minorHAnsi" w:hAnsiTheme="minorHAnsi" w:cstheme="minorBidi"/>
+          <w:color w:val="auto"/>
+          <w:sz w:val="22"/>
+          <w:szCs w:val="22"/>
+        </w:rPr>
+        <w:t xml:space="preserve">&lt;E&gt; lista, </w:t>
+      </w:r>
+      <w:proofErr w:type="spellStart"/>
+      <w:r>
+        <w:rPr>
+          <w:rFonts w:asciiTheme="minorHAnsi" w:eastAsiaTheme="minorHAnsi" w:hAnsiTheme="minorHAnsi" w:cstheme="minorBidi"/>
+          <w:color w:val="auto"/>
+          <w:sz w:val="22"/>
+          <w:szCs w:val="22"/>
+        </w:rPr>
+        <w:t>int</w:t>
+      </w:r>
+      <w:proofErr w:type="spellEnd"/>
+      <w:r>
+        <w:rPr>
+          <w:rFonts w:asciiTheme="minorHAnsi" w:eastAsiaTheme="minorHAnsi" w:hAnsiTheme="minorHAnsi" w:cstheme="minorBidi"/>
+          <w:color w:val="auto"/>
+          <w:sz w:val="22"/>
+          <w:szCs w:val="22"/>
+        </w:rPr>
+        <w:t>[] eliminados)</w:t>
       </w:r>
     </w:p>
     <w:p>
       <w:pPr>
-        <w:jc w:val="both"/>
+        <w:pStyle w:val="Ttulo2"/>
+        <w:ind w:left="708"/>
+        <w:rPr>
+          <w:rFonts w:asciiTheme="minorHAnsi" w:eastAsiaTheme="minorHAnsi" w:hAnsiTheme="minorHAnsi" w:cstheme="minorBidi"/>
+          <w:color w:val="auto"/>
+          <w:sz w:val="22"/>
+          <w:szCs w:val="22"/>
+        </w:rPr>
       </w:pPr>
       <w:r>
-        <w:t>Descripción:</w:t>
-      </w:r>
-      <w:r>
         <w:rPr>
-          <w:rFonts w:ascii="Consolas" w:eastAsia="Times New Roman" w:hAnsi="Consolas" w:cs="Times New Roman"/>
-          <w:color w:val="808080"/>
-          <w:kern w:val="0"/>
-          <w:sz w:val="20"/>
-          <w:szCs w:val="20"/>
-          <w:lang w:eastAsia="es-ES"/>
-          <w14:ligatures w14:val="none"/>
+          <w:rFonts w:asciiTheme="minorHAnsi" w:eastAsiaTheme="minorHAnsi" w:hAnsiTheme="minorHAnsi" w:cstheme="minorBidi"/>
+          <w:color w:val="auto"/>
+          <w:sz w:val="22"/>
+          <w:szCs w:val="22"/>
         </w:rPr>
-        <w:t xml:space="preserve"> </w:t>
-      </w:r>
-      <w:r>
-        <w:t>Divide una lista en sublistas según el array de destino. Cada elemento de la lista original se coloca en una sublista determinada por el índice en el array de destino.</w:t>
+        <w:t xml:space="preserve">Descripción: Devuelve una nueva lista que excluye los elementos de la lista original cuyos índices coinciden con los valores proporcionados en el array eliminados. Este método elimina los elementos en orden inverso para optimizar el proceso de eliminación. Si algún índice está fuera del rango de la lista, se lanza una excepción </w:t>
+      </w:r>
+      <w:proofErr w:type="spellStart"/>
+      <w:r>
+        <w:rPr>
+          <w:rFonts w:asciiTheme="minorHAnsi" w:eastAsiaTheme="minorHAnsi" w:hAnsiTheme="minorHAnsi" w:cstheme="minorBidi"/>
+          <w:color w:val="auto"/>
+          <w:sz w:val="22"/>
+          <w:szCs w:val="22"/>
+        </w:rPr>
+        <w:t>IndexOutOfBoundsException</w:t>
+      </w:r>
+      <w:proofErr w:type="spellEnd"/>
+      <w:r>
+        <w:rPr>
+          <w:rFonts w:asciiTheme="minorHAnsi" w:eastAsiaTheme="minorHAnsi" w:hAnsiTheme="minorHAnsi" w:cstheme="minorBidi"/>
+          <w:color w:val="auto"/>
+          <w:sz w:val="22"/>
+          <w:szCs w:val="22"/>
+        </w:rPr>
+        <w:t>.</w:t>
       </w:r>
     </w:p>
     <w:p>
       <w:pPr>
-        <w:jc w:val="both"/>
+        <w:pStyle w:val="Ttulo2"/>
+        <w:rPr>
+          <w:rFonts w:asciiTheme="minorHAnsi" w:eastAsiaTheme="minorHAnsi" w:hAnsiTheme="minorHAnsi" w:cstheme="minorBidi"/>
+          <w:color w:val="auto"/>
+          <w:sz w:val="22"/>
+          <w:szCs w:val="22"/>
+        </w:rPr>
       </w:pPr>
+    </w:p>
+    <w:p>
+      <w:pPr>
+        <w:pStyle w:val="Ttulo2"/>
+        <w:rPr>
+          <w:rFonts w:asciiTheme="minorHAnsi" w:eastAsiaTheme="minorHAnsi" w:hAnsiTheme="minorHAnsi" w:cstheme="minorBidi"/>
+          <w:color w:val="auto"/>
+          <w:sz w:val="22"/>
+          <w:szCs w:val="22"/>
+        </w:rPr>
+      </w:pPr>
+      <w:proofErr w:type="spellStart"/>
+      <w:r>
+        <w:rPr>
+          <w:rFonts w:asciiTheme="minorHAnsi" w:eastAsiaTheme="minorHAnsi" w:hAnsiTheme="minorHAnsi" w:cstheme="minorBidi"/>
+          <w:color w:val="auto"/>
+          <w:sz w:val="22"/>
+          <w:szCs w:val="22"/>
+        </w:rPr>
+        <w:t>particion</w:t>
+      </w:r>
+      <w:proofErr w:type="spellEnd"/>
+      <w:r>
+        <w:rPr>
+          <w:rFonts w:asciiTheme="minorHAnsi" w:eastAsiaTheme="minorHAnsi" w:hAnsiTheme="minorHAnsi" w:cstheme="minorBidi"/>
+          <w:color w:val="auto"/>
+          <w:sz w:val="22"/>
+          <w:szCs w:val="22"/>
+        </w:rPr>
+        <w:t>(</w:t>
+      </w:r>
+      <w:proofErr w:type="spellStart"/>
+      <w:r>
+        <w:rPr>
+          <w:rFonts w:asciiTheme="minorHAnsi" w:eastAsiaTheme="minorHAnsi" w:hAnsiTheme="minorHAnsi" w:cstheme="minorBidi"/>
+          <w:color w:val="auto"/>
+          <w:sz w:val="22"/>
+          <w:szCs w:val="22"/>
+        </w:rPr>
+        <w:t>List</w:t>
+      </w:r>
+      <w:proofErr w:type="spellEnd"/>
+      <w:r>
+        <w:rPr>
+          <w:rFonts w:asciiTheme="minorHAnsi" w:eastAsiaTheme="minorHAnsi" w:hAnsiTheme="minorHAnsi" w:cstheme="minorBidi"/>
+          <w:color w:val="auto"/>
+          <w:sz w:val="22"/>
+          <w:szCs w:val="22"/>
+        </w:rPr>
+        <w:t xml:space="preserve">&lt;E&gt; lista, </w:t>
+      </w:r>
+      <w:proofErr w:type="spellStart"/>
+      <w:r>
+        <w:rPr>
+          <w:rFonts w:asciiTheme="minorHAnsi" w:eastAsiaTheme="minorHAnsi" w:hAnsiTheme="minorHAnsi" w:cstheme="minorBidi"/>
+          <w:color w:val="auto"/>
+          <w:sz w:val="22"/>
+          <w:szCs w:val="22"/>
+        </w:rPr>
+        <w:t>int</w:t>
+      </w:r>
+      <w:proofErr w:type="spellEnd"/>
+      <w:r>
+        <w:rPr>
+          <w:rFonts w:asciiTheme="minorHAnsi" w:eastAsiaTheme="minorHAnsi" w:hAnsiTheme="minorHAnsi" w:cstheme="minorBidi"/>
+          <w:color w:val="auto"/>
+          <w:sz w:val="22"/>
+          <w:szCs w:val="22"/>
+        </w:rPr>
+        <w:t>[] destino)</w:t>
+      </w:r>
+    </w:p>
+    <w:p>
+      <w:pPr>
+        <w:pStyle w:val="Ttulo2"/>
+        <w:ind w:left="708"/>
+        <w:rPr>
+          <w:rFonts w:asciiTheme="minorHAnsi" w:eastAsiaTheme="minorHAnsi" w:hAnsiTheme="minorHAnsi" w:cstheme="minorBidi"/>
+          <w:color w:val="auto"/>
+          <w:sz w:val="22"/>
+          <w:szCs w:val="22"/>
+        </w:rPr>
+      </w:pPr>
+      <w:r>
+        <w:rPr>
+          <w:rFonts w:asciiTheme="minorHAnsi" w:eastAsiaTheme="minorHAnsi" w:hAnsiTheme="minorHAnsi" w:cstheme="minorBidi"/>
+          <w:color w:val="auto"/>
+          <w:sz w:val="22"/>
+          <w:szCs w:val="22"/>
+        </w:rPr>
+        <w:t xml:space="preserve">Descripción: Divide la lista original en varias </w:t>
+      </w:r>
+      <w:proofErr w:type="spellStart"/>
+      <w:r>
+        <w:rPr>
+          <w:rFonts w:asciiTheme="minorHAnsi" w:eastAsiaTheme="minorHAnsi" w:hAnsiTheme="minorHAnsi" w:cstheme="minorBidi"/>
+          <w:color w:val="auto"/>
+          <w:sz w:val="22"/>
+          <w:szCs w:val="22"/>
+        </w:rPr>
+        <w:t>sublistas</w:t>
+      </w:r>
+      <w:proofErr w:type="spellEnd"/>
+      <w:r>
+        <w:rPr>
+          <w:rFonts w:asciiTheme="minorHAnsi" w:eastAsiaTheme="minorHAnsi" w:hAnsiTheme="minorHAnsi" w:cstheme="minorBidi"/>
+          <w:color w:val="auto"/>
+          <w:sz w:val="22"/>
+          <w:szCs w:val="22"/>
+        </w:rPr>
+        <w:t xml:space="preserve"> según los valores proporcionados en el array destino. Cada elemento de la lista original se coloca en una </w:t>
+      </w:r>
+      <w:proofErr w:type="spellStart"/>
+      <w:r>
+        <w:rPr>
+          <w:rFonts w:asciiTheme="minorHAnsi" w:eastAsiaTheme="minorHAnsi" w:hAnsiTheme="minorHAnsi" w:cstheme="minorBidi"/>
+          <w:color w:val="auto"/>
+          <w:sz w:val="22"/>
+          <w:szCs w:val="22"/>
+        </w:rPr>
+        <w:t>sublista</w:t>
+      </w:r>
+      <w:proofErr w:type="spellEnd"/>
+      <w:r>
+        <w:rPr>
+          <w:rFonts w:asciiTheme="minorHAnsi" w:eastAsiaTheme="minorHAnsi" w:hAnsiTheme="minorHAnsi" w:cstheme="minorBidi"/>
+          <w:color w:val="auto"/>
+          <w:sz w:val="22"/>
+          <w:szCs w:val="22"/>
+        </w:rPr>
+        <w:t xml:space="preserve"> determinada por el valor correspondiente en el array destino. Si el valor en destino es -1, el elemento no se añade a ninguna </w:t>
+      </w:r>
+      <w:proofErr w:type="spellStart"/>
+      <w:r>
+        <w:rPr>
+          <w:rFonts w:asciiTheme="minorHAnsi" w:eastAsiaTheme="minorHAnsi" w:hAnsiTheme="minorHAnsi" w:cstheme="minorBidi"/>
+          <w:color w:val="auto"/>
+          <w:sz w:val="22"/>
+          <w:szCs w:val="22"/>
+        </w:rPr>
+        <w:t>sublista</w:t>
+      </w:r>
+      <w:proofErr w:type="spellEnd"/>
+      <w:r>
+        <w:rPr>
+          <w:rFonts w:asciiTheme="minorHAnsi" w:eastAsiaTheme="minorHAnsi" w:hAnsiTheme="minorHAnsi" w:cstheme="minorBidi"/>
+          <w:color w:val="auto"/>
+          <w:sz w:val="22"/>
+          <w:szCs w:val="22"/>
+        </w:rPr>
+        <w:t xml:space="preserve">. Si la lista o el array destino son </w:t>
+      </w:r>
+      <w:proofErr w:type="spellStart"/>
+      <w:r>
+        <w:rPr>
+          <w:rFonts w:asciiTheme="minorHAnsi" w:eastAsiaTheme="minorHAnsi" w:hAnsiTheme="minorHAnsi" w:cstheme="minorBidi"/>
+          <w:color w:val="auto"/>
+          <w:sz w:val="22"/>
+          <w:szCs w:val="22"/>
+        </w:rPr>
+        <w:t>null</w:t>
+      </w:r>
+      <w:proofErr w:type="spellEnd"/>
+      <w:r>
+        <w:rPr>
+          <w:rFonts w:asciiTheme="minorHAnsi" w:eastAsiaTheme="minorHAnsi" w:hAnsiTheme="minorHAnsi" w:cstheme="minorBidi"/>
+          <w:color w:val="auto"/>
+          <w:sz w:val="22"/>
+          <w:szCs w:val="22"/>
+        </w:rPr>
+        <w:t xml:space="preserve">, o si sus tamaños no coinciden, se lanza una excepción </w:t>
+      </w:r>
+      <w:proofErr w:type="spellStart"/>
+      <w:r>
+        <w:rPr>
+          <w:rFonts w:asciiTheme="minorHAnsi" w:eastAsiaTheme="minorHAnsi" w:hAnsiTheme="minorHAnsi" w:cstheme="minorBidi"/>
+          <w:color w:val="auto"/>
+          <w:sz w:val="22"/>
+          <w:szCs w:val="22"/>
+        </w:rPr>
+        <w:t>NoSuchElementException</w:t>
+      </w:r>
+      <w:proofErr w:type="spellEnd"/>
+      <w:r>
+        <w:rPr>
+          <w:rFonts w:asciiTheme="minorHAnsi" w:eastAsiaTheme="minorHAnsi" w:hAnsiTheme="minorHAnsi" w:cstheme="minorBidi"/>
+          <w:color w:val="auto"/>
+          <w:sz w:val="22"/>
+          <w:szCs w:val="22"/>
+        </w:rPr>
+        <w:t>.</w:t>
+      </w:r>
     </w:p>
     <w:p>
       <w:pPr>
@@ -1398,7 +1819,6 @@
       <w:pPr>
         <w:pStyle w:val="Ttulo2"/>
       </w:pPr>
-      <w:bookmarkStart w:id="1" w:name="_Toc192701429"/>
       <w:r>
         <w:lastRenderedPageBreak/>
         <w:t>Pruebas y gráficas</w:t>
@@ -1422,9 +1842,11 @@
       <w:r>
         <w:t xml:space="preserve">utilizados en el programa utilizando el test facilitado y debidamente implementado </w:t>
       </w:r>
+      <w:proofErr w:type="spellStart"/>
       <w:r>
         <w:t>TestRendimientoSeleccionListas</w:t>
       </w:r>
+      <w:proofErr w:type="spellEnd"/>
       <w:r>
         <w:t>.</w:t>
       </w:r>
@@ -1440,6 +1862,12 @@
         <w:t>Se realizan múltiples pruebas con tamaños de lista crecientes y se registran los tiempos de ejecución</w:t>
       </w:r>
       <w:r>
+        <w:t xml:space="preserve"> </w:t>
+      </w:r>
+      <w:r>
+        <w:t>en milisegundos</w:t>
+      </w:r>
+      <w:r>
         <w:t xml:space="preserve"> de los tres métodos</w:t>
       </w:r>
       <w:r>
@@ -1452,18 +1880,10 @@
         <w:t xml:space="preserve"> </w:t>
       </w:r>
     </w:p>
-    <w:p>
-      <w:pPr>
-        <w:jc w:val="both"/>
-        <w:rPr>
-          <w:noProof/>
-        </w:rPr>
-      </w:pPr>
-    </w:p>
     <w:tbl>
       <w:tblPr>
-        <w:tblW w:w="10760" w:type="dxa"/>
-        <w:tblInd w:w="-1135" w:type="dxa"/>
+        <w:tblpPr w:leftFromText="141" w:rightFromText="141" w:vertAnchor="text" w:horzAnchor="margin" w:tblpXSpec="center" w:tblpY="230"/>
+        <w:tblW w:w="10899" w:type="dxa"/>
         <w:tblCellMar>
           <w:left w:w="70" w:type="dxa"/>
           <w:right w:w="70" w:type="dxa"/>
@@ -1471,23 +1891,24 @@
         <w:tblLook w:val="04A0" w:firstRow="1" w:lastRow="0" w:firstColumn="1" w:lastColumn="0" w:noHBand="0" w:noVBand="1"/>
       </w:tblPr>
       <w:tblGrid>
-        <w:gridCol w:w="2380"/>
-        <w:gridCol w:w="2860"/>
-        <w:gridCol w:w="3580"/>
-        <w:gridCol w:w="1940"/>
+        <w:gridCol w:w="1717"/>
+        <w:gridCol w:w="2215"/>
+        <w:gridCol w:w="2702"/>
+        <w:gridCol w:w="2816"/>
+        <w:gridCol w:w="1449"/>
       </w:tblGrid>
       <w:tr>
         <w:trPr>
-          <w:trHeight w:val="840"/>
+          <w:trHeight w:val="746"/>
         </w:trPr>
         <w:tc>
           <w:tcPr>
-            <w:tcW w:w="2380" w:type="dxa"/>
+            <w:tcW w:w="1717" w:type="dxa"/>
             <w:tcBorders>
-              <w:top w:val="single" w:sz="4" w:space="0" w:color="156082"/>
-              <w:left w:val="single" w:sz="4" w:space="0" w:color="156082"/>
-              <w:bottom w:val="nil"/>
-              <w:right w:val="nil"/>
+              <w:top w:val="single" w:sz="4" w:space="0" w:color="auto"/>
+              <w:left w:val="single" w:sz="4" w:space="0" w:color="auto"/>
+              <w:bottom w:val="single" w:sz="4" w:space="0" w:color="auto"/>
+              <w:right w:val="single" w:sz="4" w:space="0" w:color="auto"/>
             </w:tcBorders>
             <w:shd w:val="clear" w:color="156082" w:fill="156082"/>
             <w:vAlign w:val="center"/>
@@ -1499,8 +1920,6 @@
               <w:jc w:val="center"/>
               <w:rPr>
                 <w:rFonts w:ascii="Aptos" w:eastAsia="Times New Roman" w:hAnsi="Aptos" w:cs="Times New Roman"/>
-                <w:b/>
-                <w:bCs/>
                 <w:color w:val="FFFFFF"/>
                 <w:kern w:val="0"/>
                 <w:lang w:eastAsia="es-ES"/>
@@ -1510,8 +1929,6 @@
             <w:r>
               <w:rPr>
                 <w:rFonts w:ascii="Aptos" w:eastAsia="Times New Roman" w:hAnsi="Aptos" w:cs="Times New Roman"/>
-                <w:b/>
-                <w:bCs/>
                 <w:color w:val="FFFFFF"/>
                 <w:kern w:val="0"/>
                 <w:lang w:eastAsia="es-ES"/>
@@ -1523,12 +1940,12 @@
         </w:tc>
         <w:tc>
           <w:tcPr>
-            <w:tcW w:w="2860" w:type="dxa"/>
+            <w:tcW w:w="2215" w:type="dxa"/>
             <w:tcBorders>
-              <w:top w:val="single" w:sz="4" w:space="0" w:color="156082"/>
-              <w:left w:val="nil"/>
-              <w:bottom w:val="nil"/>
-              <w:right w:val="nil"/>
+              <w:top w:val="single" w:sz="4" w:space="0" w:color="auto"/>
+              <w:left w:val="single" w:sz="4" w:space="0" w:color="auto"/>
+              <w:bottom w:val="single" w:sz="4" w:space="0" w:color="auto"/>
+              <w:right w:val="single" w:sz="4" w:space="0" w:color="auto"/>
             </w:tcBorders>
             <w:shd w:val="clear" w:color="156082" w:fill="156082"/>
             <w:vAlign w:val="center"/>
@@ -1540,36 +1957,44 @@
               <w:jc w:val="center"/>
               <w:rPr>
                 <w:rFonts w:ascii="Aptos" w:eastAsia="Times New Roman" w:hAnsi="Aptos" w:cs="Times New Roman"/>
-                <w:b/>
-                <w:bCs/>
                 <w:color w:val="FFFFFF"/>
                 <w:kern w:val="0"/>
                 <w:lang w:eastAsia="es-ES"/>
                 <w14:ligatures w14:val="none"/>
               </w:rPr>
             </w:pPr>
-            <w:r>
-              <w:rPr>
-                <w:rFonts w:ascii="Aptos" w:eastAsia="Times New Roman" w:hAnsi="Aptos" w:cs="Times New Roman"/>
-                <w:b/>
-                <w:bCs/>
+            <w:proofErr w:type="spellStart"/>
+            <w:r>
+              <w:rPr>
+                <w:rFonts w:ascii="Aptos" w:eastAsia="Times New Roman" w:hAnsi="Aptos" w:cs="Times New Roman"/>
                 <w:color w:val="FFFFFF"/>
                 <w:kern w:val="0"/>
                 <w:lang w:eastAsia="es-ES"/>
                 <w14:ligatures w14:val="none"/>
               </w:rPr>
-              <w:t>SeleccionMultiple (ms)</w:t>
+              <w:t>SeleccionMultiple</w:t>
+            </w:r>
+            <w:proofErr w:type="spellEnd"/>
+            <w:r>
+              <w:rPr>
+                <w:rFonts w:ascii="Aptos" w:eastAsia="Times New Roman" w:hAnsi="Aptos" w:cs="Times New Roman"/>
+                <w:color w:val="FFFFFF"/>
+                <w:kern w:val="0"/>
+                <w:lang w:eastAsia="es-ES"/>
+                <w14:ligatures w14:val="none"/>
+              </w:rPr>
+              <w:t xml:space="preserve"> (ms)</w:t>
             </w:r>
           </w:p>
         </w:tc>
         <w:tc>
           <w:tcPr>
-            <w:tcW w:w="3580" w:type="dxa"/>
+            <w:tcW w:w="2702" w:type="dxa"/>
             <w:tcBorders>
-              <w:top w:val="single" w:sz="4" w:space="0" w:color="156082"/>
-              <w:left w:val="nil"/>
-              <w:bottom w:val="nil"/>
-              <w:right w:val="nil"/>
+              <w:top w:val="single" w:sz="4" w:space="0" w:color="auto"/>
+              <w:left w:val="single" w:sz="4" w:space="0" w:color="auto"/>
+              <w:bottom w:val="single" w:sz="4" w:space="0" w:color="auto"/>
+              <w:right w:val="single" w:sz="4" w:space="0" w:color="auto"/>
             </w:tcBorders>
             <w:shd w:val="clear" w:color="156082" w:fill="156082"/>
             <w:vAlign w:val="center"/>
@@ -1581,36 +2006,44 @@
               <w:jc w:val="center"/>
               <w:rPr>
                 <w:rFonts w:ascii="Aptos" w:eastAsia="Times New Roman" w:hAnsi="Aptos" w:cs="Times New Roman"/>
-                <w:b/>
-                <w:bCs/>
                 <w:color w:val="FFFFFF"/>
                 <w:kern w:val="0"/>
                 <w:lang w:eastAsia="es-ES"/>
                 <w14:ligatures w14:val="none"/>
               </w:rPr>
             </w:pPr>
-            <w:r>
-              <w:rPr>
-                <w:rFonts w:ascii="Aptos" w:eastAsia="Times New Roman" w:hAnsi="Aptos" w:cs="Times New Roman"/>
-                <w:b/>
-                <w:bCs/>
+            <w:proofErr w:type="spellStart"/>
+            <w:r>
+              <w:rPr>
+                <w:rFonts w:ascii="Aptos" w:eastAsia="Times New Roman" w:hAnsi="Aptos" w:cs="Times New Roman"/>
                 <w:color w:val="FFFFFF"/>
                 <w:kern w:val="0"/>
                 <w:lang w:eastAsia="es-ES"/>
                 <w14:ligatures w14:val="none"/>
               </w:rPr>
-              <w:t>SeleccionInversaMultiple (ms)</w:t>
+              <w:t>SeleccionInversaMultiple</w:t>
+            </w:r>
+            <w:proofErr w:type="spellEnd"/>
+            <w:r>
+              <w:rPr>
+                <w:rFonts w:ascii="Aptos" w:eastAsia="Times New Roman" w:hAnsi="Aptos" w:cs="Times New Roman"/>
+                <w:color w:val="FFFFFF"/>
+                <w:kern w:val="0"/>
+                <w:lang w:eastAsia="es-ES"/>
+                <w14:ligatures w14:val="none"/>
+              </w:rPr>
+              <w:t xml:space="preserve"> V1 (ms)</w:t>
             </w:r>
           </w:p>
         </w:tc>
         <w:tc>
           <w:tcPr>
-            <w:tcW w:w="1940" w:type="dxa"/>
+            <w:tcW w:w="2816" w:type="dxa"/>
             <w:tcBorders>
-              <w:top w:val="single" w:sz="4" w:space="0" w:color="156082"/>
-              <w:left w:val="nil"/>
-              <w:bottom w:val="nil"/>
-              <w:right w:val="single" w:sz="4" w:space="0" w:color="156082"/>
+              <w:top w:val="single" w:sz="4" w:space="0" w:color="auto"/>
+              <w:left w:val="single" w:sz="4" w:space="0" w:color="auto"/>
+              <w:bottom w:val="single" w:sz="4" w:space="0" w:color="auto"/>
+              <w:right w:val="single" w:sz="4" w:space="0" w:color="auto"/>
             </w:tcBorders>
             <w:shd w:val="clear" w:color="156082" w:fill="156082"/>
             <w:vAlign w:val="center"/>
@@ -1622,36 +2055,93 @@
               <w:jc w:val="center"/>
               <w:rPr>
                 <w:rFonts w:ascii="Aptos" w:eastAsia="Times New Roman" w:hAnsi="Aptos" w:cs="Times New Roman"/>
-                <w:b/>
-                <w:bCs/>
                 <w:color w:val="FFFFFF"/>
                 <w:kern w:val="0"/>
                 <w:lang w:eastAsia="es-ES"/>
                 <w14:ligatures w14:val="none"/>
               </w:rPr>
             </w:pPr>
-            <w:r>
-              <w:rPr>
-                <w:rFonts w:ascii="Aptos" w:eastAsia="Times New Roman" w:hAnsi="Aptos" w:cs="Times New Roman"/>
-                <w:b/>
-                <w:bCs/>
+            <w:proofErr w:type="spellStart"/>
+            <w:r>
+              <w:rPr>
+                <w:rFonts w:ascii="Aptos" w:eastAsia="Times New Roman" w:hAnsi="Aptos" w:cs="Times New Roman"/>
                 <w:color w:val="FFFFFF"/>
                 <w:kern w:val="0"/>
                 <w:lang w:eastAsia="es-ES"/>
                 <w14:ligatures w14:val="none"/>
               </w:rPr>
-              <w:t>Particion (ms)</w:t>
+              <w:t>SeleccionInversaMultiple</w:t>
+            </w:r>
+            <w:proofErr w:type="spellEnd"/>
+            <w:r>
+              <w:rPr>
+                <w:rFonts w:ascii="Aptos" w:eastAsia="Times New Roman" w:hAnsi="Aptos" w:cs="Times New Roman"/>
+                <w:color w:val="FFFFFF"/>
+                <w:kern w:val="0"/>
+                <w:lang w:eastAsia="es-ES"/>
+                <w14:ligatures w14:val="none"/>
+              </w:rPr>
+              <w:t xml:space="preserve"> V2 (ms)</w:t>
+            </w:r>
+          </w:p>
+        </w:tc>
+        <w:tc>
+          <w:tcPr>
+            <w:tcW w:w="1449" w:type="dxa"/>
+            <w:tcBorders>
+              <w:top w:val="single" w:sz="4" w:space="0" w:color="auto"/>
+              <w:left w:val="single" w:sz="4" w:space="0" w:color="auto"/>
+              <w:bottom w:val="single" w:sz="4" w:space="0" w:color="auto"/>
+              <w:right w:val="single" w:sz="4" w:space="0" w:color="auto"/>
+            </w:tcBorders>
+            <w:shd w:val="clear" w:color="156082" w:fill="156082"/>
+            <w:vAlign w:val="center"/>
+            <w:hideMark/>
+          </w:tcPr>
+          <w:p>
+            <w:pPr>
+              <w:spacing w:after="0" w:line="240" w:lineRule="auto"/>
+              <w:jc w:val="center"/>
+              <w:rPr>
+                <w:rFonts w:ascii="Aptos" w:eastAsia="Times New Roman" w:hAnsi="Aptos" w:cs="Times New Roman"/>
+                <w:color w:val="FFFFFF"/>
+                <w:kern w:val="0"/>
+                <w:lang w:eastAsia="es-ES"/>
+                <w14:ligatures w14:val="none"/>
+              </w:rPr>
+            </w:pPr>
+            <w:proofErr w:type="spellStart"/>
+            <w:r>
+              <w:rPr>
+                <w:rFonts w:ascii="Aptos" w:eastAsia="Times New Roman" w:hAnsi="Aptos" w:cs="Times New Roman"/>
+                <w:color w:val="FFFFFF"/>
+                <w:kern w:val="0"/>
+                <w:lang w:eastAsia="es-ES"/>
+                <w14:ligatures w14:val="none"/>
+              </w:rPr>
+              <w:t>Particion</w:t>
+            </w:r>
+            <w:proofErr w:type="spellEnd"/>
+            <w:r>
+              <w:rPr>
+                <w:rFonts w:ascii="Aptos" w:eastAsia="Times New Roman" w:hAnsi="Aptos" w:cs="Times New Roman"/>
+                <w:color w:val="FFFFFF"/>
+                <w:kern w:val="0"/>
+                <w:lang w:eastAsia="es-ES"/>
+                <w14:ligatures w14:val="none"/>
+              </w:rPr>
+              <w:t xml:space="preserve"> (ms)</w:t>
             </w:r>
           </w:p>
         </w:tc>
       </w:tr>
       <w:tr>
         <w:trPr>
-          <w:trHeight w:val="288"/>
+          <w:trHeight w:val="255"/>
         </w:trPr>
         <w:tc>
           <w:tcPr>
-            <w:tcW w:w="2380" w:type="dxa"/>
+            <w:tcW w:w="1717" w:type="dxa"/>
             <w:tcBorders>
               <w:top w:val="single" w:sz="4" w:space="0" w:color="auto"/>
               <w:left w:val="single" w:sz="4" w:space="0" w:color="auto"/>
@@ -1688,7 +2178,7 @@
         </w:tc>
         <w:tc>
           <w:tcPr>
-            <w:tcW w:w="2860" w:type="dxa"/>
+            <w:tcW w:w="2215" w:type="dxa"/>
             <w:tcBorders>
               <w:top w:val="single" w:sz="4" w:space="0" w:color="auto"/>
               <w:left w:val="single" w:sz="4" w:space="0" w:color="auto"/>
@@ -1725,7 +2215,7 @@
         </w:tc>
         <w:tc>
           <w:tcPr>
-            <w:tcW w:w="3580" w:type="dxa"/>
+            <w:tcW w:w="2702" w:type="dxa"/>
             <w:tcBorders>
               <w:top w:val="single" w:sz="4" w:space="0" w:color="auto"/>
               <w:left w:val="single" w:sz="4" w:space="0" w:color="auto"/>
@@ -1762,7 +2252,7 @@
         </w:tc>
         <w:tc>
           <w:tcPr>
-            <w:tcW w:w="1940" w:type="dxa"/>
+            <w:tcW w:w="2816" w:type="dxa"/>
             <w:tcBorders>
               <w:top w:val="single" w:sz="4" w:space="0" w:color="auto"/>
               <w:left w:val="single" w:sz="4" w:space="0" w:color="auto"/>
@@ -1797,14 +2287,9 @@
             </w:r>
           </w:p>
         </w:tc>
-      </w:tr>
-      <w:tr>
-        <w:trPr>
-          <w:trHeight w:val="288"/>
-        </w:trPr>
         <w:tc>
           <w:tcPr>
-            <w:tcW w:w="2380" w:type="dxa"/>
+            <w:tcW w:w="1449" w:type="dxa"/>
             <w:tcBorders>
               <w:top w:val="single" w:sz="4" w:space="0" w:color="auto"/>
               <w:left w:val="single" w:sz="4" w:space="0" w:color="auto"/>
@@ -1835,13 +2320,18 @@
                 <w:lang w:eastAsia="es-ES"/>
                 <w14:ligatures w14:val="none"/>
               </w:rPr>
-              <w:t>10000</w:t>
+              <w:t>0</w:t>
             </w:r>
           </w:p>
         </w:tc>
+      </w:tr>
+      <w:tr>
+        <w:trPr>
+          <w:trHeight w:val="255"/>
+        </w:trPr>
         <w:tc>
           <w:tcPr>
-            <w:tcW w:w="2860" w:type="dxa"/>
+            <w:tcW w:w="1717" w:type="dxa"/>
             <w:tcBorders>
               <w:top w:val="single" w:sz="4" w:space="0" w:color="auto"/>
               <w:left w:val="single" w:sz="4" w:space="0" w:color="auto"/>
@@ -1872,13 +2362,13 @@
                 <w:lang w:eastAsia="es-ES"/>
                 <w14:ligatures w14:val="none"/>
               </w:rPr>
-              <w:t>27</w:t>
+              <w:t>10000</w:t>
             </w:r>
           </w:p>
         </w:tc>
         <w:tc>
           <w:tcPr>
-            <w:tcW w:w="3580" w:type="dxa"/>
+            <w:tcW w:w="2215" w:type="dxa"/>
             <w:tcBorders>
               <w:top w:val="single" w:sz="4" w:space="0" w:color="auto"/>
               <w:left w:val="single" w:sz="4" w:space="0" w:color="auto"/>
@@ -1909,13 +2399,13 @@
                 <w:lang w:eastAsia="es-ES"/>
                 <w14:ligatures w14:val="none"/>
               </w:rPr>
-              <w:t>35</w:t>
+              <w:t>26</w:t>
             </w:r>
           </w:p>
         </w:tc>
         <w:tc>
           <w:tcPr>
-            <w:tcW w:w="1940" w:type="dxa"/>
+            <w:tcW w:w="2702" w:type="dxa"/>
             <w:tcBorders>
               <w:top w:val="single" w:sz="4" w:space="0" w:color="auto"/>
               <w:left w:val="single" w:sz="4" w:space="0" w:color="auto"/>
@@ -1946,18 +2436,13 @@
                 <w:lang w:eastAsia="es-ES"/>
                 <w14:ligatures w14:val="none"/>
               </w:rPr>
-              <w:t>46</w:t>
+              <w:t>33</w:t>
             </w:r>
           </w:p>
         </w:tc>
-      </w:tr>
-      <w:tr>
-        <w:trPr>
-          <w:trHeight w:val="288"/>
-        </w:trPr>
         <w:tc>
           <w:tcPr>
-            <w:tcW w:w="2380" w:type="dxa"/>
+            <w:tcW w:w="2816" w:type="dxa"/>
             <w:tcBorders>
               <w:top w:val="single" w:sz="4" w:space="0" w:color="auto"/>
               <w:left w:val="single" w:sz="4" w:space="0" w:color="auto"/>
@@ -1988,13 +2473,13 @@
                 <w:lang w:eastAsia="es-ES"/>
                 <w14:ligatures w14:val="none"/>
               </w:rPr>
-              <w:t>20000</w:t>
+              <w:t>2</w:t>
             </w:r>
           </w:p>
         </w:tc>
         <w:tc>
           <w:tcPr>
-            <w:tcW w:w="2860" w:type="dxa"/>
+            <w:tcW w:w="1449" w:type="dxa"/>
             <w:tcBorders>
               <w:top w:val="single" w:sz="4" w:space="0" w:color="auto"/>
               <w:left w:val="single" w:sz="4" w:space="0" w:color="auto"/>
@@ -2025,13 +2510,18 @@
                 <w:lang w:eastAsia="es-ES"/>
                 <w14:ligatures w14:val="none"/>
               </w:rPr>
-              <w:t>86</w:t>
+              <w:t>56</w:t>
             </w:r>
           </w:p>
         </w:tc>
+      </w:tr>
+      <w:tr>
+        <w:trPr>
+          <w:trHeight w:val="255"/>
+        </w:trPr>
         <w:tc>
           <w:tcPr>
-            <w:tcW w:w="3580" w:type="dxa"/>
+            <w:tcW w:w="1717" w:type="dxa"/>
             <w:tcBorders>
               <w:top w:val="single" w:sz="4" w:space="0" w:color="auto"/>
               <w:left w:val="single" w:sz="4" w:space="0" w:color="auto"/>
@@ -2062,13 +2552,13 @@
                 <w:lang w:eastAsia="es-ES"/>
                 <w14:ligatures w14:val="none"/>
               </w:rPr>
-              <w:t>113</w:t>
+              <w:t>20000</w:t>
             </w:r>
           </w:p>
         </w:tc>
         <w:tc>
           <w:tcPr>
-            <w:tcW w:w="1940" w:type="dxa"/>
+            <w:tcW w:w="2215" w:type="dxa"/>
             <w:tcBorders>
               <w:top w:val="single" w:sz="4" w:space="0" w:color="auto"/>
               <w:left w:val="single" w:sz="4" w:space="0" w:color="auto"/>
@@ -2099,18 +2589,13 @@
                 <w:lang w:eastAsia="es-ES"/>
                 <w14:ligatures w14:val="none"/>
               </w:rPr>
-              <w:t>175</w:t>
+              <w:t>77</w:t>
             </w:r>
           </w:p>
         </w:tc>
-      </w:tr>
-      <w:tr>
-        <w:trPr>
-          <w:trHeight w:val="288"/>
-        </w:trPr>
         <w:tc>
           <w:tcPr>
-            <w:tcW w:w="2380" w:type="dxa"/>
+            <w:tcW w:w="2702" w:type="dxa"/>
             <w:tcBorders>
               <w:top w:val="single" w:sz="4" w:space="0" w:color="auto"/>
               <w:left w:val="single" w:sz="4" w:space="0" w:color="auto"/>
@@ -2141,13 +2626,13 @@
                 <w:lang w:eastAsia="es-ES"/>
                 <w14:ligatures w14:val="none"/>
               </w:rPr>
-              <w:t>30000</w:t>
+              <w:t>112</w:t>
             </w:r>
           </w:p>
         </w:tc>
         <w:tc>
           <w:tcPr>
-            <w:tcW w:w="2860" w:type="dxa"/>
+            <w:tcW w:w="2816" w:type="dxa"/>
             <w:tcBorders>
               <w:top w:val="single" w:sz="4" w:space="0" w:color="auto"/>
               <w:left w:val="single" w:sz="4" w:space="0" w:color="auto"/>
@@ -2178,13 +2663,13 @@
                 <w:lang w:eastAsia="es-ES"/>
                 <w14:ligatures w14:val="none"/>
               </w:rPr>
-              <w:t>212</w:t>
+              <w:t>6</w:t>
             </w:r>
           </w:p>
         </w:tc>
         <w:tc>
           <w:tcPr>
-            <w:tcW w:w="3580" w:type="dxa"/>
+            <w:tcW w:w="1449" w:type="dxa"/>
             <w:tcBorders>
               <w:top w:val="single" w:sz="4" w:space="0" w:color="auto"/>
               <w:left w:val="single" w:sz="4" w:space="0" w:color="auto"/>
@@ -2215,13 +2700,18 @@
                 <w:lang w:eastAsia="es-ES"/>
                 <w14:ligatures w14:val="none"/>
               </w:rPr>
-              <w:t>346</w:t>
+              <w:t>168</w:t>
             </w:r>
           </w:p>
         </w:tc>
+      </w:tr>
+      <w:tr>
+        <w:trPr>
+          <w:trHeight w:val="255"/>
+        </w:trPr>
         <w:tc>
           <w:tcPr>
-            <w:tcW w:w="1940" w:type="dxa"/>
+            <w:tcW w:w="1717" w:type="dxa"/>
             <w:tcBorders>
               <w:top w:val="single" w:sz="4" w:space="0" w:color="auto"/>
               <w:left w:val="single" w:sz="4" w:space="0" w:color="auto"/>
@@ -2252,18 +2742,13 @@
                 <w:lang w:eastAsia="es-ES"/>
                 <w14:ligatures w14:val="none"/>
               </w:rPr>
-              <w:t>413</w:t>
+              <w:t>30000</w:t>
             </w:r>
           </w:p>
         </w:tc>
-      </w:tr>
-      <w:tr>
-        <w:trPr>
-          <w:trHeight w:val="288"/>
-        </w:trPr>
         <w:tc>
           <w:tcPr>
-            <w:tcW w:w="2380" w:type="dxa"/>
+            <w:tcW w:w="2215" w:type="dxa"/>
             <w:tcBorders>
               <w:top w:val="single" w:sz="4" w:space="0" w:color="auto"/>
               <w:left w:val="single" w:sz="4" w:space="0" w:color="auto"/>
@@ -2294,13 +2779,13 @@
                 <w:lang w:eastAsia="es-ES"/>
                 <w14:ligatures w14:val="none"/>
               </w:rPr>
-              <w:t>40000</w:t>
+              <w:t>180</w:t>
             </w:r>
           </w:p>
         </w:tc>
         <w:tc>
           <w:tcPr>
-            <w:tcW w:w="2860" w:type="dxa"/>
+            <w:tcW w:w="2702" w:type="dxa"/>
             <w:tcBorders>
               <w:top w:val="single" w:sz="4" w:space="0" w:color="auto"/>
               <w:left w:val="single" w:sz="4" w:space="0" w:color="auto"/>
@@ -2331,13 +2816,13 @@
                 <w:lang w:eastAsia="es-ES"/>
                 <w14:ligatures w14:val="none"/>
               </w:rPr>
-              <w:t>354</w:t>
+              <w:t>238</w:t>
             </w:r>
           </w:p>
         </w:tc>
         <w:tc>
           <w:tcPr>
-            <w:tcW w:w="3580" w:type="dxa"/>
+            <w:tcW w:w="2816" w:type="dxa"/>
             <w:tcBorders>
               <w:top w:val="single" w:sz="4" w:space="0" w:color="auto"/>
               <w:left w:val="single" w:sz="4" w:space="0" w:color="auto"/>
@@ -2368,13 +2853,13 @@
                 <w:lang w:eastAsia="es-ES"/>
                 <w14:ligatures w14:val="none"/>
               </w:rPr>
-              <w:t>695</w:t>
+              <w:t>16</w:t>
             </w:r>
           </w:p>
         </w:tc>
         <w:tc>
           <w:tcPr>
-            <w:tcW w:w="1940" w:type="dxa"/>
+            <w:tcW w:w="1449" w:type="dxa"/>
             <w:tcBorders>
               <w:top w:val="single" w:sz="4" w:space="0" w:color="auto"/>
               <w:left w:val="single" w:sz="4" w:space="0" w:color="auto"/>
@@ -2405,18 +2890,18 @@
                 <w:lang w:eastAsia="es-ES"/>
                 <w14:ligatures w14:val="none"/>
               </w:rPr>
-              <w:t>706</w:t>
+              <w:t>391</w:t>
             </w:r>
           </w:p>
         </w:tc>
       </w:tr>
       <w:tr>
         <w:trPr>
-          <w:trHeight w:val="288"/>
+          <w:trHeight w:val="255"/>
         </w:trPr>
         <w:tc>
           <w:tcPr>
-            <w:tcW w:w="2380" w:type="dxa"/>
+            <w:tcW w:w="1717" w:type="dxa"/>
             <w:tcBorders>
               <w:top w:val="single" w:sz="4" w:space="0" w:color="auto"/>
               <w:left w:val="single" w:sz="4" w:space="0" w:color="auto"/>
@@ -2447,13 +2932,13 @@
                 <w:lang w:eastAsia="es-ES"/>
                 <w14:ligatures w14:val="none"/>
               </w:rPr>
-              <w:t>50000</w:t>
+              <w:t>40000</w:t>
             </w:r>
           </w:p>
         </w:tc>
         <w:tc>
           <w:tcPr>
-            <w:tcW w:w="2860" w:type="dxa"/>
+            <w:tcW w:w="2215" w:type="dxa"/>
             <w:tcBorders>
               <w:top w:val="single" w:sz="4" w:space="0" w:color="auto"/>
               <w:left w:val="single" w:sz="4" w:space="0" w:color="auto"/>
@@ -2484,13 +2969,13 @@
                 <w:lang w:eastAsia="es-ES"/>
                 <w14:ligatures w14:val="none"/>
               </w:rPr>
-              <w:t>496</w:t>
+              <w:t>337</w:t>
             </w:r>
           </w:p>
         </w:tc>
         <w:tc>
           <w:tcPr>
-            <w:tcW w:w="3580" w:type="dxa"/>
+            <w:tcW w:w="2702" w:type="dxa"/>
             <w:tcBorders>
               <w:top w:val="single" w:sz="4" w:space="0" w:color="auto"/>
               <w:left w:val="single" w:sz="4" w:space="0" w:color="auto"/>
@@ -2521,13 +3006,13 @@
                 <w:lang w:eastAsia="es-ES"/>
                 <w14:ligatures w14:val="none"/>
               </w:rPr>
-              <w:t>742</w:t>
+              <w:t>449</w:t>
             </w:r>
           </w:p>
         </w:tc>
         <w:tc>
           <w:tcPr>
-            <w:tcW w:w="1940" w:type="dxa"/>
+            <w:tcW w:w="2816" w:type="dxa"/>
             <w:tcBorders>
               <w:top w:val="single" w:sz="4" w:space="0" w:color="auto"/>
               <w:left w:val="single" w:sz="4" w:space="0" w:color="auto"/>
@@ -2558,18 +3043,13 @@
                 <w:lang w:eastAsia="es-ES"/>
                 <w14:ligatures w14:val="none"/>
               </w:rPr>
-              <w:t>1018</w:t>
+              <w:t>28</w:t>
             </w:r>
           </w:p>
         </w:tc>
-      </w:tr>
-      <w:tr>
-        <w:trPr>
-          <w:trHeight w:val="288"/>
-        </w:trPr>
         <w:tc>
           <w:tcPr>
-            <w:tcW w:w="2380" w:type="dxa"/>
+            <w:tcW w:w="1449" w:type="dxa"/>
             <w:tcBorders>
               <w:top w:val="single" w:sz="4" w:space="0" w:color="auto"/>
               <w:left w:val="single" w:sz="4" w:space="0" w:color="auto"/>
@@ -2600,13 +3080,18 @@
                 <w:lang w:eastAsia="es-ES"/>
                 <w14:ligatures w14:val="none"/>
               </w:rPr>
-              <w:t>60000</w:t>
+              <w:t>666</w:t>
             </w:r>
           </w:p>
         </w:tc>
+      </w:tr>
+      <w:tr>
+        <w:trPr>
+          <w:trHeight w:val="255"/>
+        </w:trPr>
         <w:tc>
           <w:tcPr>
-            <w:tcW w:w="2860" w:type="dxa"/>
+            <w:tcW w:w="1717" w:type="dxa"/>
             <w:tcBorders>
               <w:top w:val="single" w:sz="4" w:space="0" w:color="auto"/>
               <w:left w:val="single" w:sz="4" w:space="0" w:color="auto"/>
@@ -2637,13 +3122,13 @@
                 <w:lang w:eastAsia="es-ES"/>
                 <w14:ligatures w14:val="none"/>
               </w:rPr>
-              <w:t>734</w:t>
+              <w:t>50000</w:t>
             </w:r>
           </w:p>
         </w:tc>
         <w:tc>
           <w:tcPr>
-            <w:tcW w:w="3580" w:type="dxa"/>
+            <w:tcW w:w="2215" w:type="dxa"/>
             <w:tcBorders>
               <w:top w:val="single" w:sz="4" w:space="0" w:color="auto"/>
               <w:left w:val="single" w:sz="4" w:space="0" w:color="auto"/>
@@ -2674,13 +3159,13 @@
                 <w:lang w:eastAsia="es-ES"/>
                 <w14:ligatures w14:val="none"/>
               </w:rPr>
-              <w:t>1005</w:t>
+              <w:t>496</w:t>
             </w:r>
           </w:p>
         </w:tc>
         <w:tc>
           <w:tcPr>
-            <w:tcW w:w="1940" w:type="dxa"/>
+            <w:tcW w:w="2702" w:type="dxa"/>
             <w:tcBorders>
               <w:top w:val="single" w:sz="4" w:space="0" w:color="auto"/>
               <w:left w:val="single" w:sz="4" w:space="0" w:color="auto"/>
@@ -2711,18 +3196,13 @@
                 <w:lang w:eastAsia="es-ES"/>
                 <w14:ligatures w14:val="none"/>
               </w:rPr>
-              <w:t>1486</w:t>
+              <w:t>716</w:t>
             </w:r>
           </w:p>
         </w:tc>
-      </w:tr>
-      <w:tr>
-        <w:trPr>
-          <w:trHeight w:val="288"/>
-        </w:trPr>
         <w:tc>
           <w:tcPr>
-            <w:tcW w:w="2380" w:type="dxa"/>
+            <w:tcW w:w="2816" w:type="dxa"/>
             <w:tcBorders>
               <w:top w:val="single" w:sz="4" w:space="0" w:color="auto"/>
               <w:left w:val="single" w:sz="4" w:space="0" w:color="auto"/>
@@ -2753,13 +3233,13 @@
                 <w:lang w:eastAsia="es-ES"/>
                 <w14:ligatures w14:val="none"/>
               </w:rPr>
-              <w:t>70000</w:t>
+              <w:t>41</w:t>
             </w:r>
           </w:p>
         </w:tc>
         <w:tc>
           <w:tcPr>
-            <w:tcW w:w="2860" w:type="dxa"/>
+            <w:tcW w:w="1449" w:type="dxa"/>
             <w:tcBorders>
               <w:top w:val="single" w:sz="4" w:space="0" w:color="auto"/>
               <w:left w:val="single" w:sz="4" w:space="0" w:color="auto"/>
@@ -2790,13 +3270,18 @@
                 <w:lang w:eastAsia="es-ES"/>
                 <w14:ligatures w14:val="none"/>
               </w:rPr>
-              <w:t>970</w:t>
+              <w:t>984</w:t>
             </w:r>
           </w:p>
         </w:tc>
+      </w:tr>
+      <w:tr>
+        <w:trPr>
+          <w:trHeight w:val="255"/>
+        </w:trPr>
         <w:tc>
           <w:tcPr>
-            <w:tcW w:w="3580" w:type="dxa"/>
+            <w:tcW w:w="1717" w:type="dxa"/>
             <w:tcBorders>
               <w:top w:val="single" w:sz="4" w:space="0" w:color="auto"/>
               <w:left w:val="single" w:sz="4" w:space="0" w:color="auto"/>
@@ -2827,13 +3312,13 @@
                 <w:lang w:eastAsia="es-ES"/>
                 <w14:ligatures w14:val="none"/>
               </w:rPr>
-              <w:t>1376</w:t>
+              <w:t>60000</w:t>
             </w:r>
           </w:p>
         </w:tc>
         <w:tc>
           <w:tcPr>
-            <w:tcW w:w="1940" w:type="dxa"/>
+            <w:tcW w:w="2215" w:type="dxa"/>
             <w:tcBorders>
               <w:top w:val="single" w:sz="4" w:space="0" w:color="auto"/>
               <w:left w:val="single" w:sz="4" w:space="0" w:color="auto"/>
@@ -2864,18 +3349,13 @@
                 <w:lang w:eastAsia="es-ES"/>
                 <w14:ligatures w14:val="none"/>
               </w:rPr>
-              <w:t>2716</w:t>
+              <w:t>728</w:t>
             </w:r>
           </w:p>
         </w:tc>
-      </w:tr>
-      <w:tr>
-        <w:trPr>
-          <w:trHeight w:val="288"/>
-        </w:trPr>
         <w:tc>
           <w:tcPr>
-            <w:tcW w:w="2380" w:type="dxa"/>
+            <w:tcW w:w="2702" w:type="dxa"/>
             <w:tcBorders>
               <w:top w:val="single" w:sz="4" w:space="0" w:color="auto"/>
               <w:left w:val="single" w:sz="4" w:space="0" w:color="auto"/>
@@ -2906,13 +3386,13 @@
                 <w:lang w:eastAsia="es-ES"/>
                 <w14:ligatures w14:val="none"/>
               </w:rPr>
-              <w:t>80000</w:t>
+              <w:t>966</w:t>
             </w:r>
           </w:p>
         </w:tc>
         <w:tc>
           <w:tcPr>
-            <w:tcW w:w="2860" w:type="dxa"/>
+            <w:tcW w:w="2816" w:type="dxa"/>
             <w:tcBorders>
               <w:top w:val="single" w:sz="4" w:space="0" w:color="auto"/>
               <w:left w:val="single" w:sz="4" w:space="0" w:color="auto"/>
@@ -2943,13 +3423,13 @@
                 <w:lang w:eastAsia="es-ES"/>
                 <w14:ligatures w14:val="none"/>
               </w:rPr>
-              <w:t>1293</w:t>
+              <w:t>59</w:t>
             </w:r>
           </w:p>
         </w:tc>
         <w:tc>
           <w:tcPr>
-            <w:tcW w:w="3580" w:type="dxa"/>
+            <w:tcW w:w="1449" w:type="dxa"/>
             <w:tcBorders>
               <w:top w:val="single" w:sz="4" w:space="0" w:color="auto"/>
               <w:left w:val="single" w:sz="4" w:space="0" w:color="auto"/>
@@ -2980,13 +3460,18 @@
                 <w:lang w:eastAsia="es-ES"/>
                 <w14:ligatures w14:val="none"/>
               </w:rPr>
-              <w:t>1854</w:t>
+              <w:t>1477</w:t>
             </w:r>
           </w:p>
         </w:tc>
+      </w:tr>
+      <w:tr>
+        <w:trPr>
+          <w:trHeight w:val="255"/>
+        </w:trPr>
         <w:tc>
           <w:tcPr>
-            <w:tcW w:w="1940" w:type="dxa"/>
+            <w:tcW w:w="1717" w:type="dxa"/>
             <w:tcBorders>
               <w:top w:val="single" w:sz="4" w:space="0" w:color="auto"/>
               <w:left w:val="single" w:sz="4" w:space="0" w:color="auto"/>
@@ -3017,18 +3502,13 @@
                 <w:lang w:eastAsia="es-ES"/>
                 <w14:ligatures w14:val="none"/>
               </w:rPr>
-              <w:t>2639</w:t>
+              <w:t>70000</w:t>
             </w:r>
           </w:p>
         </w:tc>
-      </w:tr>
-      <w:tr>
-        <w:trPr>
-          <w:trHeight w:val="288"/>
-        </w:trPr>
         <w:tc>
           <w:tcPr>
-            <w:tcW w:w="2380" w:type="dxa"/>
+            <w:tcW w:w="2215" w:type="dxa"/>
             <w:tcBorders>
               <w:top w:val="single" w:sz="4" w:space="0" w:color="auto"/>
               <w:left w:val="single" w:sz="4" w:space="0" w:color="auto"/>
@@ -3059,13 +3539,13 @@
                 <w:lang w:eastAsia="es-ES"/>
                 <w14:ligatures w14:val="none"/>
               </w:rPr>
-              <w:t>90000</w:t>
+              <w:t>971</w:t>
             </w:r>
           </w:p>
         </w:tc>
         <w:tc>
           <w:tcPr>
-            <w:tcW w:w="2860" w:type="dxa"/>
+            <w:tcW w:w="2702" w:type="dxa"/>
             <w:tcBorders>
               <w:top w:val="single" w:sz="4" w:space="0" w:color="auto"/>
               <w:left w:val="single" w:sz="4" w:space="0" w:color="auto"/>
@@ -3096,13 +3576,13 @@
                 <w:lang w:eastAsia="es-ES"/>
                 <w14:ligatures w14:val="none"/>
               </w:rPr>
-              <w:t>1639</w:t>
+              <w:t>1362</w:t>
             </w:r>
           </w:p>
         </w:tc>
         <w:tc>
           <w:tcPr>
-            <w:tcW w:w="3580" w:type="dxa"/>
+            <w:tcW w:w="2816" w:type="dxa"/>
             <w:tcBorders>
               <w:top w:val="single" w:sz="4" w:space="0" w:color="auto"/>
               <w:left w:val="single" w:sz="4" w:space="0" w:color="auto"/>
@@ -3133,13 +3613,13 @@
                 <w:lang w:eastAsia="es-ES"/>
                 <w14:ligatures w14:val="none"/>
               </w:rPr>
-              <w:t>2281</w:t>
+              <w:t>83</w:t>
             </w:r>
           </w:p>
         </w:tc>
         <w:tc>
           <w:tcPr>
-            <w:tcW w:w="1940" w:type="dxa"/>
+            <w:tcW w:w="1449" w:type="dxa"/>
             <w:tcBorders>
               <w:top w:val="single" w:sz="4" w:space="0" w:color="auto"/>
               <w:left w:val="single" w:sz="4" w:space="0" w:color="auto"/>
@@ -3170,18 +3650,18 @@
                 <w:lang w:eastAsia="es-ES"/>
                 <w14:ligatures w14:val="none"/>
               </w:rPr>
-              <w:t>3530</w:t>
+              <w:t>1996</w:t>
             </w:r>
           </w:p>
         </w:tc>
       </w:tr>
       <w:tr>
         <w:trPr>
-          <w:trHeight w:val="288"/>
+          <w:trHeight w:val="255"/>
         </w:trPr>
         <w:tc>
           <w:tcPr>
-            <w:tcW w:w="2380" w:type="dxa"/>
+            <w:tcW w:w="1717" w:type="dxa"/>
             <w:tcBorders>
               <w:top w:val="single" w:sz="4" w:space="0" w:color="auto"/>
               <w:left w:val="single" w:sz="4" w:space="0" w:color="auto"/>
@@ -3212,13 +3692,393 @@
                 <w:lang w:eastAsia="es-ES"/>
                 <w14:ligatures w14:val="none"/>
               </w:rPr>
-              <w:t>100000</w:t>
+              <w:t>80000</w:t>
             </w:r>
           </w:p>
         </w:tc>
         <w:tc>
           <w:tcPr>
-            <w:tcW w:w="2860" w:type="dxa"/>
+            <w:tcW w:w="2215" w:type="dxa"/>
+            <w:tcBorders>
+              <w:top w:val="single" w:sz="4" w:space="0" w:color="auto"/>
+              <w:left w:val="single" w:sz="4" w:space="0" w:color="auto"/>
+              <w:bottom w:val="single" w:sz="4" w:space="0" w:color="auto"/>
+              <w:right w:val="single" w:sz="4" w:space="0" w:color="auto"/>
+            </w:tcBorders>
+            <w:shd w:val="clear" w:color="auto" w:fill="auto"/>
+            <w:vAlign w:val="center"/>
+            <w:hideMark/>
+          </w:tcPr>
+          <w:p>
+            <w:pPr>
+              <w:spacing w:after="0" w:line="240" w:lineRule="auto"/>
+              <w:jc w:val="both"/>
+              <w:rPr>
+                <w:rFonts w:ascii="Aptos" w:eastAsia="Times New Roman" w:hAnsi="Aptos" w:cs="Times New Roman"/>
+                <w:color w:val="000000"/>
+                <w:kern w:val="0"/>
+                <w:lang w:eastAsia="es-ES"/>
+                <w14:ligatures w14:val="none"/>
+              </w:rPr>
+            </w:pPr>
+            <w:r>
+              <w:rPr>
+                <w:rFonts w:ascii="Aptos" w:eastAsia="Times New Roman" w:hAnsi="Aptos" w:cs="Times New Roman"/>
+                <w:color w:val="000000"/>
+                <w:kern w:val="0"/>
+                <w:lang w:eastAsia="es-ES"/>
+                <w14:ligatures w14:val="none"/>
+              </w:rPr>
+              <w:t>1321</w:t>
+            </w:r>
+          </w:p>
+        </w:tc>
+        <w:tc>
+          <w:tcPr>
+            <w:tcW w:w="2702" w:type="dxa"/>
+            <w:tcBorders>
+              <w:top w:val="single" w:sz="4" w:space="0" w:color="auto"/>
+              <w:left w:val="single" w:sz="4" w:space="0" w:color="auto"/>
+              <w:bottom w:val="single" w:sz="4" w:space="0" w:color="auto"/>
+              <w:right w:val="single" w:sz="4" w:space="0" w:color="auto"/>
+            </w:tcBorders>
+            <w:shd w:val="clear" w:color="auto" w:fill="auto"/>
+            <w:vAlign w:val="center"/>
+            <w:hideMark/>
+          </w:tcPr>
+          <w:p>
+            <w:pPr>
+              <w:spacing w:after="0" w:line="240" w:lineRule="auto"/>
+              <w:jc w:val="both"/>
+              <w:rPr>
+                <w:rFonts w:ascii="Aptos" w:eastAsia="Times New Roman" w:hAnsi="Aptos" w:cs="Times New Roman"/>
+                <w:color w:val="000000"/>
+                <w:kern w:val="0"/>
+                <w:lang w:eastAsia="es-ES"/>
+                <w14:ligatures w14:val="none"/>
+              </w:rPr>
+            </w:pPr>
+            <w:r>
+              <w:rPr>
+                <w:rFonts w:ascii="Aptos" w:eastAsia="Times New Roman" w:hAnsi="Aptos" w:cs="Times New Roman"/>
+                <w:color w:val="000000"/>
+                <w:kern w:val="0"/>
+                <w:lang w:eastAsia="es-ES"/>
+                <w14:ligatures w14:val="none"/>
+              </w:rPr>
+              <w:t>1806</w:t>
+            </w:r>
+          </w:p>
+        </w:tc>
+        <w:tc>
+          <w:tcPr>
+            <w:tcW w:w="2816" w:type="dxa"/>
+            <w:tcBorders>
+              <w:top w:val="single" w:sz="4" w:space="0" w:color="auto"/>
+              <w:left w:val="single" w:sz="4" w:space="0" w:color="auto"/>
+              <w:bottom w:val="single" w:sz="4" w:space="0" w:color="auto"/>
+              <w:right w:val="single" w:sz="4" w:space="0" w:color="auto"/>
+            </w:tcBorders>
+            <w:shd w:val="clear" w:color="auto" w:fill="auto"/>
+            <w:vAlign w:val="center"/>
+            <w:hideMark/>
+          </w:tcPr>
+          <w:p>
+            <w:pPr>
+              <w:spacing w:after="0" w:line="240" w:lineRule="auto"/>
+              <w:jc w:val="both"/>
+              <w:rPr>
+                <w:rFonts w:ascii="Aptos" w:eastAsia="Times New Roman" w:hAnsi="Aptos" w:cs="Times New Roman"/>
+                <w:color w:val="000000"/>
+                <w:kern w:val="0"/>
+                <w:lang w:eastAsia="es-ES"/>
+                <w14:ligatures w14:val="none"/>
+              </w:rPr>
+            </w:pPr>
+            <w:r>
+              <w:rPr>
+                <w:rFonts w:ascii="Aptos" w:eastAsia="Times New Roman" w:hAnsi="Aptos" w:cs="Times New Roman"/>
+                <w:color w:val="000000"/>
+                <w:kern w:val="0"/>
+                <w:lang w:eastAsia="es-ES"/>
+                <w14:ligatures w14:val="none"/>
+              </w:rPr>
+              <w:t>109</w:t>
+            </w:r>
+          </w:p>
+        </w:tc>
+        <w:tc>
+          <w:tcPr>
+            <w:tcW w:w="1449" w:type="dxa"/>
+            <w:tcBorders>
+              <w:top w:val="single" w:sz="4" w:space="0" w:color="auto"/>
+              <w:left w:val="single" w:sz="4" w:space="0" w:color="auto"/>
+              <w:bottom w:val="single" w:sz="4" w:space="0" w:color="auto"/>
+              <w:right w:val="single" w:sz="4" w:space="0" w:color="auto"/>
+            </w:tcBorders>
+            <w:shd w:val="clear" w:color="auto" w:fill="auto"/>
+            <w:vAlign w:val="center"/>
+            <w:hideMark/>
+          </w:tcPr>
+          <w:p>
+            <w:pPr>
+              <w:spacing w:after="0" w:line="240" w:lineRule="auto"/>
+              <w:jc w:val="both"/>
+              <w:rPr>
+                <w:rFonts w:ascii="Aptos" w:eastAsia="Times New Roman" w:hAnsi="Aptos" w:cs="Times New Roman"/>
+                <w:color w:val="000000"/>
+                <w:kern w:val="0"/>
+                <w:lang w:eastAsia="es-ES"/>
+                <w14:ligatures w14:val="none"/>
+              </w:rPr>
+            </w:pPr>
+            <w:r>
+              <w:rPr>
+                <w:rFonts w:ascii="Aptos" w:eastAsia="Times New Roman" w:hAnsi="Aptos" w:cs="Times New Roman"/>
+                <w:color w:val="000000"/>
+                <w:kern w:val="0"/>
+                <w:lang w:eastAsia="es-ES"/>
+                <w14:ligatures w14:val="none"/>
+              </w:rPr>
+              <w:t>2609</w:t>
+            </w:r>
+          </w:p>
+        </w:tc>
+      </w:tr>
+      <w:tr>
+        <w:trPr>
+          <w:trHeight w:val="255"/>
+        </w:trPr>
+        <w:tc>
+          <w:tcPr>
+            <w:tcW w:w="1717" w:type="dxa"/>
+            <w:tcBorders>
+              <w:top w:val="single" w:sz="4" w:space="0" w:color="auto"/>
+              <w:left w:val="single" w:sz="4" w:space="0" w:color="auto"/>
+              <w:bottom w:val="single" w:sz="4" w:space="0" w:color="auto"/>
+              <w:right w:val="single" w:sz="4" w:space="0" w:color="auto"/>
+            </w:tcBorders>
+            <w:shd w:val="clear" w:color="auto" w:fill="auto"/>
+            <w:vAlign w:val="center"/>
+            <w:hideMark/>
+          </w:tcPr>
+          <w:p>
+            <w:pPr>
+              <w:spacing w:after="0" w:line="240" w:lineRule="auto"/>
+              <w:jc w:val="both"/>
+              <w:rPr>
+                <w:rFonts w:ascii="Aptos" w:eastAsia="Times New Roman" w:hAnsi="Aptos" w:cs="Times New Roman"/>
+                <w:color w:val="000000"/>
+                <w:kern w:val="0"/>
+                <w:lang w:eastAsia="es-ES"/>
+                <w14:ligatures w14:val="none"/>
+              </w:rPr>
+            </w:pPr>
+            <w:r>
+              <w:rPr>
+                <w:rFonts w:ascii="Aptos" w:eastAsia="Times New Roman" w:hAnsi="Aptos" w:cs="Times New Roman"/>
+                <w:color w:val="000000"/>
+                <w:kern w:val="0"/>
+                <w:lang w:eastAsia="es-ES"/>
+                <w14:ligatures w14:val="none"/>
+              </w:rPr>
+              <w:t>90000</w:t>
+            </w:r>
+          </w:p>
+        </w:tc>
+        <w:tc>
+          <w:tcPr>
+            <w:tcW w:w="2215" w:type="dxa"/>
+            <w:tcBorders>
+              <w:top w:val="single" w:sz="4" w:space="0" w:color="auto"/>
+              <w:left w:val="single" w:sz="4" w:space="0" w:color="auto"/>
+              <w:bottom w:val="single" w:sz="4" w:space="0" w:color="auto"/>
+              <w:right w:val="single" w:sz="4" w:space="0" w:color="auto"/>
+            </w:tcBorders>
+            <w:shd w:val="clear" w:color="auto" w:fill="auto"/>
+            <w:vAlign w:val="center"/>
+            <w:hideMark/>
+          </w:tcPr>
+          <w:p>
+            <w:pPr>
+              <w:spacing w:after="0" w:line="240" w:lineRule="auto"/>
+              <w:jc w:val="both"/>
+              <w:rPr>
+                <w:rFonts w:ascii="Aptos" w:eastAsia="Times New Roman" w:hAnsi="Aptos" w:cs="Times New Roman"/>
+                <w:color w:val="000000"/>
+                <w:kern w:val="0"/>
+                <w:lang w:eastAsia="es-ES"/>
+                <w14:ligatures w14:val="none"/>
+              </w:rPr>
+            </w:pPr>
+            <w:r>
+              <w:rPr>
+                <w:rFonts w:ascii="Aptos" w:eastAsia="Times New Roman" w:hAnsi="Aptos" w:cs="Times New Roman"/>
+                <w:color w:val="000000"/>
+                <w:kern w:val="0"/>
+                <w:lang w:eastAsia="es-ES"/>
+                <w14:ligatures w14:val="none"/>
+              </w:rPr>
+              <w:t>1659</w:t>
+            </w:r>
+          </w:p>
+        </w:tc>
+        <w:tc>
+          <w:tcPr>
+            <w:tcW w:w="2702" w:type="dxa"/>
+            <w:tcBorders>
+              <w:top w:val="single" w:sz="4" w:space="0" w:color="auto"/>
+              <w:left w:val="single" w:sz="4" w:space="0" w:color="auto"/>
+              <w:bottom w:val="single" w:sz="4" w:space="0" w:color="auto"/>
+              <w:right w:val="single" w:sz="4" w:space="0" w:color="auto"/>
+            </w:tcBorders>
+            <w:shd w:val="clear" w:color="auto" w:fill="auto"/>
+            <w:vAlign w:val="center"/>
+            <w:hideMark/>
+          </w:tcPr>
+          <w:p>
+            <w:pPr>
+              <w:spacing w:after="0" w:line="240" w:lineRule="auto"/>
+              <w:jc w:val="both"/>
+              <w:rPr>
+                <w:rFonts w:ascii="Aptos" w:eastAsia="Times New Roman" w:hAnsi="Aptos" w:cs="Times New Roman"/>
+                <w:color w:val="000000"/>
+                <w:kern w:val="0"/>
+                <w:lang w:eastAsia="es-ES"/>
+                <w14:ligatures w14:val="none"/>
+              </w:rPr>
+            </w:pPr>
+            <w:r>
+              <w:rPr>
+                <w:rFonts w:ascii="Aptos" w:eastAsia="Times New Roman" w:hAnsi="Aptos" w:cs="Times New Roman"/>
+                <w:color w:val="000000"/>
+                <w:kern w:val="0"/>
+                <w:lang w:eastAsia="es-ES"/>
+                <w14:ligatures w14:val="none"/>
+              </w:rPr>
+              <w:t>2272</w:t>
+            </w:r>
+          </w:p>
+        </w:tc>
+        <w:tc>
+          <w:tcPr>
+            <w:tcW w:w="2816" w:type="dxa"/>
+            <w:tcBorders>
+              <w:top w:val="single" w:sz="4" w:space="0" w:color="auto"/>
+              <w:left w:val="single" w:sz="4" w:space="0" w:color="auto"/>
+              <w:bottom w:val="single" w:sz="4" w:space="0" w:color="auto"/>
+              <w:right w:val="single" w:sz="4" w:space="0" w:color="auto"/>
+            </w:tcBorders>
+            <w:shd w:val="clear" w:color="auto" w:fill="auto"/>
+            <w:vAlign w:val="center"/>
+            <w:hideMark/>
+          </w:tcPr>
+          <w:p>
+            <w:pPr>
+              <w:spacing w:after="0" w:line="240" w:lineRule="auto"/>
+              <w:jc w:val="both"/>
+              <w:rPr>
+                <w:rFonts w:ascii="Aptos" w:eastAsia="Times New Roman" w:hAnsi="Aptos" w:cs="Times New Roman"/>
+                <w:color w:val="000000"/>
+                <w:kern w:val="0"/>
+                <w:lang w:eastAsia="es-ES"/>
+                <w14:ligatures w14:val="none"/>
+              </w:rPr>
+            </w:pPr>
+            <w:r>
+              <w:rPr>
+                <w:rFonts w:ascii="Aptos" w:eastAsia="Times New Roman" w:hAnsi="Aptos" w:cs="Times New Roman"/>
+                <w:color w:val="000000"/>
+                <w:kern w:val="0"/>
+                <w:lang w:eastAsia="es-ES"/>
+                <w14:ligatures w14:val="none"/>
+              </w:rPr>
+              <w:t>134</w:t>
+            </w:r>
+          </w:p>
+        </w:tc>
+        <w:tc>
+          <w:tcPr>
+            <w:tcW w:w="1449" w:type="dxa"/>
+            <w:tcBorders>
+              <w:top w:val="single" w:sz="4" w:space="0" w:color="auto"/>
+              <w:left w:val="single" w:sz="4" w:space="0" w:color="auto"/>
+              <w:bottom w:val="single" w:sz="4" w:space="0" w:color="auto"/>
+              <w:right w:val="single" w:sz="4" w:space="0" w:color="auto"/>
+            </w:tcBorders>
+            <w:shd w:val="clear" w:color="auto" w:fill="auto"/>
+            <w:vAlign w:val="center"/>
+            <w:hideMark/>
+          </w:tcPr>
+          <w:p>
+            <w:pPr>
+              <w:spacing w:after="0" w:line="240" w:lineRule="auto"/>
+              <w:jc w:val="both"/>
+              <w:rPr>
+                <w:rFonts w:ascii="Aptos" w:eastAsia="Times New Roman" w:hAnsi="Aptos" w:cs="Times New Roman"/>
+                <w:color w:val="000000"/>
+                <w:kern w:val="0"/>
+                <w:lang w:eastAsia="es-ES"/>
+                <w14:ligatures w14:val="none"/>
+              </w:rPr>
+            </w:pPr>
+            <w:r>
+              <w:rPr>
+                <w:rFonts w:ascii="Aptos" w:eastAsia="Times New Roman" w:hAnsi="Aptos" w:cs="Times New Roman"/>
+                <w:color w:val="000000"/>
+                <w:kern w:val="0"/>
+                <w:lang w:eastAsia="es-ES"/>
+                <w14:ligatures w14:val="none"/>
+              </w:rPr>
+              <w:t>3422</w:t>
+            </w:r>
+          </w:p>
+        </w:tc>
+      </w:tr>
+      <w:tr>
+        <w:trPr>
+          <w:trHeight w:val="255"/>
+        </w:trPr>
+        <w:tc>
+          <w:tcPr>
+            <w:tcW w:w="1717" w:type="dxa"/>
+            <w:tcBorders>
+              <w:top w:val="single" w:sz="4" w:space="0" w:color="auto"/>
+              <w:left w:val="single" w:sz="4" w:space="0" w:color="auto"/>
+              <w:bottom w:val="single" w:sz="4" w:space="0" w:color="auto"/>
+              <w:right w:val="single" w:sz="4" w:space="0" w:color="auto"/>
+            </w:tcBorders>
+            <w:shd w:val="clear" w:color="auto" w:fill="auto"/>
+            <w:vAlign w:val="center"/>
+            <w:hideMark/>
+          </w:tcPr>
+          <w:p>
+            <w:pPr>
+              <w:spacing w:after="0" w:line="240" w:lineRule="auto"/>
+              <w:jc w:val="both"/>
+              <w:rPr>
+                <w:rFonts w:ascii="Aptos" w:eastAsia="Times New Roman" w:hAnsi="Aptos" w:cs="Times New Roman"/>
+                <w:color w:val="000000"/>
+                <w:kern w:val="0"/>
+                <w:lang w:eastAsia="es-ES"/>
+                <w14:ligatures w14:val="none"/>
+              </w:rPr>
+            </w:pPr>
+            <w:r>
+              <w:rPr>
+                <w:rFonts w:ascii="Aptos" w:eastAsia="Times New Roman" w:hAnsi="Aptos" w:cs="Times New Roman"/>
+                <w:color w:val="000000"/>
+                <w:kern w:val="0"/>
+                <w:lang w:eastAsia="es-ES"/>
+                <w14:ligatures w14:val="none"/>
+              </w:rPr>
+              <w:t>100000</w:t>
+            </w:r>
+          </w:p>
+        </w:tc>
+        <w:tc>
+          <w:tcPr>
+            <w:tcW w:w="2215" w:type="dxa"/>
             <w:tcBorders>
               <w:top w:val="single" w:sz="4" w:space="0" w:color="auto"/>
               <w:left w:val="single" w:sz="4" w:space="0" w:color="auto"/>
@@ -3246,13 +4106,13 @@
                 <w:lang w:eastAsia="es-ES"/>
                 <w14:ligatures w14:val="none"/>
               </w:rPr>
-              <w:t>2053</w:t>
+              <w:t>2038</w:t>
             </w:r>
           </w:p>
         </w:tc>
         <w:tc>
           <w:tcPr>
-            <w:tcW w:w="3580" w:type="dxa"/>
+            <w:tcW w:w="2702" w:type="dxa"/>
             <w:tcBorders>
               <w:top w:val="single" w:sz="4" w:space="0" w:color="auto"/>
               <w:left w:val="single" w:sz="4" w:space="0" w:color="auto"/>
@@ -3280,13 +4140,13 @@
                 <w:lang w:eastAsia="es-ES"/>
                 <w14:ligatures w14:val="none"/>
               </w:rPr>
-              <w:t>2944</w:t>
+              <w:t>2947</w:t>
             </w:r>
           </w:p>
         </w:tc>
         <w:tc>
           <w:tcPr>
-            <w:tcW w:w="1940" w:type="dxa"/>
+            <w:tcW w:w="2816" w:type="dxa"/>
             <w:tcBorders>
               <w:top w:val="single" w:sz="4" w:space="0" w:color="auto"/>
               <w:left w:val="single" w:sz="4" w:space="0" w:color="auto"/>
@@ -3314,7 +4174,41 @@
                 <w:lang w:eastAsia="es-ES"/>
                 <w14:ligatures w14:val="none"/>
               </w:rPr>
-              <w:t>4140</w:t>
+              <w:t>167</w:t>
+            </w:r>
+          </w:p>
+        </w:tc>
+        <w:tc>
+          <w:tcPr>
+            <w:tcW w:w="1449" w:type="dxa"/>
+            <w:tcBorders>
+              <w:top w:val="single" w:sz="4" w:space="0" w:color="auto"/>
+              <w:left w:val="single" w:sz="4" w:space="0" w:color="auto"/>
+              <w:bottom w:val="single" w:sz="4" w:space="0" w:color="auto"/>
+              <w:right w:val="single" w:sz="4" w:space="0" w:color="auto"/>
+            </w:tcBorders>
+            <w:shd w:val="clear" w:color="auto" w:fill="auto"/>
+            <w:vAlign w:val="bottom"/>
+            <w:hideMark/>
+          </w:tcPr>
+          <w:p>
+            <w:pPr>
+              <w:spacing w:after="0" w:line="240" w:lineRule="auto"/>
+              <w:rPr>
+                <w:rFonts w:ascii="Aptos Narrow" w:eastAsia="Times New Roman" w:hAnsi="Aptos Narrow" w:cs="Times New Roman"/>
+                <w:kern w:val="0"/>
+                <w:lang w:eastAsia="es-ES"/>
+                <w14:ligatures w14:val="none"/>
+              </w:rPr>
+            </w:pPr>
+            <w:r>
+              <w:rPr>
+                <w:rFonts w:ascii="Aptos Narrow" w:eastAsia="Times New Roman" w:hAnsi="Aptos Narrow" w:cs="Times New Roman"/>
+                <w:kern w:val="0"/>
+                <w:lang w:eastAsia="es-ES"/>
+                <w14:ligatures w14:val="none"/>
+              </w:rPr>
+              <w:t>4123</w:t>
             </w:r>
           </w:p>
         </w:tc>
@@ -3331,21 +4225,27 @@
     <w:p>
       <w:pPr>
         <w:jc w:val="both"/>
+        <w:rPr>
+          <w:noProof/>
+        </w:rPr>
       </w:pPr>
     </w:p>
     <w:p>
       <w:pPr>
         <w:jc w:val="both"/>
+        <w:rPr>
+          <w:noProof/>
+        </w:rPr>
       </w:pPr>
       <w:r>
         <w:rPr>
           <w:noProof/>
         </w:rPr>
         <w:drawing>
-          <wp:inline distT="0" distB="0" distL="0" distR="0" wp14:anchorId="3054F112" wp14:editId="45B10D9D">
+          <wp:inline distT="0" distB="0" distL="0" distR="0" wp14:anchorId="44B13926" wp14:editId="06CB952E">
             <wp:extent cx="5120640" cy="2743200"/>
             <wp:effectExtent l="0" t="0" r="3810" b="0"/>
-            <wp:docPr id="1254869650" name="Gráfico 1">
+            <wp:docPr id="591465821" name="Gráfico 1">
               <a:extLst xmlns:a="http://schemas.openxmlformats.org/drawingml/2006/main">
                 <a:ext uri="{FF2B5EF4-FFF2-40B4-BE49-F238E27FC236}">
                   <a16:creationId xmlns:a16="http://schemas.microsoft.com/office/drawing/2014/main" id="{EA75B604-8638-098C-87C7-147768403CD8}"/>
@@ -3371,131 +4271,6 @@
       <w:pPr>
         <w:jc w:val="both"/>
       </w:pPr>
-      <w:r>
-        <w:lastRenderedPageBreak/>
-        <w:t xml:space="preserve">Las diferencias que encontramos en los tiempos </w:t>
-      </w:r>
-      <w:r>
-        <w:t xml:space="preserve">tienen que deberse a </w:t>
-      </w:r>
-      <w:r>
-        <w:t>la implementación, ya que la implementación del test es igual en los tres métodos.</w:t>
-      </w:r>
-    </w:p>
-    <w:p>
-      <w:pPr>
-        <w:jc w:val="both"/>
-      </w:pPr>
-      <w:r>
-        <w:t>Con respecto a la implementación, si comparamos las implementaciones nos damos cuenta de que, el método seleccionMultiple simplemente recorre todos los elementos de un array de enteros y añade a una nueva lista el elemento en la posición correspondiente, lo que tiene una O(n)</w:t>
-      </w:r>
-      <w:r>
-        <w:t xml:space="preserve"> donde n es la longitud del array seleccionados</w:t>
-      </w:r>
-      <w:r>
-        <w:t>.</w:t>
-      </w:r>
-    </w:p>
-    <w:p>
-      <w:pPr>
-        <w:jc w:val="both"/>
-      </w:pPr>
-      <w:r>
-        <w:t xml:space="preserve">Comparándolo con el segundo método </w:t>
-      </w:r>
-      <w:r>
-        <w:t>seleccionInversaMultiple</w:t>
-      </w:r>
-      <w:r>
-        <w:t xml:space="preserve"> vemos que este segundo método se dedica a crear un array de longitud igual a la lista, con otro bucle recorre este array y cambia los valores correspondientes al array eliminados con un -1 para que se les pueda identificar después, gracias a un último bucle</w:t>
-      </w:r>
-      <w:r>
-        <w:t xml:space="preserve"> donde se guardaran solo aquellos números donde el numero sea mayor o igual que 0, lo que tiene una O(</w:t>
-      </w:r>
-      <w:r>
-        <w:t>2n+m</w:t>
-      </w:r>
-      <w:r>
-        <w:t>)</w:t>
-      </w:r>
-      <w:r>
-        <w:t xml:space="preserve"> donde n es la longitud de la lista y m es la longitud del array eliminados</w:t>
-      </w:r>
-      <w:r>
-        <w:t>.</w:t>
-      </w:r>
-    </w:p>
-    <w:p>
-      <w:pPr>
-        <w:jc w:val="both"/>
-      </w:pPr>
-      <w:r>
-        <w:t>Por último</w:t>
-      </w:r>
-      <w:r>
-        <w:t>,</w:t>
-      </w:r>
-      <w:r>
-        <w:t xml:space="preserve"> el último método partición donde vemos un bucle que se dedica a recorrer el array destino para justo después usar otro bucle para añadir cada elemento a la sublista</w:t>
-      </w:r>
-      <w:r>
-        <w:t xml:space="preserve">, excepto en </w:t>
-      </w:r>
-      <w:r>
-        <w:t>los casos</w:t>
-      </w:r>
-      <w:r>
-        <w:t xml:space="preserve"> en los que el </w:t>
-      </w:r>
-      <w:r>
-        <w:t>indiceSublista</w:t>
-      </w:r>
-      <w:r>
-        <w:t xml:space="preserve"> </w:t>
-      </w:r>
-      <w:r>
-        <w:t>= -1</w:t>
-      </w:r>
-      <w:r>
-        <w:t xml:space="preserve">, lo que causa que su </w:t>
-      </w:r>
-      <w:r>
-        <w:t>O (</w:t>
-      </w:r>
-      <m:oMath>
-        <m:sSup>
-          <m:sSupPr>
-            <m:ctrlPr>
-              <w:rPr>
-                <w:rFonts w:ascii="Cambria Math" w:hAnsi="Cambria Math"/>
-                <w:i/>
-              </w:rPr>
-            </m:ctrlPr>
-          </m:sSupPr>
-          <m:e>
-            <m:r>
-              <w:rPr>
-                <w:rFonts w:ascii="Cambria Math" w:hAnsi="Cambria Math"/>
-              </w:rPr>
-              <m:t>n</m:t>
-            </m:r>
-          </m:e>
-          <m:sup>
-            <m:r>
-              <w:rPr>
-                <w:rFonts w:ascii="Cambria Math" w:hAnsi="Cambria Math"/>
-              </w:rPr>
-              <m:t>2</m:t>
-            </m:r>
-          </m:sup>
-        </m:sSup>
-      </m:oMath>
-      <w:r>
-        <w:t>)</w:t>
-      </w:r>
-      <w:r>
-        <w:t xml:space="preserve"> en el peor de los casos posibles.</w:t>
-      </w:r>
     </w:p>
     <w:p>
       <w:pPr>
@@ -3505,27 +4280,125 @@
     <w:p>
       <w:pPr>
         <w:jc w:val="both"/>
-        <w:rPr>
-          <w:u w:val="single"/>
-        </w:rPr>
       </w:pPr>
       <w:r>
-        <w:t xml:space="preserve">Como hemos visto los valores de </w:t>
-      </w:r>
-      <w:r>
-        <w:t>O (</w:t>
-      </w:r>
-      <w:r>
-        <w:t xml:space="preserve">) cuadran con los obtenidos en </w:t>
-      </w:r>
-      <w:r>
-        <w:t xml:space="preserve">el experimento y representados en </w:t>
-      </w:r>
-      <w:r>
-        <w:t xml:space="preserve">la </w:t>
-      </w:r>
-      <w:r>
-        <w:t>gráfica</w:t>
+        <w:lastRenderedPageBreak/>
+        <w:t>Las diferencias que encontramos en los tiempos tienen que deberse a la implementación, ya que la implementación del test es igual en los tres métodos.</w:t>
+      </w:r>
+      <w:r>
+        <w:br/>
+        <w:t>Con respecto a la implementación, si comparamos las implementaciones nos damos cuenta de que, el método </w:t>
+      </w:r>
+      <w:proofErr w:type="spellStart"/>
+      <w:r>
+        <w:t>seleccionMultiple</w:t>
+      </w:r>
+      <w:proofErr w:type="spellEnd"/>
+      <w:r>
+        <w:t> simplemente recorre todos los elementos de un array de enteros (seleccionados) y añade a una nueva lista el elemento en la posición correspondiente de la lista original, lo que tiene una O(n), donde n es la longitud del array seleccionados.</w:t>
+      </w:r>
+    </w:p>
+    <w:p>
+      <w:pPr>
+        <w:jc w:val="both"/>
+      </w:pPr>
+      <w:r>
+        <w:t>Comparándolo con el segundo método seleccionInversaMultiple_1, vemos que este método crea un array auxiliar (</w:t>
+      </w:r>
+      <w:proofErr w:type="spellStart"/>
+      <w:r>
+        <w:t>lista_nums</w:t>
+      </w:r>
+      <w:proofErr w:type="spellEnd"/>
+      <w:r>
+        <w:t>) del mismo tamaño que la lista original, inicializado con los índices de la lista. Luego, recorre el array eliminados y marca como -1 los índices que deben ser eliminados. Finalmente, recorre </w:t>
+      </w:r>
+      <w:proofErr w:type="spellStart"/>
+      <w:r>
+        <w:t>lista_nums</w:t>
+      </w:r>
+      <w:proofErr w:type="spellEnd"/>
+      <w:r>
+        <w:t> y añade a una nueva lista los elementos de la lista original cuyos índices no están marcados como -1. Esto tiene una complejidad de O(n + m), donde n es la longitud de la lista y m es la longitud del array eliminados</w:t>
+      </w:r>
+      <w:r>
+        <w:t xml:space="preserve"> lo que se traduce en O(3*n/2)</w:t>
+      </w:r>
+      <w:r>
+        <w:t>.</w:t>
+      </w:r>
+    </w:p>
+    <w:p>
+      <w:pPr>
+        <w:jc w:val="both"/>
+      </w:pPr>
+      <w:r>
+        <w:t>Por otro lado, el método seleccionInversaMultiple_2 crea una copia de la lista original y recorre el array eliminados en orden inverso, eliminando los elementos correspondientes de la copia. Esto tiene una complejidad de O(m * n), donde m es la longitud del array eliminados y n es la longitud de la lista, debido a que cada eliminación en una </w:t>
+      </w:r>
+      <w:proofErr w:type="spellStart"/>
+      <w:r>
+        <w:t>ArrayList</w:t>
+      </w:r>
+      <w:proofErr w:type="spellEnd"/>
+      <w:r>
+        <w:t> requiere desplazar los elementos restantes</w:t>
+      </w:r>
+      <w:r>
+        <w:t>, pero al empezar por el final esto hace que el tiempo de ejecución se reduzca enormemente a aproximadamente O(m) que es igual a O(n/2)</w:t>
+      </w:r>
+      <w:r>
+        <w:t>.</w:t>
+      </w:r>
+    </w:p>
+    <w:p>
+      <w:pPr>
+        <w:jc w:val="both"/>
+      </w:pPr>
+      <w:r>
+        <w:t>Por último, el método </w:t>
+      </w:r>
+      <w:proofErr w:type="spellStart"/>
+      <w:r>
+        <w:t>particion</w:t>
+      </w:r>
+      <w:proofErr w:type="spellEnd"/>
+      <w:r>
+        <w:t xml:space="preserve"> recorre el array destino y, para cada elemento, asigna el elemento correspondiente de la lista original a una </w:t>
+      </w:r>
+      <w:proofErr w:type="spellStart"/>
+      <w:r>
+        <w:t>sublista</w:t>
+      </w:r>
+      <w:proofErr w:type="spellEnd"/>
+      <w:r>
+        <w:t xml:space="preserve"> específica. Si el valor en destino es -1, el elemento no se añade a ninguna </w:t>
+      </w:r>
+      <w:proofErr w:type="spellStart"/>
+      <w:r>
+        <w:t>sublista</w:t>
+      </w:r>
+      <w:proofErr w:type="spellEnd"/>
+      <w:r>
+        <w:t xml:space="preserve">. Esto tiene una complejidad de O(n) en el mejor caso, pero puede acercarse a O(n^2) en el peor caso si la gestión de </w:t>
+      </w:r>
+      <w:proofErr w:type="spellStart"/>
+      <w:r>
+        <w:t>sublistas</w:t>
+      </w:r>
+      <w:proofErr w:type="spellEnd"/>
+      <w:r>
+        <w:t xml:space="preserve"> es ineficiente.</w:t>
+      </w:r>
+    </w:p>
+    <w:p>
+      <w:pPr>
+        <w:jc w:val="both"/>
+      </w:pPr>
+      <w:r>
+        <w:t>Como hemos visto, los valores de O() cuadran con los obtenidos en el experimento y representados en la gráfica</w:t>
+      </w:r>
+      <w:r>
+        <w:t>, exceptuando el caso de seleccionInversaMultiple_2, que obtiene unos tiempos de ejecución sorprendentemente buenos, lo que nos pareció curioso al apreciarlo</w:t>
       </w:r>
       <w:r>
         <w:t>.</w:t>
@@ -3567,36 +4440,39 @@
       <w:pPr>
         <w:jc w:val="both"/>
       </w:pPr>
-      <w:r>
-        <w:t xml:space="preserve">seleccionMultiple es el más eficiente, con una complejidad de O(n), lo que se refleja en tiempos de ejecución menores en comparación con los otros métodos. </w:t>
+      <w:proofErr w:type="spellStart"/>
+      <w:r>
+        <w:t>seleccionMultiple</w:t>
+      </w:r>
+      <w:proofErr w:type="spellEnd"/>
+      <w:r>
+        <w:t xml:space="preserve"> es el más eficiente, con una complejidad de O(n), lo que se refleja en tiempos de ejecución menores en comparación con los otros métodos. </w:t>
       </w:r>
     </w:p>
     <w:p>
       <w:pPr>
         <w:jc w:val="both"/>
       </w:pPr>
-      <w:r>
-        <w:t xml:space="preserve">seleccionInversaMultiple es </w:t>
-      </w:r>
-      <w:r>
-        <w:t>un poco menos eficiente</w:t>
-      </w:r>
-      <w:r>
-        <w:t xml:space="preserve"> debido a la necesidad de realizar múltiples recorridos sobre la lista y marcar elementos, con una complejidad de O</w:t>
-      </w:r>
-      <w:r>
-        <w:t xml:space="preserve"> </w:t>
-      </w:r>
-      <w:r>
-        <w:t xml:space="preserve">(2n + m). </w:t>
+      <w:proofErr w:type="spellStart"/>
+      <w:r>
+        <w:t>seleccionInversaMultiple</w:t>
+      </w:r>
+      <w:proofErr w:type="spellEnd"/>
+      <w:r>
+        <w:t xml:space="preserve"> es un poco menos eficiente debido a la necesidad de realizar múltiples recorridos sobre la lista y marcar elementos, con una complejidad de O (2n + m). </w:t>
       </w:r>
     </w:p>
     <w:p>
       <w:pPr>
         <w:jc w:val="both"/>
       </w:pPr>
-      <w:r>
-        <w:t>particion es el método menos eficiente en términos de tiempo de ejecución, con una complejidad de O(n²) en el peor de los casos, lo que hace que su rendimiento se degrade significativamente a medida que el tamaño de la lista aumenta.</w:t>
+      <w:proofErr w:type="spellStart"/>
+      <w:r>
+        <w:t>particion</w:t>
+      </w:r>
+      <w:proofErr w:type="spellEnd"/>
+      <w:r>
+        <w:t xml:space="preserve"> es el método menos eficiente en términos de tiempo de ejecución, con una complejidad de O(n²) en el peor de los casos, lo que hace que su rendimiento se degrade significativamente a medida que el tamaño de la lista aumenta.</w:t>
       </w:r>
     </w:p>
     <w:p>
@@ -5458,10 +6334,10 @@
           </c:marker>
           <c:cat>
             <c:numRef>
-              <c:f>Hoja1!$A$2:$A$300</c:f>
+              <c:f>Hoja1!$A$2:$A$12</c:f>
               <c:numCache>
                 <c:formatCode>General</c:formatCode>
-                <c:ptCount val="299"/>
+                <c:ptCount val="11"/>
                 <c:pt idx="0">
                   <c:v>0</c:v>
                 </c:pt>
@@ -5508,34 +6384,34 @@
                   <c:v>0</c:v>
                 </c:pt>
                 <c:pt idx="1">
-                  <c:v>27</c:v>
+                  <c:v>26</c:v>
                 </c:pt>
                 <c:pt idx="2">
-                  <c:v>86</c:v>
+                  <c:v>77</c:v>
                 </c:pt>
                 <c:pt idx="3">
-                  <c:v>212</c:v>
+                  <c:v>180</c:v>
                 </c:pt>
                 <c:pt idx="4">
-                  <c:v>354</c:v>
+                  <c:v>337</c:v>
                 </c:pt>
                 <c:pt idx="5">
                   <c:v>496</c:v>
                 </c:pt>
                 <c:pt idx="6">
-                  <c:v>734</c:v>
+                  <c:v>728</c:v>
                 </c:pt>
                 <c:pt idx="7">
-                  <c:v>970</c:v>
+                  <c:v>971</c:v>
                 </c:pt>
                 <c:pt idx="8">
-                  <c:v>1293</c:v>
+                  <c:v>1321</c:v>
                 </c:pt>
                 <c:pt idx="9">
-                  <c:v>1639</c:v>
+                  <c:v>1659</c:v>
                 </c:pt>
                 <c:pt idx="10">
-                  <c:v>2053</c:v>
+                  <c:v>2038</c:v>
                 </c:pt>
               </c:numCache>
             </c:numRef>
@@ -5543,12 +6419,12 @@
           <c:smooth val="0"/>
           <c:extLst>
             <c:ext xmlns:c16="http://schemas.microsoft.com/office/drawing/2014/chart" uri="{C3380CC4-5D6E-409C-BE32-E72D297353CC}">
-              <c16:uniqueId val="{00000000-167F-4B99-8E5F-9877B12E3C0F}"/>
+              <c16:uniqueId val="{00000000-2820-4FF4-929E-EA5E9866CE06}"/>
             </c:ext>
           </c:extLst>
         </c:ser>
         <c:ser>
-          <c:idx val="1"/>
+          <c:idx val="2"/>
           <c:order val="1"/>
           <c:tx>
             <c:strRef>
@@ -5556,7 +6432,124 @@
               <c:strCache>
                 <c:ptCount val="1"/>
                 <c:pt idx="0">
-                  <c:v>SeleccionInversaMultiple (ms)</c:v>
+                  <c:v>SeleccionInversaMultiple V1 (ms)</c:v>
+                </c:pt>
+              </c:strCache>
+            </c:strRef>
+          </c:tx>
+          <c:spPr>
+            <a:ln w="28575" cap="rnd">
+              <a:solidFill>
+                <a:schemeClr val="accent3"/>
+              </a:solidFill>
+              <a:round/>
+            </a:ln>
+            <a:effectLst/>
+          </c:spPr>
+          <c:marker>
+            <c:symbol val="none"/>
+          </c:marker>
+          <c:cat>
+            <c:numRef>
+              <c:f>Hoja1!$A$2:$A$12</c:f>
+              <c:numCache>
+                <c:formatCode>General</c:formatCode>
+                <c:ptCount val="11"/>
+                <c:pt idx="0">
+                  <c:v>0</c:v>
+                </c:pt>
+                <c:pt idx="1">
+                  <c:v>10000</c:v>
+                </c:pt>
+                <c:pt idx="2">
+                  <c:v>20000</c:v>
+                </c:pt>
+                <c:pt idx="3">
+                  <c:v>30000</c:v>
+                </c:pt>
+                <c:pt idx="4">
+                  <c:v>40000</c:v>
+                </c:pt>
+                <c:pt idx="5">
+                  <c:v>50000</c:v>
+                </c:pt>
+                <c:pt idx="6">
+                  <c:v>60000</c:v>
+                </c:pt>
+                <c:pt idx="7">
+                  <c:v>70000</c:v>
+                </c:pt>
+                <c:pt idx="8">
+                  <c:v>80000</c:v>
+                </c:pt>
+                <c:pt idx="9">
+                  <c:v>90000</c:v>
+                </c:pt>
+                <c:pt idx="10">
+                  <c:v>100000</c:v>
+                </c:pt>
+              </c:numCache>
+            </c:numRef>
+          </c:cat>
+          <c:val>
+            <c:numRef>
+              <c:f>Hoja1!$C$2:$C$12</c:f>
+              <c:numCache>
+                <c:formatCode>General</c:formatCode>
+                <c:ptCount val="11"/>
+                <c:pt idx="0">
+                  <c:v>0</c:v>
+                </c:pt>
+                <c:pt idx="1">
+                  <c:v>33</c:v>
+                </c:pt>
+                <c:pt idx="2">
+                  <c:v>112</c:v>
+                </c:pt>
+                <c:pt idx="3">
+                  <c:v>238</c:v>
+                </c:pt>
+                <c:pt idx="4">
+                  <c:v>449</c:v>
+                </c:pt>
+                <c:pt idx="5">
+                  <c:v>716</c:v>
+                </c:pt>
+                <c:pt idx="6">
+                  <c:v>966</c:v>
+                </c:pt>
+                <c:pt idx="7">
+                  <c:v>1362</c:v>
+                </c:pt>
+                <c:pt idx="8">
+                  <c:v>1806</c:v>
+                </c:pt>
+                <c:pt idx="9">
+                  <c:v>2272</c:v>
+                </c:pt>
+                <c:pt idx="10">
+                  <c:v>2947</c:v>
+                </c:pt>
+              </c:numCache>
+            </c:numRef>
+          </c:val>
+          <c:smooth val="0"/>
+          <c:extLst>
+            <c:ext xmlns:c16="http://schemas.microsoft.com/office/drawing/2014/chart" uri="{C3380CC4-5D6E-409C-BE32-E72D297353CC}">
+              <c16:uniqueId val="{00000001-2820-4FF4-929E-EA5E9866CE06}"/>
+            </c:ext>
+          </c:extLst>
+        </c:ser>
+        <c:ser>
+          <c:idx val="1"/>
+          <c:order val="2"/>
+          <c:tx>
+            <c:strRef>
+              <c:f>Hoja1!$D$1</c:f>
+              <c:strCache>
+                <c:ptCount val="1"/>
+                <c:pt idx="0">
+                  <c:v>SeleccionInversaMultiple V2 (ms)</c:v>
                 </c:pt>
               </c:strCache>
             </c:strRef>
@@ -5573,9 +6566,9 @@
           <c:marker>
             <c:symbol val="none"/>
           </c:marker>
-          <c:val>
+          <c:cat>
             <c:numRef>
-              <c:f>Hoja1!$C$2:$C$12</c:f>
+              <c:f>Hoja1!$A$2:$A$12</c:f>
               <c:numCache>
                 <c:formatCode>General</c:formatCode>
                 <c:ptCount val="11"/>
@@ -5583,34 +6576,76 @@
                   <c:v>0</c:v>
                 </c:pt>
                 <c:pt idx="1">
-                  <c:v>35</c:v>
+                  <c:v>10000</c:v>
                 </c:pt>
                 <c:pt idx="2">
-                  <c:v>113</c:v>
+                  <c:v>20000</c:v>
                 </c:pt>
                 <c:pt idx="3">
-                  <c:v>346</c:v>
+                  <c:v>30000</c:v>
                 </c:pt>
                 <c:pt idx="4">
-                  <c:v>695</c:v>
+                  <c:v>40000</c:v>
                 </c:pt>
                 <c:pt idx="5">
-                  <c:v>742</c:v>
+                  <c:v>50000</c:v>
                 </c:pt>
                 <c:pt idx="6">
-                  <c:v>1005</c:v>
+                  <c:v>60000</c:v>
                 </c:pt>
                 <c:pt idx="7">
-                  <c:v>1376</c:v>
+                  <c:v>70000</c:v>
                 </c:pt>
                 <c:pt idx="8">
-                  <c:v>1854</c:v>
+                  <c:v>80000</c:v>
                 </c:pt>
                 <c:pt idx="9">
-                  <c:v>2281</c:v>
+                  <c:v>90000</c:v>
                 </c:pt>
                 <c:pt idx="10">
-                  <c:v>2944</c:v>
+                  <c:v>100000</c:v>
+                </c:pt>
+              </c:numCache>
+            </c:numRef>
+          </c:cat>
+          <c:val>
+            <c:numRef>
+              <c:f>Hoja1!$D$2:$D$12</c:f>
+              <c:numCache>
+                <c:formatCode>General</c:formatCode>
+                <c:ptCount val="11"/>
+                <c:pt idx="0">
+                  <c:v>0</c:v>
+                </c:pt>
+                <c:pt idx="1">
+                  <c:v>2</c:v>
+                </c:pt>
+                <c:pt idx="2">
+                  <c:v>6</c:v>
+                </c:pt>
+                <c:pt idx="3">
+                  <c:v>16</c:v>
+                </c:pt>
+                <c:pt idx="4">
+                  <c:v>28</c:v>
+                </c:pt>
+                <c:pt idx="5">
+                  <c:v>41</c:v>
+                </c:pt>
+                <c:pt idx="6">
+                  <c:v>59</c:v>
+                </c:pt>
+                <c:pt idx="7">
+                  <c:v>83</c:v>
+                </c:pt>
+                <c:pt idx="8">
+                  <c:v>109</c:v>
+                </c:pt>
+                <c:pt idx="9">
+                  <c:v>134</c:v>
+                </c:pt>
+                <c:pt idx="10">
+                  <c:v>167</c:v>
                 </c:pt>
               </c:numCache>
             </c:numRef>
@@ -5618,16 +6653,16 @@
           <c:smooth val="0"/>
           <c:extLst>
             <c:ext xmlns:c16="http://schemas.microsoft.com/office/drawing/2014/chart" uri="{C3380CC4-5D6E-409C-BE32-E72D297353CC}">
-              <c16:uniqueId val="{00000001-167F-4B99-8E5F-9877B12E3C0F}"/>
+              <c16:uniqueId val="{00000002-2820-4FF4-929E-EA5E9866CE06}"/>
             </c:ext>
           </c:extLst>
         </c:ser>
         <c:ser>
-          <c:idx val="2"/>
-          <c:order val="2"/>
+          <c:idx val="3"/>
+          <c:order val="3"/>
           <c:tx>
             <c:strRef>
-              <c:f>Hoja1!$D$1</c:f>
+              <c:f>Hoja1!$E$1</c:f>
               <c:strCache>
                 <c:ptCount val="1"/>
                 <c:pt idx="0">
@@ -5639,7 +6674,7 @@
           <c:spPr>
             <a:ln w="28575" cap="rnd">
               <a:solidFill>
-                <a:schemeClr val="accent3"/>
+                <a:schemeClr val="accent4"/>
               </a:solidFill>
               <a:round/>
             </a:ln>
@@ -5648,9 +6683,9 @@
           <c:marker>
             <c:symbol val="none"/>
           </c:marker>
-          <c:val>
+          <c:cat>
             <c:numRef>
-              <c:f>Hoja1!$D$2:$D$12</c:f>
+              <c:f>Hoja1!$A$2:$A$12</c:f>
               <c:numCache>
                 <c:formatCode>General</c:formatCode>
                 <c:ptCount val="11"/>
@@ -5658,34 +6693,76 @@
                   <c:v>0</c:v>
                 </c:pt>
                 <c:pt idx="1">
-                  <c:v>46</c:v>
+                  <c:v>10000</c:v>
                 </c:pt>
                 <c:pt idx="2">
-                  <c:v>175</c:v>
+                  <c:v>20000</c:v>
                 </c:pt>
                 <c:pt idx="3">
-                  <c:v>413</c:v>
+                  <c:v>30000</c:v>
                 </c:pt>
                 <c:pt idx="4">
-                  <c:v>706</c:v>
+                  <c:v>40000</c:v>
                 </c:pt>
                 <c:pt idx="5">
-                  <c:v>1018</c:v>
+                  <c:v>50000</c:v>
                 </c:pt>
                 <c:pt idx="6">
-                  <c:v>1486</c:v>
+                  <c:v>60000</c:v>
                 </c:pt>
                 <c:pt idx="7">
-                  <c:v>2716</c:v>
+                  <c:v>70000</c:v>
                 </c:pt>
                 <c:pt idx="8">
-                  <c:v>2639</c:v>
+                  <c:v>80000</c:v>
                 </c:pt>
                 <c:pt idx="9">
-                  <c:v>3530</c:v>
+                  <c:v>90000</c:v>
                 </c:pt>
                 <c:pt idx="10">
-                  <c:v>4140</c:v>
+                  <c:v>100000</c:v>
+                </c:pt>
+              </c:numCache>
+            </c:numRef>
+          </c:cat>
+          <c:val>
+            <c:numRef>
+              <c:f>Hoja1!$E$2:$E$12</c:f>
+              <c:numCache>
+                <c:formatCode>General</c:formatCode>
+                <c:ptCount val="11"/>
+                <c:pt idx="0">
+                  <c:v>0</c:v>
+                </c:pt>
+                <c:pt idx="1">
+                  <c:v>56</c:v>
+                </c:pt>
+                <c:pt idx="2">
+                  <c:v>168</c:v>
+                </c:pt>
+                <c:pt idx="3">
+                  <c:v>391</c:v>
+                </c:pt>
+                <c:pt idx="4">
+                  <c:v>666</c:v>
+                </c:pt>
+                <c:pt idx="5">
+                  <c:v>984</c:v>
+                </c:pt>
+                <c:pt idx="6">
+                  <c:v>1477</c:v>
+                </c:pt>
+                <c:pt idx="7">
+                  <c:v>1996</c:v>
+                </c:pt>
+                <c:pt idx="8">
+                  <c:v>2609</c:v>
+                </c:pt>
+                <c:pt idx="9">
+                  <c:v>3422</c:v>
+                </c:pt>
+                <c:pt idx="10">
+                  <c:v>4123</c:v>
                 </c:pt>
               </c:numCache>
             </c:numRef>
@@ -5693,7 +6770,7 @@
           <c:smooth val="0"/>
           <c:extLst>
             <c:ext xmlns:c16="http://schemas.microsoft.com/office/drawing/2014/chart" uri="{C3380CC4-5D6E-409C-BE32-E72D297353CC}">
-              <c16:uniqueId val="{00000002-167F-4B99-8E5F-9877B12E3C0F}"/>
+              <c16:uniqueId val="{00000003-2820-4FF4-929E-EA5E9866CE06}"/>
             </c:ext>
           </c:extLst>
         </c:ser>

</xml_diff>

<commit_message>
Revisar una cosa del informe
</commit_message>
<xml_diff>
--- a/Practica_4/Informe.docx
+++ b/Practica_4/Informe.docx
@@ -373,18 +373,8 @@
                                         <w:sz w:val="28"/>
                                         <w:szCs w:val="28"/>
                                       </w:rPr>
-                                      <w:t xml:space="preserve">María Guzmán </w:t>
+                                      <w:t>María Guzmán Valdezate</w:t>
                                     </w:r>
-                                    <w:proofErr w:type="spellStart"/>
-                                    <w:r>
-                                      <w:rPr>
-                                        <w:color w:val="595959" w:themeColor="text1" w:themeTint="A6"/>
-                                        <w:sz w:val="28"/>
-                                        <w:szCs w:val="28"/>
-                                      </w:rPr>
-                                      <w:t>Valdezate</w:t>
-                                    </w:r>
-                                    <w:proofErr w:type="spellEnd"/>
                                   </w:sdtContent>
                                 </w:sdt>
                               </w:p>
@@ -502,18 +492,8 @@
                                   <w:sz w:val="28"/>
                                   <w:szCs w:val="28"/>
                                 </w:rPr>
-                                <w:t xml:space="preserve">María Guzmán </w:t>
+                                <w:t>María Guzmán Valdezate</w:t>
                               </w:r>
-                              <w:proofErr w:type="spellStart"/>
-                              <w:r>
-                                <w:rPr>
-                                  <w:color w:val="595959" w:themeColor="text1" w:themeTint="A6"/>
-                                  <w:sz w:val="28"/>
-                                  <w:szCs w:val="28"/>
-                                </w:rPr>
-                                <w:t>Valdezate</w:t>
-                              </w:r>
-                              <w:proofErr w:type="spellEnd"/>
                             </w:sdtContent>
                           </w:sdt>
                         </w:p>
@@ -1265,30 +1245,17 @@
     <w:p>
       <w:pPr>
         <w:jc w:val="both"/>
-      </w:pPr>
-      <w:proofErr w:type="spellStart"/>
-      <w:r>
-        <w:t>seleccionMultiple</w:t>
-      </w:r>
-      <w:proofErr w:type="spellEnd"/>
-      <w:r>
-        <w:t>(</w:t>
-      </w:r>
-      <w:proofErr w:type="spellStart"/>
-      <w:r>
-        <w:t>List</w:t>
-      </w:r>
-      <w:proofErr w:type="spellEnd"/>
-      <w:r>
-        <w:t xml:space="preserve">&lt;E&gt; lista, </w:t>
-      </w:r>
-      <w:proofErr w:type="spellStart"/>
-      <w:r>
-        <w:t>int</w:t>
-      </w:r>
-      <w:proofErr w:type="spellEnd"/>
-      <w:r>
-        <w:t>[] seleccionados)</w:t>
+        <w:rPr>
+          <w:b/>
+          <w:bCs/>
+        </w:rPr>
+      </w:pPr>
+      <w:r>
+        <w:rPr>
+          <w:b/>
+          <w:bCs/>
+        </w:rPr>
+        <w:t>seleccionMultiple(List&lt;E&gt; lista, int[] seleccionados)</w:t>
       </w:r>
     </w:p>
     <w:p>
@@ -1296,15 +1263,7 @@
         <w:jc w:val="both"/>
       </w:pPr>
       <w:r>
-        <w:t xml:space="preserve">Descripción: Devuelve una nueva lista con los elementos de la lista original cuyos índices coinciden con los valores proporcionados en el array seleccionados. Si algún índice está fuera del rango de la lista, se lanza una excepción </w:t>
-      </w:r>
-      <w:proofErr w:type="spellStart"/>
-      <w:r>
-        <w:t>IndexOutOfBoundsException</w:t>
-      </w:r>
-      <w:proofErr w:type="spellEnd"/>
-      <w:r>
-        <w:t>.</w:t>
+        <w:t>Descripción: Devuelve una nueva lista con los elementos de la lista original cuyos índices coinciden con los valores proporcionados en el array seleccionados. Si algún índice está fuera del rango de la lista, se lanza una excepción IndexOutOfBoundsException.</w:t>
       </w:r>
     </w:p>
     <w:p>
@@ -1315,25 +1274,17 @@
     <w:p>
       <w:pPr>
         <w:jc w:val="both"/>
-      </w:pPr>
-      <w:r>
-        <w:t>seleccionInversaMultiple_1(</w:t>
-      </w:r>
-      <w:proofErr w:type="spellStart"/>
-      <w:r>
-        <w:t>List</w:t>
-      </w:r>
-      <w:proofErr w:type="spellEnd"/>
-      <w:r>
-        <w:t xml:space="preserve">&lt;E&gt; lista, </w:t>
-      </w:r>
-      <w:proofErr w:type="spellStart"/>
-      <w:r>
-        <w:t>int</w:t>
-      </w:r>
-      <w:proofErr w:type="spellEnd"/>
-      <w:r>
-        <w:t>[] eliminados)</w:t>
+        <w:rPr>
+          <w:b/>
+          <w:bCs/>
+        </w:rPr>
+      </w:pPr>
+      <w:r>
+        <w:rPr>
+          <w:b/>
+          <w:bCs/>
+        </w:rPr>
+        <w:t>seleccionInversaMultiple_1(List&lt;E&gt; lista, int[] eliminados)</w:t>
       </w:r>
     </w:p>
     <w:p>
@@ -1341,15 +1292,7 @@
         <w:jc w:val="both"/>
       </w:pPr>
       <w:r>
-        <w:t xml:space="preserve">Descripción: Devuelve una nueva lista que excluye los elementos de la lista original cuyos índices coinciden con los valores proporcionados en el array eliminados. Utiliza un array auxiliar para marcar los índices eliminados y construye la lista final excluyendo los elementos marcados. Si algún índice está fuera del rango de la lista, se lanza una excepción </w:t>
-      </w:r>
-      <w:proofErr w:type="spellStart"/>
-      <w:r>
-        <w:t>IndexOutOfBoundsException</w:t>
-      </w:r>
-      <w:proofErr w:type="spellEnd"/>
-      <w:r>
-        <w:t>.</w:t>
+        <w:t>Descripción: Devuelve una nueva lista que excluye los elementos de la lista original cuyos índices coinciden con los valores proporcionados en el array eliminados. Utiliza un array auxiliar para marcar los índices eliminados y construye la lista final excluyendo los elementos marcados. Si algún índice está fuera del rango de la lista, se lanza una excepción IndexOutOfBoundsException.</w:t>
       </w:r>
     </w:p>
     <w:p>
@@ -1360,25 +1303,17 @@
     <w:p>
       <w:pPr>
         <w:jc w:val="both"/>
-      </w:pPr>
-      <w:r>
-        <w:t>seleccionInversaMultiple_2(</w:t>
-      </w:r>
-      <w:proofErr w:type="spellStart"/>
-      <w:r>
-        <w:t>List</w:t>
-      </w:r>
-      <w:proofErr w:type="spellEnd"/>
-      <w:r>
-        <w:t xml:space="preserve">&lt;E&gt; lista, </w:t>
-      </w:r>
-      <w:proofErr w:type="spellStart"/>
-      <w:r>
-        <w:t>int</w:t>
-      </w:r>
-      <w:proofErr w:type="spellEnd"/>
-      <w:r>
-        <w:t>[] eliminados)</w:t>
+        <w:rPr>
+          <w:b/>
+          <w:bCs/>
+        </w:rPr>
+      </w:pPr>
+      <w:r>
+        <w:rPr>
+          <w:b/>
+          <w:bCs/>
+        </w:rPr>
+        <w:t>seleccionInversaMultiple_2(List&lt;E&gt; lista, int[] eliminados)</w:t>
       </w:r>
     </w:p>
     <w:p>
@@ -1386,15 +1321,7 @@
         <w:jc w:val="both"/>
       </w:pPr>
       <w:r>
-        <w:t xml:space="preserve">Descripción: Devuelve una nueva lista que excluye los elementos de la lista original cuyos índices coinciden con los valores proporcionados en el array eliminados. Este método elimina los elementos en orden inverso para optimizar el proceso de eliminación. Si algún índice está fuera del rango de la lista, se lanza una excepción </w:t>
-      </w:r>
-      <w:proofErr w:type="spellStart"/>
-      <w:r>
-        <w:t>IndexOutOfBoundsException</w:t>
-      </w:r>
-      <w:proofErr w:type="spellEnd"/>
-      <w:r>
-        <w:t>.</w:t>
+        <w:t>Descripción: Devuelve una nueva lista que excluye los elementos de la lista original cuyos índices coinciden con los valores proporcionados en el array eliminados. Este método elimina los elementos en orden inverso para optimizar el proceso de eliminación. Si algún índice está fuera del rango de la lista, se lanza una excepción IndexOutOfBoundsException.</w:t>
       </w:r>
     </w:p>
     <w:p>
@@ -1405,30 +1332,17 @@
     <w:p>
       <w:pPr>
         <w:jc w:val="both"/>
-      </w:pPr>
-      <w:proofErr w:type="spellStart"/>
-      <w:r>
-        <w:t>particion</w:t>
-      </w:r>
-      <w:proofErr w:type="spellEnd"/>
-      <w:r>
-        <w:t>(</w:t>
-      </w:r>
-      <w:proofErr w:type="spellStart"/>
-      <w:r>
-        <w:t>List</w:t>
-      </w:r>
-      <w:proofErr w:type="spellEnd"/>
-      <w:r>
-        <w:t xml:space="preserve">&lt;E&gt; lista, </w:t>
-      </w:r>
-      <w:proofErr w:type="spellStart"/>
-      <w:r>
-        <w:t>int</w:t>
-      </w:r>
-      <w:proofErr w:type="spellEnd"/>
-      <w:r>
-        <w:t>[] destino)</w:t>
+        <w:rPr>
+          <w:b/>
+          <w:bCs/>
+        </w:rPr>
+      </w:pPr>
+      <w:r>
+        <w:rPr>
+          <w:b/>
+          <w:bCs/>
+        </w:rPr>
+        <w:t>particion(List&lt;E&gt; lista, int[] destino)</w:t>
       </w:r>
     </w:p>
     <w:p>
@@ -1436,47 +1350,7 @@
         <w:jc w:val="both"/>
       </w:pPr>
       <w:r>
-        <w:t xml:space="preserve">Descripción: Divide la lista original en varias </w:t>
-      </w:r>
-      <w:proofErr w:type="spellStart"/>
-      <w:r>
-        <w:t>sublistas</w:t>
-      </w:r>
-      <w:proofErr w:type="spellEnd"/>
-      <w:r>
-        <w:t xml:space="preserve"> según los valores proporcionados en el array destino. Cada elemento de la lista original se coloca en una </w:t>
-      </w:r>
-      <w:proofErr w:type="spellStart"/>
-      <w:r>
-        <w:t>sublista</w:t>
-      </w:r>
-      <w:proofErr w:type="spellEnd"/>
-      <w:r>
-        <w:t xml:space="preserve"> determinada por el valor correspondiente en el array destino. Si el valor en destino es -1, el elemento no se añade a ninguna </w:t>
-      </w:r>
-      <w:proofErr w:type="spellStart"/>
-      <w:r>
-        <w:t>sublista</w:t>
-      </w:r>
-      <w:proofErr w:type="spellEnd"/>
-      <w:r>
-        <w:t xml:space="preserve">. Si la lista o el array destino son </w:t>
-      </w:r>
-      <w:proofErr w:type="spellStart"/>
-      <w:r>
-        <w:t>null</w:t>
-      </w:r>
-      <w:proofErr w:type="spellEnd"/>
-      <w:r>
-        <w:t xml:space="preserve">, o si sus tamaños no coinciden, se lanza una excepción </w:t>
-      </w:r>
-      <w:proofErr w:type="spellStart"/>
-      <w:r>
-        <w:t>NoSuchElementException</w:t>
-      </w:r>
-      <w:proofErr w:type="spellEnd"/>
-      <w:r>
-        <w:t>.</w:t>
+        <w:t>Descripción: Divide la lista original en varias sublistas según los valores proporcionados en el array destino. Cada elemento de la lista original se coloca en una sublista determinada por el valor correspondiente en el array destino. Si el valor en destino es -1, el elemento no se añade a ninguna sublista. Si la lista o el array destino son null, o si sus tamaños no coinciden, se lanza una excepción NoSuchElementException.</w:t>
       </w:r>
     </w:p>
     <w:p>
@@ -1520,11 +1394,9 @@
       <w:r>
         <w:t xml:space="preserve">utilizados en el programa utilizando el test facilitado y debidamente implementado </w:t>
       </w:r>
-      <w:proofErr w:type="spellStart"/>
       <w:r>
         <w:t>TestRendimientoSeleccionListas</w:t>
       </w:r>
-      <w:proofErr w:type="spellEnd"/>
       <w:r>
         <w:t>.</w:t>
       </w:r>
@@ -1647,7 +1519,6 @@
                 <w14:ligatures w14:val="none"/>
               </w:rPr>
             </w:pPr>
-            <w:proofErr w:type="spellStart"/>
             <w:r>
               <w:rPr>
                 <w:rFonts w:ascii="Aptos" w:eastAsia="Times New Roman" w:hAnsi="Aptos" w:cs="Times New Roman"/>
@@ -1656,18 +1527,7 @@
                 <w:lang w:eastAsia="es-ES"/>
                 <w14:ligatures w14:val="none"/>
               </w:rPr>
-              <w:t>SeleccionMultiple</w:t>
-            </w:r>
-            <w:proofErr w:type="spellEnd"/>
-            <w:r>
-              <w:rPr>
-                <w:rFonts w:ascii="Aptos" w:eastAsia="Times New Roman" w:hAnsi="Aptos" w:cs="Times New Roman"/>
-                <w:color w:val="FFFFFF"/>
-                <w:kern w:val="0"/>
-                <w:lang w:eastAsia="es-ES"/>
-                <w14:ligatures w14:val="none"/>
-              </w:rPr>
-              <w:t xml:space="preserve"> (ms)</w:t>
+              <w:t>SeleccionMultiple (ms)</w:t>
             </w:r>
           </w:p>
         </w:tc>
@@ -1696,7 +1556,6 @@
                 <w14:ligatures w14:val="none"/>
               </w:rPr>
             </w:pPr>
-            <w:proofErr w:type="spellStart"/>
             <w:r>
               <w:rPr>
                 <w:rFonts w:ascii="Aptos" w:eastAsia="Times New Roman" w:hAnsi="Aptos" w:cs="Times New Roman"/>
@@ -1705,18 +1564,7 @@
                 <w:lang w:eastAsia="es-ES"/>
                 <w14:ligatures w14:val="none"/>
               </w:rPr>
-              <w:t>SeleccionInversaMultiple</w:t>
-            </w:r>
-            <w:proofErr w:type="spellEnd"/>
-            <w:r>
-              <w:rPr>
-                <w:rFonts w:ascii="Aptos" w:eastAsia="Times New Roman" w:hAnsi="Aptos" w:cs="Times New Roman"/>
-                <w:color w:val="FFFFFF"/>
-                <w:kern w:val="0"/>
-                <w:lang w:eastAsia="es-ES"/>
-                <w14:ligatures w14:val="none"/>
-              </w:rPr>
-              <w:t xml:space="preserve"> V1 (ms)</w:t>
+              <w:t>SeleccionInversaMultiple V1 (ms)</w:t>
             </w:r>
           </w:p>
         </w:tc>
@@ -1745,7 +1593,6 @@
                 <w14:ligatures w14:val="none"/>
               </w:rPr>
             </w:pPr>
-            <w:proofErr w:type="spellStart"/>
             <w:r>
               <w:rPr>
                 <w:rFonts w:ascii="Aptos" w:eastAsia="Times New Roman" w:hAnsi="Aptos" w:cs="Times New Roman"/>
@@ -1754,18 +1601,7 @@
                 <w:lang w:eastAsia="es-ES"/>
                 <w14:ligatures w14:val="none"/>
               </w:rPr>
-              <w:t>SeleccionInversaMultiple</w:t>
-            </w:r>
-            <w:proofErr w:type="spellEnd"/>
-            <w:r>
-              <w:rPr>
-                <w:rFonts w:ascii="Aptos" w:eastAsia="Times New Roman" w:hAnsi="Aptos" w:cs="Times New Roman"/>
-                <w:color w:val="FFFFFF"/>
-                <w:kern w:val="0"/>
-                <w:lang w:eastAsia="es-ES"/>
-                <w14:ligatures w14:val="none"/>
-              </w:rPr>
-              <w:t xml:space="preserve"> V2 (ms)</w:t>
+              <w:t>SeleccionInversaMultiple V2 (ms)</w:t>
             </w:r>
           </w:p>
         </w:tc>
@@ -1794,7 +1630,6 @@
                 <w14:ligatures w14:val="none"/>
               </w:rPr>
             </w:pPr>
-            <w:proofErr w:type="spellStart"/>
             <w:r>
               <w:rPr>
                 <w:rFonts w:ascii="Aptos" w:eastAsia="Times New Roman" w:hAnsi="Aptos" w:cs="Times New Roman"/>
@@ -1803,18 +1638,7 @@
                 <w:lang w:eastAsia="es-ES"/>
                 <w14:ligatures w14:val="none"/>
               </w:rPr>
-              <w:t>Particion</w:t>
-            </w:r>
-            <w:proofErr w:type="spellEnd"/>
-            <w:r>
-              <w:rPr>
-                <w:rFonts w:ascii="Aptos" w:eastAsia="Times New Roman" w:hAnsi="Aptos" w:cs="Times New Roman"/>
-                <w:color w:val="FFFFFF"/>
-                <w:kern w:val="0"/>
-                <w:lang w:eastAsia="es-ES"/>
-                <w14:ligatures w14:val="none"/>
-              </w:rPr>
-              <w:t xml:space="preserve"> (ms)</w:t>
+              <w:t>Particion (ms)</w:t>
             </w:r>
           </w:p>
         </w:tc>
@@ -3992,60 +3816,48 @@
         <w:t>n</w:t>
       </w:r>
       <w:r>
-        <w:t xml:space="preserve">es </w:t>
+        <w:t>es</w:t>
       </w:r>
       <w:r>
         <w:t xml:space="preserve">, </w:t>
       </w:r>
       <w:r>
-        <w:t xml:space="preserve">empezamos revisando </w:t>
-      </w:r>
-      <w:r>
-        <w:t xml:space="preserve"> el</w:t>
+        <w:t xml:space="preserve">empezamos </w:t>
+      </w:r>
+      <w:r>
+        <w:t xml:space="preserve">revisando </w:t>
+      </w:r>
+      <w:r>
+        <w:t>el</w:t>
       </w:r>
       <w:r>
         <w:t xml:space="preserve"> </w:t>
       </w:r>
       <w:r>
-        <w:t>método </w:t>
-      </w:r>
-      <w:proofErr w:type="spellStart"/>
-      <w:r>
-        <w:t>seleccionMultiple</w:t>
-      </w:r>
-      <w:proofErr w:type="spellEnd"/>
-      <w:r>
-        <w:t> simplemente recorre todos los elementos de un array de enteros (seleccionados) y añade a una nueva lista el elemento en la posición correspondiente de la lista original, lo que tiene una O(n), donde n es la longitud del array seleccionados.</w:t>
+        <w:t>método seleccionMultiple simplemente recorre todos los elementos de un array de enteros (seleccionados) y añade a una nueva lista el elemento en la posición correspondiente de la lista original, lo que tiene una O(n), donde n es la longitud del array seleccionados.</w:t>
       </w:r>
     </w:p>
     <w:p>
       <w:pPr>
         <w:jc w:val="both"/>
-      </w:pPr>
-      <w:r>
-        <w:t>Comparándolo con el segundo método seleccionInversaMultiple_1, vemos que este método crea un array auxiliar (</w:t>
-      </w:r>
-      <w:proofErr w:type="spellStart"/>
-      <w:r>
-        <w:t>lista_nums</w:t>
-      </w:r>
-      <w:proofErr w:type="spellEnd"/>
-      <w:r>
-        <w:t>) del mismo tamaño que la lista original, inicializado con los índices de la lista. Luego, recorre el array eliminados y marca como -</w:t>
+        <w:rPr>
+          <w:color w:val="FF0000"/>
+        </w:rPr>
+      </w:pPr>
+      <w:r>
+        <w:t>Comparándolo con el segundo método seleccionInversaMultiple_1, vemos que este método crea un array auxiliar (lista_nums) del mismo tamaño que la lista original, inicializado con los índices de la lista. Luego, recorre el array eliminados y marca como -</w:t>
       </w:r>
       <w:r>
         <w:t xml:space="preserve">1 </w:t>
       </w:r>
       <w:r>
-        <w:t>los índices que deben ser eliminados. Finalmente, recorre </w:t>
-      </w:r>
-      <w:proofErr w:type="spellStart"/>
-      <w:r>
-        <w:t>lista_nums</w:t>
-      </w:r>
-      <w:proofErr w:type="spellEnd"/>
-      <w:r>
-        <w:t> y añade a una nueva lista los elementos de la lista original cuyos índices no están marcados como -1. Esto tiene una complejidad de O(n + m), donde n es la longitud de la lista y m es la longitud del array eliminados</w:t>
+        <w:t>los índices que deben ser eliminados. Finalmente, recorre lista_nums y añade a una nueva lista los elementos de la lista original cuyos índices no están marcados como -1. Esto tiene una complejidad de O</w:t>
+      </w:r>
+      <w:r>
+        <w:t xml:space="preserve"> </w:t>
+      </w:r>
+      <w:r>
+        <w:t>(n + m), donde n es la longitud de la lista y m es la longitud del array eliminados</w:t>
       </w:r>
       <w:r>
         <w:t xml:space="preserve"> lo que se traduce en O(3*n/2)</w:t>
@@ -4055,6 +3867,51 @@
       </w:r>
       <w:r>
         <w:t>.</w:t>
+      </w:r>
+      <w:r>
+        <w:t xml:space="preserve"> </w:t>
+      </w:r>
+      <w:r>
+        <w:rPr>
+          <w:color w:val="FF0000"/>
+        </w:rPr>
+        <w:t>Quedaría O (n + m + n) = O (2n + m) = O (</w:t>
+      </w:r>
+      <w:r>
+        <w:rPr>
+          <w:color w:val="FF0000"/>
+        </w:rPr>
+        <w:t>2</w:t>
+      </w:r>
+      <w:r>
+        <w:rPr>
+          <w:color w:val="FF0000"/>
+        </w:rPr>
+        <w:t xml:space="preserve">n + </w:t>
+      </w:r>
+      <w:r>
+        <w:rPr>
+          <w:color w:val="FF0000"/>
+        </w:rPr>
+        <w:t>n/2</w:t>
+      </w:r>
+      <w:r>
+        <w:rPr>
+          <w:color w:val="FF0000"/>
+        </w:rPr>
+        <w:t>)</w:t>
+      </w:r>
+      <w:r>
+        <w:rPr>
+          <w:color w:val="FF0000"/>
+        </w:rPr>
+        <w:t xml:space="preserve"> = O (5n/2)</w:t>
+      </w:r>
+      <w:r>
+        <w:rPr>
+          <w:color w:val="FF0000"/>
+        </w:rPr>
+        <w:t>, creo.</w:t>
       </w:r>
     </w:p>
     <w:p>
@@ -4062,7 +3919,13 @@
         <w:jc w:val="both"/>
       </w:pPr>
       <w:r>
-        <w:t>Por otro lado, el método seleccionInversaMultiple_2 crea una copia de la lista original y recorre el array eliminados en orden inverso, eliminando los elementos correspondientes de la copia. Esto tiene una complejidad de O(</w:t>
+        <w:t>Por otro lado, el método seleccionInversaMultiple_2 crea una copia de la lista original y recorre el array</w:t>
+      </w:r>
+      <w:r>
+        <w:t xml:space="preserve"> de </w:t>
+      </w:r>
+      <w:r>
+        <w:t>eliminados en orden inverso, eliminando los elementos correspondientes de la copia. Esto tiene una complejidad de O(</w:t>
       </w:r>
       <w:r>
         <w:t>m</w:t>
@@ -4088,31 +3951,7 @@
         <w:jc w:val="both"/>
       </w:pPr>
       <w:r>
-        <w:t>Por último, el método </w:t>
-      </w:r>
-      <w:proofErr w:type="spellStart"/>
-      <w:r>
-        <w:t>particion</w:t>
-      </w:r>
-      <w:proofErr w:type="spellEnd"/>
-      <w:r>
-        <w:t xml:space="preserve"> recorre el array destino y, para cada elemento, asigna el elemento correspondiente de la lista original a una </w:t>
-      </w:r>
-      <w:proofErr w:type="spellStart"/>
-      <w:r>
-        <w:t>sublista</w:t>
-      </w:r>
-      <w:proofErr w:type="spellEnd"/>
-      <w:r>
-        <w:t xml:space="preserve"> específica. Si el valor en destino es -1, el elemento no se añade a ninguna </w:t>
-      </w:r>
-      <w:proofErr w:type="spellStart"/>
-      <w:r>
-        <w:t>sublista</w:t>
-      </w:r>
-      <w:proofErr w:type="spellEnd"/>
-      <w:r>
-        <w:t>. Esto tiene una complejidad de O(n) en el mejor caso, pero puede acercarse a O(</w:t>
+        <w:t>Por último, el método particion recorre el array destino y, para cada elemento, asigna el elemento correspondiente de la lista original a una sublista específica. Si el valor en destino es -1, el elemento no se añade a ninguna sublista. Esto tiene una complejidad de O(n) en el mejor caso, pero puede acercarse a O(</w:t>
       </w:r>
       <w:r>
         <w:t>n²)</w:t>
@@ -4121,15 +3960,7 @@
         <w:t> en el peor ca</w:t>
       </w:r>
       <w:r>
-        <w:t xml:space="preserve">so debido al bucle </w:t>
-      </w:r>
-      <w:proofErr w:type="spellStart"/>
-      <w:r>
-        <w:t>while</w:t>
-      </w:r>
-      <w:proofErr w:type="spellEnd"/>
-      <w:r>
-        <w:t xml:space="preserve"> interno</w:t>
+        <w:t>so debido al bucle while interno</w:t>
       </w:r>
       <w:r>
         <w:t>.</w:t>
@@ -4186,13 +4017,8 @@
       <w:pPr>
         <w:jc w:val="both"/>
       </w:pPr>
-      <w:proofErr w:type="spellStart"/>
-      <w:r>
-        <w:t>seleccionMultiple</w:t>
-      </w:r>
-      <w:proofErr w:type="spellEnd"/>
-      <w:r>
-        <w:t xml:space="preserve"> es </w:t>
+      <w:r>
+        <w:t xml:space="preserve">seleccionMultiple es </w:t>
       </w:r>
       <w:r>
         <w:t>muy eficiente</w:t>
@@ -4233,13 +4059,8 @@
       <w:pPr>
         <w:jc w:val="both"/>
       </w:pPr>
-      <w:proofErr w:type="spellStart"/>
-      <w:r>
-        <w:t>particion</w:t>
-      </w:r>
-      <w:proofErr w:type="spellEnd"/>
-      <w:r>
-        <w:t xml:space="preserve"> es el método menos eficiente en términos de tiempo de ejecución, con una complejidad de O(n²) en el peor de los casos, lo que hace que su rendimiento se degrade significativamente a medida que el tamaño de la lista aumenta.</w:t>
+      <w:r>
+        <w:t>particion es el método menos eficiente en términos de tiempo de ejecución, con una complejidad de O(n²) en el peor de los casos, lo que hace que su rendimiento se degrade significativamente a medida que el tamaño de la lista aumenta.</w:t>
       </w:r>
     </w:p>
     <w:p>

</xml_diff>

<commit_message>
Informe práctica 4 terminado
</commit_message>
<xml_diff>
--- a/Practica_4/Informe.docx
+++ b/Practica_4/Informe.docx
@@ -1250,13 +1250,49 @@
           <w:bCs/>
         </w:rPr>
       </w:pPr>
+      <w:proofErr w:type="spellStart"/>
+      <w:proofErr w:type="gramStart"/>
       <w:r>
         <w:rPr>
           <w:b/>
           <w:bCs/>
         </w:rPr>
-        <w:t>seleccionMultiple(List&lt;E&gt; lista, int</w:t>
-      </w:r>
+        <w:t>seleccionMultiple</w:t>
+      </w:r>
+      <w:proofErr w:type="spellEnd"/>
+      <w:r>
+        <w:rPr>
+          <w:b/>
+          <w:bCs/>
+        </w:rPr>
+        <w:t>(</w:t>
+      </w:r>
+      <w:proofErr w:type="spellStart"/>
+      <w:proofErr w:type="gramEnd"/>
+      <w:r>
+        <w:rPr>
+          <w:b/>
+          <w:bCs/>
+        </w:rPr>
+        <w:t>List</w:t>
+      </w:r>
+      <w:proofErr w:type="spellEnd"/>
+      <w:r>
+        <w:rPr>
+          <w:b/>
+          <w:bCs/>
+        </w:rPr>
+        <w:t xml:space="preserve">&lt;E&gt; lista, </w:t>
+      </w:r>
+      <w:proofErr w:type="spellStart"/>
+      <w:r>
+        <w:rPr>
+          <w:b/>
+          <w:bCs/>
+        </w:rPr>
+        <w:t>int</w:t>
+      </w:r>
+      <w:proofErr w:type="spellEnd"/>
       <w:r>
         <w:rPr>
           <w:b/>
@@ -1277,7 +1313,15 @@
         <w:jc w:val="both"/>
       </w:pPr>
       <w:r>
-        <w:t>Descripción: Devuelve una nueva lista con los elementos de la lista original cuyos índices coinciden con los valores proporcionados en el array seleccionados. Si algún índice está fuera del rango de la lista, se lanza una excepción IndexOutOfBoundsException.</w:t>
+        <w:t xml:space="preserve">Descripción: Devuelve una nueva lista con los elementos de la lista original cuyos índices coinciden con los valores proporcionados en el array seleccionados. Si algún índice está fuera del rango de la lista, se lanza una excepción </w:t>
+      </w:r>
+      <w:proofErr w:type="spellStart"/>
+      <w:r>
+        <w:t>IndexOutOfBoundsException</w:t>
+      </w:r>
+      <w:proofErr w:type="spellEnd"/>
+      <w:r>
+        <w:t>.</w:t>
       </w:r>
     </w:p>
     <w:p>
@@ -1298,8 +1342,33 @@
           <w:b/>
           <w:bCs/>
         </w:rPr>
-        <w:t>seleccionInversaMultiple_1(List&lt;E&gt; lista, int</w:t>
-      </w:r>
+        <w:t>seleccionInversaMultiple_1(</w:t>
+      </w:r>
+      <w:proofErr w:type="spellStart"/>
+      <w:r>
+        <w:rPr>
+          <w:b/>
+          <w:bCs/>
+        </w:rPr>
+        <w:t>List</w:t>
+      </w:r>
+      <w:proofErr w:type="spellEnd"/>
+      <w:r>
+        <w:rPr>
+          <w:b/>
+          <w:bCs/>
+        </w:rPr>
+        <w:t xml:space="preserve">&lt;E&gt; lista, </w:t>
+      </w:r>
+      <w:proofErr w:type="spellStart"/>
+      <w:r>
+        <w:rPr>
+          <w:b/>
+          <w:bCs/>
+        </w:rPr>
+        <w:t>int</w:t>
+      </w:r>
+      <w:proofErr w:type="spellEnd"/>
       <w:r>
         <w:rPr>
           <w:b/>
@@ -1320,7 +1389,15 @@
         <w:jc w:val="both"/>
       </w:pPr>
       <w:r>
-        <w:t>Descripción: Devuelve una nueva lista que excluye los elementos de la lista original cuyos índices coinciden con los valores proporcionados en el array eliminados. Utiliza un array auxiliar para marcar los índices eliminados y construye la lista final excluyendo los elementos marcados. Si algún índice está fuera del rango de la lista, se lanza una excepción IndexOutOfBoundsException.</w:t>
+        <w:t xml:space="preserve">Descripción: Devuelve una nueva lista que excluye los elementos de la lista original cuyos índices coinciden con los valores proporcionados en el array eliminados. Utiliza un array auxiliar para marcar los índices eliminados y construye la lista final excluyendo los elementos marcados. Si algún índice está fuera del rango de la lista, se lanza una excepción </w:t>
+      </w:r>
+      <w:proofErr w:type="spellStart"/>
+      <w:r>
+        <w:t>IndexOutOfBoundsException</w:t>
+      </w:r>
+      <w:proofErr w:type="spellEnd"/>
+      <w:r>
+        <w:t>.</w:t>
       </w:r>
     </w:p>
     <w:p>
@@ -1341,8 +1418,33 @@
           <w:b/>
           <w:bCs/>
         </w:rPr>
-        <w:t>seleccionInversaMultiple_2(List&lt;E&gt; lista, int</w:t>
-      </w:r>
+        <w:t>seleccionInversaMultiple_2(</w:t>
+      </w:r>
+      <w:proofErr w:type="spellStart"/>
+      <w:r>
+        <w:rPr>
+          <w:b/>
+          <w:bCs/>
+        </w:rPr>
+        <w:t>List</w:t>
+      </w:r>
+      <w:proofErr w:type="spellEnd"/>
+      <w:r>
+        <w:rPr>
+          <w:b/>
+          <w:bCs/>
+        </w:rPr>
+        <w:t xml:space="preserve">&lt;E&gt; lista, </w:t>
+      </w:r>
+      <w:proofErr w:type="spellStart"/>
+      <w:r>
+        <w:rPr>
+          <w:b/>
+          <w:bCs/>
+        </w:rPr>
+        <w:t>int</w:t>
+      </w:r>
+      <w:proofErr w:type="spellEnd"/>
       <w:r>
         <w:rPr>
           <w:b/>
@@ -1363,7 +1465,15 @@
         <w:jc w:val="both"/>
       </w:pPr>
       <w:r>
-        <w:t>Descripción: Devuelve una nueva lista que excluye los elementos de la lista original cuyos índices coinciden con los valores proporcionados en el array eliminados. Este método elimina los elementos en orden inverso para optimizar el proceso de eliminación. Si algún índice está fuera del rango de la lista, se lanza una excepción IndexOutOfBoundsException.</w:t>
+        <w:t xml:space="preserve">Descripción: Devuelve una nueva lista que excluye los elementos de la lista original cuyos índices coinciden con los valores proporcionados en el array eliminados. Este método elimina los elementos en orden inverso para optimizar el proceso de eliminación. Si algún índice está fuera del rango de la lista, se lanza una excepción </w:t>
+      </w:r>
+      <w:proofErr w:type="spellStart"/>
+      <w:r>
+        <w:t>IndexOutOfBoundsException</w:t>
+      </w:r>
+      <w:proofErr w:type="spellEnd"/>
+      <w:r>
+        <w:t>.</w:t>
       </w:r>
     </w:p>
     <w:p>
@@ -1379,13 +1489,49 @@
           <w:bCs/>
         </w:rPr>
       </w:pPr>
+      <w:proofErr w:type="spellStart"/>
+      <w:proofErr w:type="gramStart"/>
       <w:r>
         <w:rPr>
           <w:b/>
           <w:bCs/>
         </w:rPr>
-        <w:t>particion(List&lt;E&gt; lista, int</w:t>
-      </w:r>
+        <w:t>particion</w:t>
+      </w:r>
+      <w:proofErr w:type="spellEnd"/>
+      <w:r>
+        <w:rPr>
+          <w:b/>
+          <w:bCs/>
+        </w:rPr>
+        <w:t>(</w:t>
+      </w:r>
+      <w:proofErr w:type="spellStart"/>
+      <w:proofErr w:type="gramEnd"/>
+      <w:r>
+        <w:rPr>
+          <w:b/>
+          <w:bCs/>
+        </w:rPr>
+        <w:t>List</w:t>
+      </w:r>
+      <w:proofErr w:type="spellEnd"/>
+      <w:r>
+        <w:rPr>
+          <w:b/>
+          <w:bCs/>
+        </w:rPr>
+        <w:t xml:space="preserve">&lt;E&gt; lista, </w:t>
+      </w:r>
+      <w:proofErr w:type="spellStart"/>
+      <w:r>
+        <w:rPr>
+          <w:b/>
+          <w:bCs/>
+        </w:rPr>
+        <w:t>int</w:t>
+      </w:r>
+      <w:proofErr w:type="spellEnd"/>
       <w:r>
         <w:rPr>
           <w:b/>
@@ -1406,7 +1552,47 @@
         <w:jc w:val="both"/>
       </w:pPr>
       <w:r>
-        <w:t>Descripción: Divide la lista original en varias sublistas según los valores proporcionados en el array destino. Cada elemento de la lista original se coloca en una sublista determinada por el valor correspondiente en el array destino. Si el valor en destino es -1, el elemento no se añade a ninguna sublista. Si la lista o el array destino son null, o si sus tamaños no coinciden, se lanza una excepción NoSuchElementException.</w:t>
+        <w:t xml:space="preserve">Descripción: Divide la lista original en varias </w:t>
+      </w:r>
+      <w:proofErr w:type="spellStart"/>
+      <w:r>
+        <w:t>sublistas</w:t>
+      </w:r>
+      <w:proofErr w:type="spellEnd"/>
+      <w:r>
+        <w:t xml:space="preserve"> según los valores proporcionados en el array destino. Cada elemento de la lista original se coloca en una </w:t>
+      </w:r>
+      <w:proofErr w:type="spellStart"/>
+      <w:r>
+        <w:t>sublista</w:t>
+      </w:r>
+      <w:proofErr w:type="spellEnd"/>
+      <w:r>
+        <w:t xml:space="preserve"> determinada por el valor correspondiente en el array destino. Si el valor en destino es -1, el elemento no se añade a ninguna </w:t>
+      </w:r>
+      <w:proofErr w:type="spellStart"/>
+      <w:r>
+        <w:t>sublista</w:t>
+      </w:r>
+      <w:proofErr w:type="spellEnd"/>
+      <w:r>
+        <w:t xml:space="preserve">. Si la lista o el array destino son </w:t>
+      </w:r>
+      <w:proofErr w:type="spellStart"/>
+      <w:r>
+        <w:t>null</w:t>
+      </w:r>
+      <w:proofErr w:type="spellEnd"/>
+      <w:r>
+        <w:t xml:space="preserve">, o si sus tamaños no coinciden, se lanza una excepción </w:t>
+      </w:r>
+      <w:proofErr w:type="spellStart"/>
+      <w:r>
+        <w:t>NoSuchElementException</w:t>
+      </w:r>
+      <w:proofErr w:type="spellEnd"/>
+      <w:r>
+        <w:t>.</w:t>
       </w:r>
     </w:p>
     <w:p>
@@ -1448,11 +1634,21 @@
         <w:t xml:space="preserve">métodos </w:t>
       </w:r>
       <w:r>
-        <w:t xml:space="preserve">utilizados en el programa utilizando el test facilitado y debidamente implementado </w:t>
-      </w:r>
+        <w:t xml:space="preserve">utilizados en el programa utilizando </w:t>
+      </w:r>
+      <w:proofErr w:type="gramStart"/>
+      <w:r>
+        <w:t>el test</w:t>
+      </w:r>
+      <w:proofErr w:type="gramEnd"/>
+      <w:r>
+        <w:t xml:space="preserve"> facilitado y debidamente implementado </w:t>
+      </w:r>
+      <w:proofErr w:type="spellStart"/>
       <w:r>
         <w:t>TestRendimientoSeleccionListas</w:t>
       </w:r>
+      <w:proofErr w:type="spellEnd"/>
       <w:r>
         <w:t>.</w:t>
       </w:r>
@@ -1575,6 +1771,7 @@
                 <w14:ligatures w14:val="none"/>
               </w:rPr>
             </w:pPr>
+            <w:proofErr w:type="spellStart"/>
             <w:r>
               <w:rPr>
                 <w:rFonts w:ascii="Aptos" w:eastAsia="Times New Roman" w:hAnsi="Aptos" w:cs="Times New Roman"/>
@@ -1583,7 +1780,18 @@
                 <w:lang w:eastAsia="es-ES"/>
                 <w14:ligatures w14:val="none"/>
               </w:rPr>
-              <w:t>SeleccionMultiple (ms)</w:t>
+              <w:t>SeleccionMultiple</w:t>
+            </w:r>
+            <w:proofErr w:type="spellEnd"/>
+            <w:r>
+              <w:rPr>
+                <w:rFonts w:ascii="Aptos" w:eastAsia="Times New Roman" w:hAnsi="Aptos" w:cs="Times New Roman"/>
+                <w:color w:val="FFFFFF"/>
+                <w:kern w:val="0"/>
+                <w:lang w:eastAsia="es-ES"/>
+                <w14:ligatures w14:val="none"/>
+              </w:rPr>
+              <w:t xml:space="preserve"> (ms)</w:t>
             </w:r>
           </w:p>
         </w:tc>
@@ -1612,6 +1820,7 @@
                 <w14:ligatures w14:val="none"/>
               </w:rPr>
             </w:pPr>
+            <w:proofErr w:type="spellStart"/>
             <w:r>
               <w:rPr>
                 <w:rFonts w:ascii="Aptos" w:eastAsia="Times New Roman" w:hAnsi="Aptos" w:cs="Times New Roman"/>
@@ -1620,7 +1829,18 @@
                 <w:lang w:eastAsia="es-ES"/>
                 <w14:ligatures w14:val="none"/>
               </w:rPr>
-              <w:t>SeleccionInversaMultiple V1 (ms)</w:t>
+              <w:t>SeleccionInversaMultiple</w:t>
+            </w:r>
+            <w:proofErr w:type="spellEnd"/>
+            <w:r>
+              <w:rPr>
+                <w:rFonts w:ascii="Aptos" w:eastAsia="Times New Roman" w:hAnsi="Aptos" w:cs="Times New Roman"/>
+                <w:color w:val="FFFFFF"/>
+                <w:kern w:val="0"/>
+                <w:lang w:eastAsia="es-ES"/>
+                <w14:ligatures w14:val="none"/>
+              </w:rPr>
+              <w:t xml:space="preserve"> V1 (ms)</w:t>
             </w:r>
           </w:p>
         </w:tc>
@@ -1649,6 +1869,7 @@
                 <w14:ligatures w14:val="none"/>
               </w:rPr>
             </w:pPr>
+            <w:proofErr w:type="spellStart"/>
             <w:r>
               <w:rPr>
                 <w:rFonts w:ascii="Aptos" w:eastAsia="Times New Roman" w:hAnsi="Aptos" w:cs="Times New Roman"/>
@@ -1657,7 +1878,18 @@
                 <w:lang w:eastAsia="es-ES"/>
                 <w14:ligatures w14:val="none"/>
               </w:rPr>
-              <w:t>SeleccionInversaMultiple V2 (ms)</w:t>
+              <w:t>SeleccionInversaMultiple</w:t>
+            </w:r>
+            <w:proofErr w:type="spellEnd"/>
+            <w:r>
+              <w:rPr>
+                <w:rFonts w:ascii="Aptos" w:eastAsia="Times New Roman" w:hAnsi="Aptos" w:cs="Times New Roman"/>
+                <w:color w:val="FFFFFF"/>
+                <w:kern w:val="0"/>
+                <w:lang w:eastAsia="es-ES"/>
+                <w14:ligatures w14:val="none"/>
+              </w:rPr>
+              <w:t xml:space="preserve"> V2 (ms)</w:t>
             </w:r>
           </w:p>
         </w:tc>
@@ -1686,6 +1918,7 @@
                 <w14:ligatures w14:val="none"/>
               </w:rPr>
             </w:pPr>
+            <w:proofErr w:type="spellStart"/>
             <w:r>
               <w:rPr>
                 <w:rFonts w:ascii="Aptos" w:eastAsia="Times New Roman" w:hAnsi="Aptos" w:cs="Times New Roman"/>
@@ -1694,7 +1927,18 @@
                 <w:lang w:eastAsia="es-ES"/>
                 <w14:ligatures w14:val="none"/>
               </w:rPr>
-              <w:t>Particion (ms)</w:t>
+              <w:t>Particion</w:t>
+            </w:r>
+            <w:proofErr w:type="spellEnd"/>
+            <w:r>
+              <w:rPr>
+                <w:rFonts w:ascii="Aptos" w:eastAsia="Times New Roman" w:hAnsi="Aptos" w:cs="Times New Roman"/>
+                <w:color w:val="FFFFFF"/>
+                <w:kern w:val="0"/>
+                <w:lang w:eastAsia="es-ES"/>
+                <w14:ligatures w14:val="none"/>
+              </w:rPr>
+              <w:t xml:space="preserve"> (ms)</w:t>
             </w:r>
           </w:p>
         </w:tc>
@@ -3847,7 +4091,15 @@
       </w:pPr>
       <w:r>
         <w:lastRenderedPageBreak/>
-        <w:t xml:space="preserve">Las diferencias que encontramos en los tiempos tienen que deberse a la implementación, ya que la implementación del test es igual en los </w:t>
+        <w:t xml:space="preserve">Las diferencias que encontramos en los tiempos tienen que deberse a la implementación, ya que la implementación </w:t>
+      </w:r>
+      <w:proofErr w:type="gramStart"/>
+      <w:r>
+        <w:t>del test</w:t>
+      </w:r>
+      <w:proofErr w:type="gramEnd"/>
+      <w:r>
+        <w:t xml:space="preserve"> es igual en los </w:t>
       </w:r>
       <w:r>
         <w:t>cuatro</w:t>
@@ -3890,84 +4142,15 @@
         <w:t xml:space="preserve"> </w:t>
       </w:r>
       <w:r>
-        <w:t>método seleccionMultiple simplemente recorre todos los elementos de un array de enteros (seleccionados) y añade a una nueva lista el elemento en la posición correspondiente de la lista original, lo que tiene una O(n), donde n es la longitud del array seleccionados.</w:t>
-      </w:r>
-    </w:p>
-    <w:p>
-      <w:pPr>
-        <w:jc w:val="both"/>
-        <w:rPr>
-          <w:color w:val="FF0000"/>
-        </w:rPr>
-      </w:pPr>
-      <w:r>
-        <w:t>Comparándolo con el segundo método seleccionInversaMultiple_1, vemos que este método crea un array auxiliar (lista_nums) del mismo tamaño que la lista original, inicializado con los índices de la lista. Luego, recorre el array eliminados y marca como -</w:t>
-      </w:r>
-      <w:r>
-        <w:t xml:space="preserve">1 </w:t>
-      </w:r>
-      <w:r>
-        <w:t>los índices que deben ser eliminados. Finalmente, recorre lista_nums y añade a una nueva lista los elementos de la lista original cuyos índices no están marcados como -1. Esto tiene una complejidad de O</w:t>
-      </w:r>
-      <w:r>
-        <w:t xml:space="preserve"> </w:t>
-      </w:r>
-      <w:r>
-        <w:t>(n + m), donde n es la longitud de la lista y m es la longitud del array eliminados</w:t>
-      </w:r>
-      <w:r>
-        <w:t xml:space="preserve"> lo que se traduce en O(3*n/2)</w:t>
-      </w:r>
-      <w:r>
-        <w:t xml:space="preserve"> debido a que la lista eliminados tiene una longitud de lista/2 = n/2</w:t>
-      </w:r>
-      <w:r>
-        <w:t>.</w:t>
-      </w:r>
-      <w:r>
-        <w:t xml:space="preserve"> </w:t>
-      </w:r>
-      <w:r>
-        <w:rPr>
-          <w:color w:val="FF0000"/>
-        </w:rPr>
-        <w:t>Quedaría O (n + m + n) = O (2n + m) = O (</w:t>
-      </w:r>
-      <w:r>
-        <w:rPr>
-          <w:color w:val="FF0000"/>
-        </w:rPr>
-        <w:t>2</w:t>
-      </w:r>
-      <w:r>
-        <w:rPr>
-          <w:color w:val="FF0000"/>
-        </w:rPr>
-        <w:t xml:space="preserve">n + </w:t>
-      </w:r>
-      <w:r>
-        <w:rPr>
-          <w:color w:val="FF0000"/>
-        </w:rPr>
-        <w:t>n/2</w:t>
-      </w:r>
-      <w:r>
-        <w:rPr>
-          <w:color w:val="FF0000"/>
-        </w:rPr>
-        <w:t>)</w:t>
-      </w:r>
-      <w:r>
-        <w:rPr>
-          <w:color w:val="FF0000"/>
-        </w:rPr>
-        <w:t xml:space="preserve"> = O (5n/2)</w:t>
-      </w:r>
-      <w:r>
-        <w:rPr>
-          <w:color w:val="FF0000"/>
-        </w:rPr>
-        <w:t>, creo.</w:t>
+        <w:t>método </w:t>
+      </w:r>
+      <w:proofErr w:type="spellStart"/>
+      <w:r>
+        <w:t>seleccionMultiple</w:t>
+      </w:r>
+      <w:proofErr w:type="spellEnd"/>
+      <w:r>
+        <w:t> simplemente recorre todos los elementos de un array de enteros (seleccionados) y añade a una nueva lista el elemento en la posición correspondiente de la lista original, lo que tiene una O(n), donde n es la longitud del array seleccionados.</w:t>
       </w:r>
     </w:p>
     <w:p>
@@ -3975,31 +4158,58 @@
         <w:jc w:val="both"/>
       </w:pPr>
       <w:r>
-        <w:t>Por otro lado, el método seleccionInversaMultiple_2 crea una copia de la lista original y recorre el array</w:t>
-      </w:r>
-      <w:r>
-        <w:t xml:space="preserve"> de </w:t>
-      </w:r>
-      <w:r>
-        <w:t>eliminados en orden inverso, eliminando los elementos correspondientes de la copia. Esto tiene una complejidad de O(</w:t>
-      </w:r>
-      <w:r>
-        <w:t>m</w:t>
-      </w:r>
-      <w:r>
-        <w:t>), donde </w:t>
-      </w:r>
-      <w:r>
-        <w:t>m</w:t>
-      </w:r>
-      <w:r>
-        <w:t> es la longitud del array eliminados,</w:t>
-      </w:r>
-      <w:r>
-        <w:t xml:space="preserve"> lo que causa una O(n/2) ya que, como hemos comentado, la longitud de eliminados es n/2</w:t>
+        <w:t>Comparándolo con el segundo método seleccionInversaMultiple_1, vemos que este método crea un array auxiliar (</w:t>
+      </w:r>
+      <w:proofErr w:type="spellStart"/>
+      <w:r>
+        <w:t>lista_nums</w:t>
+      </w:r>
+      <w:proofErr w:type="spellEnd"/>
+      <w:r>
+        <w:t xml:space="preserve">) del mismo tamaño que la lista original, inicializado con los índices de la lista. Luego, recorre el </w:t>
+      </w:r>
+      <w:proofErr w:type="gramStart"/>
+      <w:r>
+        <w:t>array eliminados</w:t>
+      </w:r>
+      <w:proofErr w:type="gramEnd"/>
+      <w:r>
+        <w:t> y marca como -</w:t>
+      </w:r>
+      <w:r>
+        <w:t xml:space="preserve">1 </w:t>
+      </w:r>
+      <w:r>
+        <w:t>los índices que deben ser eliminados. Finalmente, recorre </w:t>
+      </w:r>
+      <w:proofErr w:type="spellStart"/>
+      <w:r>
+        <w:t>lista_nums</w:t>
+      </w:r>
+      <w:proofErr w:type="spellEnd"/>
+      <w:r>
+        <w:t> y añade a una nueva lista los elementos de la lista original cuyos índices no están marcados como -1. Esto tiene una complejidad de O</w:t>
+      </w:r>
+      <w:r>
+        <w:t xml:space="preserve"> </w:t>
+      </w:r>
+      <w:r>
+        <w:t>(n + m), donde n es la longitud de la lista y m es la longitud del array eliminados</w:t>
+      </w:r>
+      <w:r>
+        <w:t xml:space="preserve"> lo que se traduce en O(3*n/2)</w:t>
+      </w:r>
+      <w:r>
+        <w:t xml:space="preserve"> debido a que la lista eliminados tiene una longitud de lista/2 = n/2</w:t>
       </w:r>
       <w:r>
         <w:t>.</w:t>
+      </w:r>
+      <w:r>
+        <w:t xml:space="preserve"> </w:t>
+      </w:r>
+      <w:r>
+        <w:t>Como se simplifica es O(n).</w:t>
       </w:r>
     </w:p>
     <w:p>
@@ -4007,7 +4217,69 @@
         <w:jc w:val="both"/>
       </w:pPr>
       <w:r>
-        <w:t>Por último, el método particion recorre el array destino y, para cada elemento, asigna el elemento correspondiente de la lista original a una sublista específica. Si el valor en destino es -1, el elemento no se añade a ninguna sublista. Esto tiene una complejidad de O(n) en el mejor caso, pero puede acercarse a O(</w:t>
+        <w:t>Por otro lado, el método seleccionInversaMultiple_2 crea una copia de la lista original y recorre el array</w:t>
+      </w:r>
+      <w:r>
+        <w:t xml:space="preserve"> de </w:t>
+      </w:r>
+      <w:r>
+        <w:t>eliminados en orden inverso, eliminando los elementos correspondientes de la copia. Esto tiene una complejidad de O(</w:t>
+      </w:r>
+      <w:r>
+        <w:t>m</w:t>
+      </w:r>
+      <w:r>
+        <w:t>), donde </w:t>
+      </w:r>
+      <w:r>
+        <w:t>m</w:t>
+      </w:r>
+      <w:r>
+        <w:t> es la longitud del array eliminados,</w:t>
+      </w:r>
+      <w:r>
+        <w:t xml:space="preserve"> lo que causa una O(n/2) ya que, como hemos comentado, la longitud de eliminados es n/2</w:t>
+      </w:r>
+      <w:r>
+        <w:t>.</w:t>
+      </w:r>
+      <w:r>
+        <w:t xml:space="preserve"> </w:t>
+      </w:r>
+      <w:r>
+        <w:t>Como se simplifica es O(n).</w:t>
+      </w:r>
+    </w:p>
+    <w:p>
+      <w:pPr>
+        <w:jc w:val="both"/>
+      </w:pPr>
+      <w:r>
+        <w:t>Por último, el método </w:t>
+      </w:r>
+      <w:proofErr w:type="spellStart"/>
+      <w:r>
+        <w:t>particion</w:t>
+      </w:r>
+      <w:proofErr w:type="spellEnd"/>
+      <w:r>
+        <w:t xml:space="preserve"> recorre el array destino y, para cada elemento, asigna el elemento correspondiente de la lista original a una </w:t>
+      </w:r>
+      <w:proofErr w:type="spellStart"/>
+      <w:r>
+        <w:t>sublista</w:t>
+      </w:r>
+      <w:proofErr w:type="spellEnd"/>
+      <w:r>
+        <w:t xml:space="preserve"> específica. Si el valor en destino es -1, el elemento no se añade a ninguna </w:t>
+      </w:r>
+      <w:proofErr w:type="spellStart"/>
+      <w:r>
+        <w:t>sublista</w:t>
+      </w:r>
+      <w:proofErr w:type="spellEnd"/>
+      <w:r>
+        <w:t>. Esto tiene una complejidad de O(n) en el mejor caso, pero puede acercarse a O(</w:t>
       </w:r>
       <w:r>
         <w:t>n²)</w:t>
@@ -4016,7 +4288,15 @@
         <w:t> en el peor ca</w:t>
       </w:r>
       <w:r>
-        <w:t>so debido al bucle while interno</w:t>
+        <w:t xml:space="preserve">so debido al bucle </w:t>
+      </w:r>
+      <w:proofErr w:type="spellStart"/>
+      <w:r>
+        <w:t>while</w:t>
+      </w:r>
+      <w:proofErr w:type="spellEnd"/>
+      <w:r>
+        <w:t xml:space="preserve"> interno</w:t>
       </w:r>
       <w:r>
         <w:t>.</w:t>
@@ -4030,7 +4310,13 @@
         </w:rPr>
       </w:pPr>
       <w:r>
-        <w:t>Como hemos visto, los valores de O() cuadran con los obtenidos en el experimento y representados en la gráfica.</w:t>
+        <w:t>Como hemos visto, los valores de O</w:t>
+      </w:r>
+      <w:r>
+        <w:t xml:space="preserve"> </w:t>
+      </w:r>
+      <w:r>
+        <w:t>() cuadran con los obtenidos en el experimento y representados en la gráfica.</w:t>
       </w:r>
       <w:r>
         <w:t xml:space="preserve"> El único método que nos sorprendió al obtener los valores ha sido seleccionInversaMultiple_2 debido a su altísima eficiencia.</w:t>
@@ -4073,8 +4359,13 @@
       <w:pPr>
         <w:jc w:val="both"/>
       </w:pPr>
-      <w:r>
-        <w:t xml:space="preserve">seleccionMultiple es </w:t>
+      <w:proofErr w:type="spellStart"/>
+      <w:r>
+        <w:t>seleccionMultiple</w:t>
+      </w:r>
+      <w:proofErr w:type="spellEnd"/>
+      <w:r>
+        <w:t xml:space="preserve"> es </w:t>
       </w:r>
       <w:r>
         <w:t>muy eficiente</w:t>
@@ -4115,8 +4406,13 @@
       <w:pPr>
         <w:jc w:val="both"/>
       </w:pPr>
-      <w:r>
-        <w:t>particion es el método menos eficiente en términos de tiempo de ejecución, con una complejidad de O(n²) en el peor de los casos, lo que hace que su rendimiento se degrade significativamente a medida que el tamaño de la lista aumenta.</w:t>
+      <w:proofErr w:type="spellStart"/>
+      <w:r>
+        <w:t>particion</w:t>
+      </w:r>
+      <w:proofErr w:type="spellEnd"/>
+      <w:r>
+        <w:t xml:space="preserve"> es el método menos eficiente en términos de tiempo de ejecución, con una complejidad de O(n²) en el peor de los casos, lo que hace que su rendimiento se degrade significativamente a medida que el tamaño de la lista aumenta.</w:t>
       </w:r>
     </w:p>
     <w:p>

</xml_diff>